<commit_message>
Se agrego al informe el grafo de caminos del caso de uso registrar estudio
</commit_message>
<xml_diff>
--- a/Producto/05 Prueba/Informes/GPA_Informe_Flujo de trabajo de prueba.docx
+++ b/Producto/05 Prueba/Informes/GPA_Informe_Flujo de trabajo de prueba.docx
@@ -7,6 +7,7 @@
         <w:rPr>
           <w:rFonts w:asciiTheme="majorHAnsi" w:eastAsiaTheme="majorEastAsia" w:hAnsiTheme="majorHAnsi" w:cstheme="majorBidi"/>
           <w:caps/>
+          <w:lang w:eastAsia="en-US"/>
         </w:rPr>
         <w:id w:val="2039779095"/>
         <w:docPartObj>
@@ -18,7 +19,6 @@
         <w:rPr>
           <w:rFonts w:asciiTheme="minorHAnsi" w:eastAsiaTheme="minorHAnsi" w:hAnsiTheme="minorHAnsi" w:cstheme="minorBidi"/>
           <w:caps w:val="0"/>
-          <w:lang w:eastAsia="en-US"/>
         </w:rPr>
       </w:sdtEndPr>
       <w:sdtContent>
@@ -41,6 +41,7 @@
                 <w:rPr>
                   <w:rFonts w:asciiTheme="majorHAnsi" w:eastAsiaTheme="majorEastAsia" w:hAnsiTheme="majorHAnsi" w:cstheme="majorBidi"/>
                   <w:caps/>
+                  <w:lang w:eastAsia="en-US"/>
                 </w:rPr>
                 <w:alias w:val="Compañía"/>
                 <w:id w:val="15524243"/>
@@ -51,6 +52,11 @@
                 <w:dataBinding w:prefixMappings="xmlns:ns0='http://schemas.openxmlformats.org/officeDocument/2006/extended-properties'" w:xpath="/ns0:Properties[1]/ns0:Company[1]" w:storeItemID="{6668398D-A668-4E3E-A5EB-62B293D839F1}"/>
                 <w:text/>
               </w:sdtPr>
+              <w:sdtEndPr>
+                <w:rPr>
+                  <w:lang w:eastAsia="es-ES"/>
+                </w:rPr>
+              </w:sdtEndPr>
               <w:sdtContent>
                 <w:tc>
                   <w:tcPr>
@@ -98,6 +104,7 @@
                 <w:dataBinding w:prefixMappings="xmlns:ns0='http://schemas.openxmlformats.org/package/2006/metadata/core-properties' xmlns:ns1='http://purl.org/dc/elements/1.1/'" w:xpath="/ns0:coreProperties[1]/ns1:title[1]" w:storeItemID="{6C3C8BC8-F283-45AE-878A-BAB7291924A1}"/>
                 <w:text/>
               </w:sdtPr>
+              <w:sdtEndPr/>
               <w:sdtContent>
                 <w:tc>
                   <w:tcPr>
@@ -151,6 +158,7 @@
                 <w:dataBinding w:prefixMappings="xmlns:ns0='http://schemas.openxmlformats.org/package/2006/metadata/core-properties' xmlns:ns1='http://purl.org/dc/elements/1.1/'" w:xpath="/ns0:coreProperties[1]/ns1:subject[1]" w:storeItemID="{6C3C8BC8-F283-45AE-878A-BAB7291924A1}"/>
                 <w:text/>
               </w:sdtPr>
+              <w:sdtEndPr/>
               <w:sdtContent>
                 <w:tc>
                   <w:tcPr>
@@ -220,6 +228,7 @@
                 <w:dataBinding w:prefixMappings="xmlns:ns0='http://schemas.openxmlformats.org/package/2006/metadata/core-properties' xmlns:ns1='http://purl.org/dc/elements/1.1/'" w:xpath="/ns0:coreProperties[1]/ns1:creator[1]" w:storeItemID="{6C3C8BC8-F283-45AE-878A-BAB7291924A1}"/>
                 <w:text/>
               </w:sdtPr>
+              <w:sdtEndPr/>
               <w:sdtContent>
                 <w:tc>
                   <w:tcPr>
@@ -280,6 +289,7 @@
                   <w:calendar w:val="gregorian"/>
                 </w:date>
               </w:sdtPr>
+              <w:sdtEndPr/>
               <w:sdtContent>
                 <w:tc>
                   <w:tcPr>
@@ -331,6 +341,7 @@
                 <w:dataBinding w:prefixMappings="xmlns:ns0='http://schemas.microsoft.com/office/2006/coverPageProps'" w:xpath="/ns0:CoverPageProperties[1]/ns0:Abstract[1]" w:storeItemID="{55AF091B-3C7A-41E3-B477-F2FDAA23CFDA}"/>
                 <w:text/>
               </w:sdtPr>
+              <w:sdtEndPr/>
               <w:sdtContent>
                 <w:tc>
                   <w:tcPr>
@@ -359,21 +370,22 @@
     </w:sdt>
     <w:sdt>
       <w:sdtPr>
+        <w:rPr>
+          <w:rFonts w:asciiTheme="minorHAnsi" w:eastAsiaTheme="minorHAnsi" w:hAnsiTheme="minorHAnsi" w:cstheme="minorBidi"/>
+          <w:b w:val="0"/>
+          <w:bCs w:val="0"/>
+          <w:color w:val="auto"/>
+          <w:sz w:val="22"/>
+          <w:szCs w:val="22"/>
+          <w:lang w:eastAsia="en-US"/>
+        </w:rPr>
         <w:id w:val="-2124227700"/>
         <w:docPartObj>
           <w:docPartGallery w:val="Table of Contents"/>
           <w:docPartUnique/>
         </w:docPartObj>
       </w:sdtPr>
-      <w:sdtEndPr>
-        <w:rPr>
-          <w:rFonts w:asciiTheme="minorHAnsi" w:eastAsiaTheme="minorHAnsi" w:hAnsiTheme="minorHAnsi" w:cstheme="minorBidi"/>
-          <w:color w:val="auto"/>
-          <w:sz w:val="22"/>
-          <w:szCs w:val="22"/>
-          <w:lang w:eastAsia="en-US"/>
-        </w:rPr>
-      </w:sdtEndPr>
+      <w:sdtEndPr/>
       <w:sdtContent>
         <w:p>
           <w:pPr>
@@ -3788,7 +3800,7 @@
     <w:p/>
     <w:p>
       <w:pPr>
-        <w:pStyle w:val="Ttulo3"/>
+        <w:pStyle w:val="Ttulo4"/>
       </w:pPr>
       <w:r>
         <w:t>Grafo de caminos</w:t>
@@ -3852,7 +3864,7 @@
     </w:p>
     <w:p>
       <w:pPr>
-        <w:pStyle w:val="Ttulo3"/>
+        <w:pStyle w:val="Ttulo4"/>
       </w:pPr>
       <w:r>
         <w:lastRenderedPageBreak/>
@@ -3989,19 +4001,7 @@
               <w:rPr>
                 <w:lang w:val="en-US"/>
               </w:rPr>
-              <w:t>-S2-S3-S4</w:t>
-            </w:r>
-            <w:r>
-              <w:rPr>
-                <w:lang w:val="en-US"/>
-              </w:rPr>
-              <w:t xml:space="preserve">-EA6A-S7-A8- </w:t>
-            </w:r>
-            <w:r>
-              <w:rPr>
-                <w:lang w:val="en-US"/>
-              </w:rPr>
-              <w:t>S9-S10-A11-S12-S13-S</w:t>
+              <w:t>-S2-S3-S4-EA6A-S7-A8- S9-S10-A11-S12-S13-S</w:t>
             </w:r>
             <w:r>
               <w:rPr>
@@ -4049,31 +4049,7 @@
               <w:rPr>
                 <w:lang w:val="en-US"/>
               </w:rPr>
-              <w:t>-S2-S3-S4-EA6A-S7-</w:t>
-            </w:r>
-            <w:r>
-              <w:rPr>
-                <w:lang w:val="en-US"/>
-              </w:rPr>
-              <w:t>E</w:t>
-            </w:r>
-            <w:r>
-              <w:rPr>
-                <w:lang w:val="en-US"/>
-              </w:rPr>
-              <w:t>A8</w:t>
-            </w:r>
-            <w:r>
-              <w:rPr>
-                <w:lang w:val="en-US"/>
-              </w:rPr>
-              <w:t>A</w:t>
-            </w:r>
-            <w:r>
-              <w:rPr>
-                <w:lang w:val="en-US"/>
-              </w:rPr>
-              <w:t>- S9-S10-A11-S12-S13-S</w:t>
+              <w:t>-S2-S3-S4-EA6A-S7-EA8A- S9-S10-A11-S12-S13-S</w:t>
             </w:r>
             <w:r>
               <w:rPr>
@@ -4121,31 +4097,7 @@
               <w:rPr>
                 <w:lang w:val="en-US"/>
               </w:rPr>
-              <w:t>-S2-S3-S4-EA6A-S7-EA8A- S9-S10-A11-</w:t>
-            </w:r>
-            <w:r>
-              <w:rPr>
-                <w:lang w:val="en-US"/>
-              </w:rPr>
-              <w:t>E</w:t>
-            </w:r>
-            <w:r>
-              <w:rPr>
-                <w:lang w:val="en-US"/>
-              </w:rPr>
-              <w:t>S12</w:t>
-            </w:r>
-            <w:r>
-              <w:rPr>
-                <w:lang w:val="en-US"/>
-              </w:rPr>
-              <w:t>A</w:t>
-            </w:r>
-            <w:r>
-              <w:rPr>
-                <w:lang w:val="en-US"/>
-              </w:rPr>
-              <w:t>-S13-S</w:t>
+              <w:t>-S2-S3-S4-EA6A-S7-EA8A- S9-S10-A11-ES12A-S13-S</w:t>
             </w:r>
             <w:r>
               <w:rPr>
@@ -4193,31 +4145,7 @@
               <w:rPr>
                 <w:lang w:val="en-US"/>
               </w:rPr>
-              <w:t>-S2-S3-S4-EA6A-S7-A8- S9-S10-A11-</w:t>
-            </w:r>
-            <w:r>
-              <w:rPr>
-                <w:lang w:val="en-US"/>
-              </w:rPr>
-              <w:t>E</w:t>
-            </w:r>
-            <w:r>
-              <w:rPr>
-                <w:lang w:val="en-US"/>
-              </w:rPr>
-              <w:t>S12</w:t>
-            </w:r>
-            <w:r>
-              <w:rPr>
-                <w:lang w:val="en-US"/>
-              </w:rPr>
-              <w:t>A</w:t>
-            </w:r>
-            <w:r>
-              <w:rPr>
-                <w:lang w:val="en-US"/>
-              </w:rPr>
-              <w:t>-S13-S</w:t>
+              <w:t>-S2-S3-S4-EA6A-S7-A8- S9-S10-A11-ES12A-S13-S</w:t>
             </w:r>
             <w:r>
               <w:rPr>
@@ -4277,31 +4205,7 @@
               <w:rPr>
                 <w:lang w:val="en-US"/>
               </w:rPr>
-              <w:t>-A6-S7-</w:t>
-            </w:r>
-            <w:r>
-              <w:rPr>
-                <w:lang w:val="en-US"/>
-              </w:rPr>
-              <w:t>E</w:t>
-            </w:r>
-            <w:r>
-              <w:rPr>
-                <w:lang w:val="en-US"/>
-              </w:rPr>
-              <w:t>A8</w:t>
-            </w:r>
-            <w:r>
-              <w:rPr>
-                <w:lang w:val="en-US"/>
-              </w:rPr>
-              <w:t>A</w:t>
-            </w:r>
-            <w:r>
-              <w:rPr>
-                <w:lang w:val="en-US"/>
-              </w:rPr>
-              <w:t>-S9-S10-A11-S12-S13-S</w:t>
+              <w:t>-A6-S7-EA8A-S9-S10-A11-S12-S13-S</w:t>
             </w:r>
             <w:r>
               <w:rPr>
@@ -4490,13 +4394,7 @@
     </w:p>
     <w:p>
       <w:r>
-        <w:t xml:space="preserve">Los caminos de prueba </w:t>
-      </w:r>
-      <w:r>
-        <w:t>negativos</w:t>
-      </w:r>
-      <w:r>
-        <w:t xml:space="preserve"> para el caso de uso son:</w:t>
+        <w:t>Los caminos de prueba negativos para el caso de uso son:</w:t>
       </w:r>
     </w:p>
     <w:tbl>
@@ -4522,10 +4420,7 @@
           </w:tcPr>
           <w:p>
             <w:r>
-              <w:t xml:space="preserve">Caminos de prueba </w:t>
-            </w:r>
-            <w:r>
-              <w:t>negativos</w:t>
+              <w:t>Caminos de prueba negativos</w:t>
             </w:r>
           </w:p>
         </w:tc>
@@ -4609,13 +4504,7 @@
               <w:rPr>
                 <w:lang w:val="en-US"/>
               </w:rPr>
-              <w:t>-A6-S7-A8-S9-</w:t>
-            </w:r>
-            <w:r>
-              <w:rPr>
-                <w:lang w:val="en-US"/>
-              </w:rPr>
-              <w:t>EA10A</w:t>
+              <w:t>-A6-S7-A8-S9-EA10A</w:t>
             </w:r>
           </w:p>
         </w:tc>
@@ -4630,7 +4519,7 @@
     </w:p>
     <w:p>
       <w:pPr>
-        <w:pStyle w:val="Ttulo3"/>
+        <w:pStyle w:val="Ttulo4"/>
       </w:pPr>
       <w:r>
         <w:t>Diseñar el caso de prueba  correspondiente</w:t>
@@ -4860,34 +4749,7 @@
                 <w:szCs w:val="24"/>
                 <w:lang w:eastAsia="es-ES"/>
               </w:rPr>
-              <w:t>Nueva h</w:t>
-            </w:r>
-            <w:r>
-              <w:rPr>
-                <w:rFonts w:ascii="Tahoma" w:eastAsia="Times New Roman" w:hAnsi="Tahoma" w:cs="Tahoma"/>
-                <w:sz w:val="20"/>
-                <w:szCs w:val="24"/>
-                <w:lang w:eastAsia="es-ES"/>
-              </w:rPr>
-              <w:t>istoria cl</w:t>
-            </w:r>
-            <w:r>
-              <w:rPr>
-                <w:rFonts w:ascii="Tahoma" w:eastAsia="Times New Roman" w:hAnsi="Tahoma" w:cs="Tahoma"/>
-                <w:sz w:val="20"/>
-                <w:szCs w:val="24"/>
-                <w:lang w:eastAsia="es-ES"/>
-              </w:rPr>
-              <w:t xml:space="preserve">ínica registrada con los siguientes datos: </w:t>
-            </w:r>
-            <w:r>
-              <w:rPr>
-                <w:rFonts w:ascii="Tahoma" w:eastAsia="Times New Roman" w:hAnsi="Tahoma" w:cs="Tahoma"/>
-                <w:sz w:val="20"/>
-                <w:szCs w:val="24"/>
-                <w:lang w:eastAsia="es-ES"/>
-              </w:rPr>
-              <w:t>número de historia clínica “3”, fecha de creación “19/06/16”, diagnóstico “HTA” y antecedentes “Padres con hipertensión arterial esencial”.</w:t>
+              <w:t>Nueva historia clínica registrada con los siguientes datos: número de historia clínica “3”, fecha de creación “19/06/16”, diagnóstico “HTA” y antecedentes “Padres con hipertensión arterial esencial”.</w:t>
             </w:r>
           </w:p>
         </w:tc>
@@ -5092,14 +4954,7 @@
                 <w:rFonts w:eastAsia="Times New Roman" w:cs="Tahoma"/>
                 <w:lang w:eastAsia="es-ES"/>
               </w:rPr>
-              <w:t>El sistema muestra los datos del paciente que está recibiendo atención médica en</w:t>
-            </w:r>
-            <w:r>
-              <w:rPr>
-                <w:rFonts w:eastAsia="Times New Roman" w:cs="Tahoma"/>
-                <w:lang w:eastAsia="es-ES"/>
-              </w:rPr>
-              <w:t xml:space="preserve"> consultorio: nombre: “Gabriela” y </w:t>
+              <w:t xml:space="preserve">El sistema muestra los datos del paciente que está recibiendo atención médica en consultorio: nombre: “Gabriela” y </w:t>
             </w:r>
             <w:r>
               <w:rPr>
@@ -5302,10 +5157,7 @@
           </w:tcPr>
           <w:p>
             <w:r>
-              <w:t>CP-01</w:t>
-            </w:r>
-            <w:r>
-              <w:t>-A8</w:t>
+              <w:t>CP-01-A8</w:t>
             </w:r>
           </w:p>
         </w:tc>
@@ -5352,10 +5204,7 @@
           </w:tcPr>
           <w:p>
             <w:r>
-              <w:t>CP-01-</w:t>
-            </w:r>
-            <w:r>
-              <w:t>S9</w:t>
+              <w:t>CP-01-S9</w:t>
             </w:r>
           </w:p>
         </w:tc>
@@ -5464,10 +5313,7 @@
           </w:tcPr>
           <w:p>
             <w:r>
-              <w:t>CP-01-</w:t>
-            </w:r>
-            <w:r>
-              <w:t>S10</w:t>
+              <w:t>CP-01-S10</w:t>
             </w:r>
           </w:p>
         </w:tc>
@@ -5506,10 +5352,7 @@
           </w:tcPr>
           <w:p>
             <w:r>
-              <w:t>CP-01-</w:t>
-            </w:r>
-            <w:r>
-              <w:t>A11</w:t>
+              <w:t>CP-01-A11</w:t>
             </w:r>
           </w:p>
         </w:tc>
@@ -5554,10 +5397,7 @@
           </w:tcPr>
           <w:p>
             <w:r>
-              <w:t>CP-01-S</w:t>
-            </w:r>
-            <w:r>
-              <w:t>12</w:t>
+              <w:t>CP-01-S12</w:t>
             </w:r>
           </w:p>
         </w:tc>
@@ -5591,16 +5431,7 @@
                 <w:szCs w:val="24"/>
                 <w:lang w:eastAsia="es-ES"/>
               </w:rPr>
-              <w:t>correlativo de historia clínica</w:t>
-            </w:r>
-            <w:r>
-              <w:rPr>
-                <w:rFonts w:ascii="Tahoma" w:eastAsia="Times New Roman" w:hAnsi="Tahoma" w:cs="Tahoma"/>
-                <w:sz w:val="20"/>
-                <w:szCs w:val="24"/>
-                <w:lang w:eastAsia="es-ES"/>
-              </w:rPr>
-              <w:t>.</w:t>
+              <w:t>correlativo de historia clínica.</w:t>
             </w:r>
             <w:r>
               <w:rPr>
@@ -5618,34 +5449,7 @@
                 <w:szCs w:val="24"/>
                 <w:lang w:eastAsia="es-ES"/>
               </w:rPr>
-              <w:t>R</w:t>
-            </w:r>
-            <w:r>
-              <w:rPr>
-                <w:rFonts w:ascii="Tahoma" w:eastAsia="Times New Roman" w:hAnsi="Tahoma" w:cs="Tahoma"/>
-                <w:sz w:val="20"/>
-                <w:szCs w:val="24"/>
-                <w:lang w:eastAsia="es-ES"/>
-              </w:rPr>
-              <w:t>egistra la</w:t>
-            </w:r>
-            <w:r>
-              <w:rPr>
-                <w:rFonts w:ascii="Tahoma" w:eastAsia="Times New Roman" w:hAnsi="Tahoma" w:cs="Tahoma"/>
-                <w:sz w:val="20"/>
-                <w:szCs w:val="24"/>
-                <w:lang w:eastAsia="es-ES"/>
-              </w:rPr>
-              <w:t xml:space="preserve"> historia clínica con</w:t>
-            </w:r>
-            <w:r>
-              <w:rPr>
-                <w:rFonts w:ascii="Tahoma" w:eastAsia="Times New Roman" w:hAnsi="Tahoma" w:cs="Tahoma"/>
-                <w:sz w:val="20"/>
-                <w:szCs w:val="24"/>
-                <w:lang w:eastAsia="es-ES"/>
-              </w:rPr>
-              <w:t>: número de historia clínica</w:t>
+              <w:t>Registra la historia clínica con: número de historia clínica</w:t>
             </w:r>
             <w:r>
               <w:rPr>
@@ -5741,10 +5545,7 @@
           </w:tcPr>
           <w:p>
             <w:r>
-              <w:t>CP-01-S1</w:t>
-            </w:r>
-            <w:r>
-              <w:t>3</w:t>
+              <w:t>CP-01-S13</w:t>
             </w:r>
           </w:p>
         </w:tc>
@@ -5769,16 +5570,7 @@
                 <w:szCs w:val="24"/>
                 <w:lang w:eastAsia="es-ES"/>
               </w:rPr>
-              <w:t xml:space="preserve">El sistema asigna </w:t>
-            </w:r>
-            <w:r>
-              <w:rPr>
-                <w:rFonts w:ascii="Tahoma" w:eastAsia="Times New Roman" w:hAnsi="Tahoma" w:cs="Tahoma"/>
-                <w:sz w:val="20"/>
-                <w:szCs w:val="24"/>
-                <w:lang w:eastAsia="es-ES"/>
-              </w:rPr>
-              <w:t>la historia clínica “3” al paciente “Gabriela González”</w:t>
+              <w:t>El sistema asigna la historia clínica “3” al paciente “Gabriela González”</w:t>
             </w:r>
             <w:r>
               <w:rPr>
@@ -5811,10 +5603,7 @@
           </w:tcPr>
           <w:p>
             <w:r>
-              <w:t>CP-01-S1</w:t>
-            </w:r>
-            <w:r>
-              <w:t>4</w:t>
+              <w:t>CP-01-S14</w:t>
             </w:r>
           </w:p>
         </w:tc>
@@ -5839,61 +5628,7 @@
                 <w:szCs w:val="24"/>
                 <w:lang w:eastAsia="es-ES"/>
               </w:rPr>
-              <w:t>El sistema asigna a la historia clínica</w:t>
-            </w:r>
-            <w:r>
-              <w:rPr>
-                <w:rFonts w:ascii="Tahoma" w:eastAsia="Times New Roman" w:hAnsi="Tahoma" w:cs="Tahoma"/>
-                <w:sz w:val="20"/>
-                <w:szCs w:val="24"/>
-                <w:lang w:eastAsia="es-ES"/>
-              </w:rPr>
-              <w:t xml:space="preserve"> “3”</w:t>
-            </w:r>
-            <w:r>
-              <w:rPr>
-                <w:rFonts w:ascii="Tahoma" w:eastAsia="Times New Roman" w:hAnsi="Tahoma" w:cs="Tahoma"/>
-                <w:sz w:val="20"/>
-                <w:szCs w:val="24"/>
-                <w:lang w:eastAsia="es-ES"/>
-              </w:rPr>
-              <w:t xml:space="preserve"> el profesional </w:t>
-            </w:r>
-            <w:r>
-              <w:rPr>
-                <w:rFonts w:ascii="Tahoma" w:eastAsia="Times New Roman" w:hAnsi="Tahoma" w:cs="Tahoma"/>
-                <w:sz w:val="20"/>
-                <w:szCs w:val="24"/>
-                <w:lang w:eastAsia="es-ES"/>
-              </w:rPr>
-              <w:t xml:space="preserve">médico “Luis Juncos” y registra “19/06/16” como fecha </w:t>
-            </w:r>
-            <w:r>
-              <w:rPr>
-                <w:rFonts w:ascii="Tahoma" w:eastAsia="Times New Roman" w:hAnsi="Tahoma" w:cs="Tahoma"/>
-                <w:sz w:val="20"/>
-                <w:szCs w:val="24"/>
-                <w:lang w:eastAsia="es-ES"/>
-              </w:rPr>
-              <w:t>de inicio de tratamiento</w:t>
-            </w:r>
-            <w:r>
-              <w:rPr>
-                <w:rFonts w:ascii="Tahoma" w:eastAsia="Times New Roman" w:hAnsi="Tahoma" w:cs="Tahoma"/>
-                <w:sz w:val="20"/>
-                <w:szCs w:val="24"/>
-                <w:lang w:eastAsia="es-ES"/>
-              </w:rPr>
-              <w:t xml:space="preserve"> </w:t>
-            </w:r>
-            <w:r>
-              <w:rPr>
-                <w:rFonts w:ascii="Tahoma" w:eastAsia="Times New Roman" w:hAnsi="Tahoma" w:cs="Tahoma"/>
-                <w:sz w:val="20"/>
-                <w:szCs w:val="24"/>
-                <w:lang w:eastAsia="es-ES"/>
-              </w:rPr>
-              <w:t>con el profesional.</w:t>
+              <w:t>El sistema asigna a la historia clínica “3” el profesional médico “Luis Juncos” y registra “19/06/16” como fecha de inicio de tratamiento con el profesional.</w:t>
             </w:r>
           </w:p>
         </w:tc>
@@ -6097,16 +5832,3523 @@
             <w:r>
               <w:t>19/06/16</w:t>
             </w:r>
-            <w:bookmarkStart w:id="3" w:name="_GoBack"/>
-            <w:bookmarkEnd w:id="3"/>
           </w:p>
         </w:tc>
       </w:tr>
     </w:tbl>
     <w:p/>
+    <w:p>
+      <w:r>
+        <w:br w:type="page"/>
+      </w:r>
+    </w:p>
+    <w:p/>
+    <w:p>
+      <w:pPr>
+        <w:pStyle w:val="Ttulo3"/>
+      </w:pPr>
+      <w:r>
+        <w:t xml:space="preserve">Caso de uso registrar </w:t>
+      </w:r>
+      <w:r>
+        <w:t>estudio</w:t>
+      </w:r>
+    </w:p>
+    <w:p/>
+    <w:p>
+      <w:r>
+        <w:t>A continuación se presenta la descripción del caso de uso registrar nueva historia clínica, con las actividades identificadas como pasos del actor, pasos del sistema y excepciones.</w:t>
+      </w:r>
+    </w:p>
+    <w:p/>
+    <w:tbl>
+      <w:tblPr>
+        <w:tblW w:w="10155" w:type="dxa"/>
+        <w:jc w:val="center"/>
+        <w:tblCellSpacing w:w="20" w:type="dxa"/>
+        <w:tblBorders>
+          <w:top w:val="outset" w:sz="6" w:space="0" w:color="auto"/>
+          <w:left w:val="outset" w:sz="6" w:space="0" w:color="auto"/>
+          <w:bottom w:val="outset" w:sz="6" w:space="0" w:color="auto"/>
+          <w:right w:val="outset" w:sz="6" w:space="0" w:color="auto"/>
+          <w:insideH w:val="outset" w:sz="6" w:space="0" w:color="auto"/>
+          <w:insideV w:val="outset" w:sz="6" w:space="0" w:color="auto"/>
+        </w:tblBorders>
+        <w:tblLayout w:type="fixed"/>
+        <w:tblCellMar>
+          <w:left w:w="70" w:type="dxa"/>
+          <w:right w:w="70" w:type="dxa"/>
+        </w:tblCellMar>
+        <w:tblLook w:val="00A0" w:firstRow="1" w:lastRow="0" w:firstColumn="1" w:lastColumn="0" w:noHBand="0" w:noVBand="0"/>
+      </w:tblPr>
+      <w:tblGrid>
+        <w:gridCol w:w="2218"/>
+        <w:gridCol w:w="2188"/>
+        <w:gridCol w:w="1410"/>
+        <w:gridCol w:w="652"/>
+        <w:gridCol w:w="596"/>
+        <w:gridCol w:w="3091"/>
+      </w:tblGrid>
+      <w:tr>
+        <w:trPr>
+          <w:cantSplit/>
+          <w:trHeight w:val="300"/>
+          <w:tblCellSpacing w:w="20" w:type="dxa"/>
+          <w:jc w:val="center"/>
+        </w:trPr>
+        <w:tc>
+          <w:tcPr>
+            <w:tcW w:w="10075" w:type="dxa"/>
+            <w:gridSpan w:val="6"/>
+          </w:tcPr>
+          <w:p>
+            <w:pPr>
+              <w:spacing w:after="0" w:line="240" w:lineRule="auto"/>
+              <w:rPr>
+                <w:rFonts w:ascii="Tahoma" w:eastAsia="Times New Roman" w:hAnsi="Tahoma" w:cs="Tahoma"/>
+                <w:sz w:val="20"/>
+                <w:szCs w:val="24"/>
+                <w:lang w:eastAsia="es-ES"/>
+              </w:rPr>
+            </w:pPr>
+            <w:r>
+              <w:rPr>
+                <w:rFonts w:ascii="Tahoma" w:eastAsia="Times New Roman" w:hAnsi="Tahoma" w:cs="Tahoma"/>
+                <w:b/>
+                <w:bCs/>
+                <w:noProof/>
+                <w:sz w:val="20"/>
+                <w:szCs w:val="24"/>
+                <w:lang w:eastAsia="es-ES"/>
+              </w:rPr>
+              <mc:AlternateContent>
+                <mc:Choice Requires="wps">
+                  <w:drawing>
+                    <wp:anchor distT="0" distB="0" distL="114300" distR="114300" simplePos="0" relativeHeight="251664384" behindDoc="0" locked="0" layoutInCell="1" allowOverlap="1" wp14:anchorId="7AFECAB0" wp14:editId="1BB2CC8F">
+                      <wp:simplePos x="0" y="0"/>
+                      <wp:positionH relativeFrom="column">
+                        <wp:posOffset>4255135</wp:posOffset>
+                      </wp:positionH>
+                      <wp:positionV relativeFrom="paragraph">
+                        <wp:posOffset>34925</wp:posOffset>
+                      </wp:positionV>
+                      <wp:extent cx="116840" cy="127000"/>
+                      <wp:effectExtent l="0" t="0" r="16510" b="25400"/>
+                      <wp:wrapNone/>
+                      <wp:docPr id="18" name="18 Cruz"/>
+                      <wp:cNvGraphicFramePr/>
+                      <a:graphic xmlns:a="http://schemas.openxmlformats.org/drawingml/2006/main">
+                        <a:graphicData uri="http://schemas.microsoft.com/office/word/2010/wordprocessingShape">
+                          <wps:wsp>
+                            <wps:cNvSpPr/>
+                            <wps:spPr>
+                              <a:xfrm>
+                                <a:off x="0" y="0"/>
+                                <a:ext cx="116840" cy="127000"/>
+                              </a:xfrm>
+                              <a:prstGeom prst="plus">
+                                <a:avLst>
+                                  <a:gd name="adj" fmla="val 41004"/>
+                                </a:avLst>
+                              </a:prstGeom>
+                            </wps:spPr>
+                            <wps:style>
+                              <a:lnRef idx="2">
+                                <a:schemeClr val="accent1">
+                                  <a:shade val="50000"/>
+                                </a:schemeClr>
+                              </a:lnRef>
+                              <a:fillRef idx="1">
+                                <a:schemeClr val="accent1"/>
+                              </a:fillRef>
+                              <a:effectRef idx="0">
+                                <a:schemeClr val="accent1"/>
+                              </a:effectRef>
+                              <a:fontRef idx="minor">
+                                <a:schemeClr val="lt1"/>
+                              </a:fontRef>
+                            </wps:style>
+                            <wps:bodyPr rot="0" spcFirstLastPara="0" vertOverflow="overflow" horzOverflow="overflow" vert="horz" wrap="square" lIns="91440" tIns="45720" rIns="91440" bIns="45720" numCol="1" spcCol="0" rtlCol="0" fromWordArt="0" anchor="ctr" anchorCtr="0" forceAA="0" compatLnSpc="1">
+                              <a:prstTxWarp prst="textNoShape">
+                                <a:avLst/>
+                              </a:prstTxWarp>
+                              <a:noAutofit/>
+                            </wps:bodyPr>
+                          </wps:wsp>
+                        </a:graphicData>
+                      </a:graphic>
+                      <wp14:sizeRelH relativeFrom="margin">
+                        <wp14:pctWidth>0</wp14:pctWidth>
+                      </wp14:sizeRelH>
+                      <wp14:sizeRelV relativeFrom="margin">
+                        <wp14:pctHeight>0</wp14:pctHeight>
+                      </wp14:sizeRelV>
+                    </wp:anchor>
+                  </w:drawing>
+                </mc:Choice>
+                <mc:Fallback>
+                  <w:pict>
+                    <v:shapetype id="_x0000_t11" coordsize="21600,21600" o:spt="11" adj="5400" path="m@0,l@0@0,0@0,0@2@0@2@0,21600@1,21600@1@2,21600@2,21600@0@1@0@1,xe">
+                      <v:stroke joinstyle="miter"/>
+                      <v:formulas>
+                        <v:f eqn="val #0"/>
+                        <v:f eqn="sum width 0 #0"/>
+                        <v:f eqn="sum height 0 #0"/>
+                        <v:f eqn="prod @0 2929 10000"/>
+                        <v:f eqn="sum width 0 @3"/>
+                        <v:f eqn="sum height 0 @3"/>
+                        <v:f eqn="val width"/>
+                        <v:f eqn="val height"/>
+                        <v:f eqn="prod width 1 2"/>
+                        <v:f eqn="prod height 1 2"/>
+                      </v:formulas>
+                      <v:path gradientshapeok="t" limo="10800,10800" o:connecttype="custom" o:connectlocs="@8,0;0,@9;@8,@7;@6,@9" textboxrect="0,0,21600,21600;5400,5400,16200,16200;10800,10800,10800,10800"/>
+                      <v:handles>
+                        <v:h position="#0,topLeft" switch="" xrange="0,10800"/>
+                      </v:handles>
+                    </v:shapetype>
+                    <v:shape id="18 Cruz" o:spid="_x0000_s1026" type="#_x0000_t11" style="position:absolute;margin-left:335.05pt;margin-top:2.75pt;width:9.2pt;height:10pt;z-index:251664384;visibility:visible;mso-wrap-style:square;mso-width-percent:0;mso-height-percent:0;mso-wrap-distance-left:9pt;mso-wrap-distance-top:0;mso-wrap-distance-right:9pt;mso-wrap-distance-bottom:0;mso-position-horizontal:absolute;mso-position-horizontal-relative:text;mso-position-vertical:absolute;mso-position-vertical-relative:text;mso-width-percent:0;mso-height-percent:0;mso-width-relative:margin;mso-height-relative:margin;v-text-anchor:middle" o:gfxdata="UEsDBBQABgAIAAAAIQC2gziS/gAAAOEBAAATAAAAW0NvbnRlbnRfVHlwZXNdLnhtbJSRQU7DMBBF&#10;90jcwfIWJU67QAgl6YK0S0CoHGBkTxKLZGx5TGhvj5O2G0SRWNoz/78nu9wcxkFMGNg6quQqL6RA&#10;0s5Y6ir5vt9lD1JwBDIwOMJKHpHlpr69KfdHjyxSmriSfYz+USnWPY7AufNIadK6MEJMx9ApD/oD&#10;OlTrorhX2lFEilmcO2RdNtjC5xDF9pCuTyYBB5bi6bQ4syoJ3g9WQ0ymaiLzg5KdCXlKLjvcW893&#10;SUOqXwnz5DrgnHtJTxOsQfEKIT7DmDSUCaxw7Rqn8787ZsmRM9e2VmPeBN4uqYvTtW7jvijg9N/y&#10;JsXecLq0q+WD6m8AAAD//wMAUEsDBBQABgAIAAAAIQA4/SH/1gAAAJQBAAALAAAAX3JlbHMvLnJl&#10;bHOkkMFqwzAMhu+DvYPRfXGawxijTi+j0GvpHsDYimMaW0Yy2fr2M4PBMnrbUb/Q94l/f/hMi1qR&#10;JVI2sOt6UJgd+ZiDgffL8ekFlFSbvV0oo4EbChzGx4f9GRdb25HMsYhqlCwG5lrLq9biZkxWOiqY&#10;22YiTra2kYMu1l1tQD30/bPm3wwYN0x18gb45AdQl1tp5j/sFB2T0FQ7R0nTNEV3j6o9feQzro1i&#10;OWA14Fm+Q8a1a8+Bvu/d/dMb2JY5uiPbhG/ktn4cqGU/er3pcvwCAAD//wMAUEsDBBQABgAIAAAA&#10;IQDP8mWBhwIAAGEFAAAOAAAAZHJzL2Uyb0RvYy54bWysVE1v2zAMvQ/YfxB0X20H6ceCOkWQosOA&#10;oi3aDj2rstR4kESNUuKkv36U7DjFWuww7GKLIvlIPpI6v9hawzYKQwuu5tVRyZlyEprWvdT8x+PV&#10;lzPOQhSuEQacqvlOBX4x//zpvPMzNYEVmEYhIxAXZp2v+SpGPyuKIFfKinAEXjlSakArIon4UjQo&#10;OkK3ppiU5UnRATYeQaoQ6PayV/J5xtdayXirdVCRmZpTbjF/MX+f07eYn4vZCwq/auWQhviHLKxo&#10;HQUdoS5FFGyN7Tso20qEADoeSbAFaN1KlWugaqryj2oeVsKrXAuRE/xIU/h/sPJmc4esbah31Ckn&#10;LPWoOmNLXL8mbjofZmTy4O9wkAIdU6FbjTb9qQS2zXzuRj7VNjJJl1V1cjYl1iWpqslpWWa+i4Oz&#10;xxC/KbAsHWruzTpkFsXmOsRMZzPkJJqfnGlrqDkbYdi0KstpSpDABmM67eHoOiXep5pPcWdUwjPu&#10;Xmkql5Kb5Eh50NTSICPYmgsplYtVr1qJRvXXx5T6PvfRIwfPgAlZt8aM2ANAGuL32H3Wg31yVXlO&#10;R+fyb4n1zqNHjgwujs62dYAfARiqaojc2+9J6qlJLD1Ds6NhQOi3JHh51VJfrkWIdwKJeWolrXq8&#10;pY820NUchhNnK8DXj+6TPU0raTnraM1qHn6tBSrOzHdHc/y1mqYJiVmYHp9OSMC3mue3Gre2S6A2&#10;VfSoeJmPyT6a/VEj2Cd6ERYpKqmEkxS75jLiXljGfv3pTZFqschmtItexGv34GUCT6ymWXrcPgn0&#10;w3BGmuob2K/kMHY9owfb5OlgsY6g25iUB14HgfY4D87w5qSH4q2crQ4v4/w3AAAA//8DAFBLAwQU&#10;AAYACAAAACEAWRrH990AAAAIAQAADwAAAGRycy9kb3ducmV2LnhtbEyPzU7DMBCE70i8g7VI3KjT&#10;iqYhZFNFICRulII4u7GbRMTryHZ+eHuWE73t7oxmvyn2i+3FZHzoHCGsVwkIQ7XTHTUInx8vdxmI&#10;EBVp1TsyCD8mwL68vipUrt1M72Y6xkZwCIVcIbQxDrmUoW6NVWHlBkOsnZ23KvLqG6m9mjnc9nKT&#10;JKm0qiP+0KrBPLWm/j6OFuG1+hqb6uHev+0O5/A8Z9NhrCfE25ulegQRzRL/zfCHz+hQMtPJjaSD&#10;6BHSXbJmK8J2C4L1NMt4OCFs+CDLQl4WKH8BAAD//wMAUEsBAi0AFAAGAAgAAAAhALaDOJL+AAAA&#10;4QEAABMAAAAAAAAAAAAAAAAAAAAAAFtDb250ZW50X1R5cGVzXS54bWxQSwECLQAUAAYACAAAACEA&#10;OP0h/9YAAACUAQAACwAAAAAAAAAAAAAAAAAvAQAAX3JlbHMvLnJlbHNQSwECLQAUAAYACAAAACEA&#10;z/JlgYcCAABhBQAADgAAAAAAAAAAAAAAAAAuAgAAZHJzL2Uyb0RvYy54bWxQSwECLQAUAAYACAAA&#10;ACEAWRrH990AAAAIAQAADwAAAAAAAAAAAAAAAADhBAAAZHJzL2Rvd25yZXYueG1sUEsFBgAAAAAE&#10;AAQA8wAAAOsFAAAAAA==&#10;" adj="8857" fillcolor="#4f81bd [3204]" strokecolor="#243f60 [1604]" strokeweight="2pt"/>
+                  </w:pict>
+                </mc:Fallback>
+              </mc:AlternateContent>
+            </w:r>
+            <w:r>
+              <w:rPr>
+                <w:rFonts w:ascii="Tahoma" w:eastAsia="Times New Roman" w:hAnsi="Tahoma" w:cs="Tahoma"/>
+                <w:b/>
+                <w:bCs/>
+                <w:sz w:val="20"/>
+                <w:szCs w:val="24"/>
+                <w:lang w:eastAsia="es-ES"/>
+              </w:rPr>
+              <w:t>Nivel del  Use Case</w:t>
+            </w:r>
+            <w:r>
+              <w:rPr>
+                <w:rFonts w:ascii="Tahoma" w:eastAsia="Times New Roman" w:hAnsi="Tahoma" w:cs="Tahoma"/>
+                <w:sz w:val="20"/>
+                <w:szCs w:val="24"/>
+                <w:lang w:eastAsia="es-ES"/>
+              </w:rPr>
+              <w:t xml:space="preserve">:                  </w:t>
+            </w:r>
+            <w:r>
+              <w:rPr>
+                <w:rFonts w:ascii="Tahoma" w:eastAsia="Times New Roman" w:hAnsi="Tahoma" w:cs="Tahoma"/>
+                <w:sz w:val="24"/>
+                <w:szCs w:val="24"/>
+                <w:lang w:eastAsia="es-ES"/>
+              </w:rPr>
+              <w:fldChar w:fldCharType="begin">
+                <w:ffData>
+                  <w:name w:val="Casilla5"/>
+                  <w:enabled/>
+                  <w:calcOnExit w:val="0"/>
+                  <w:checkBox>
+                    <w:sizeAuto/>
+                    <w:default w:val="0"/>
+                  </w:checkBox>
+                </w:ffData>
+              </w:fldChar>
+            </w:r>
+            <w:r>
+              <w:rPr>
+                <w:rFonts w:ascii="Tahoma" w:eastAsia="Times New Roman" w:hAnsi="Tahoma" w:cs="Tahoma"/>
+                <w:sz w:val="24"/>
+                <w:szCs w:val="24"/>
+                <w:lang w:eastAsia="es-ES"/>
+              </w:rPr>
+              <w:instrText xml:space="preserve"> FORMCHECKBOX </w:instrText>
+            </w:r>
+            <w:r>
+              <w:rPr>
+                <w:rFonts w:ascii="Tahoma" w:eastAsia="Times New Roman" w:hAnsi="Tahoma" w:cs="Tahoma"/>
+                <w:sz w:val="24"/>
+                <w:szCs w:val="24"/>
+                <w:lang w:eastAsia="es-ES"/>
+              </w:rPr>
+            </w:r>
+            <w:r>
+              <w:rPr>
+                <w:rFonts w:ascii="Tahoma" w:eastAsia="Times New Roman" w:hAnsi="Tahoma" w:cs="Tahoma"/>
+                <w:sz w:val="24"/>
+                <w:szCs w:val="24"/>
+                <w:lang w:eastAsia="es-ES"/>
+              </w:rPr>
+              <w:fldChar w:fldCharType="end"/>
+            </w:r>
+            <w:r>
+              <w:rPr>
+                <w:rFonts w:ascii="Tahoma" w:eastAsia="Times New Roman" w:hAnsi="Tahoma" w:cs="Tahoma"/>
+                <w:sz w:val="24"/>
+                <w:szCs w:val="24"/>
+                <w:lang w:eastAsia="es-ES"/>
+              </w:rPr>
+              <w:t xml:space="preserve">  </w:t>
+            </w:r>
+            <w:r>
+              <w:rPr>
+                <w:rFonts w:ascii="Tahoma" w:eastAsia="Times New Roman" w:hAnsi="Tahoma" w:cs="Tahoma"/>
+                <w:sz w:val="20"/>
+                <w:szCs w:val="24"/>
+                <w:lang w:eastAsia="es-ES"/>
+              </w:rPr>
+              <w:t xml:space="preserve">Negocio                                       </w:t>
+            </w:r>
+            <w:r>
+              <w:rPr>
+                <w:rFonts w:ascii="Tahoma" w:eastAsia="Times New Roman" w:hAnsi="Tahoma" w:cs="Tahoma"/>
+                <w:sz w:val="24"/>
+                <w:szCs w:val="24"/>
+                <w:lang w:eastAsia="es-ES"/>
+              </w:rPr>
+              <w:fldChar w:fldCharType="begin">
+                <w:ffData>
+                  <w:name w:val="Casilla5"/>
+                  <w:enabled/>
+                  <w:calcOnExit w:val="0"/>
+                  <w:checkBox>
+                    <w:sizeAuto/>
+                    <w:default w:val="0"/>
+                  </w:checkBox>
+                </w:ffData>
+              </w:fldChar>
+            </w:r>
+            <w:r>
+              <w:rPr>
+                <w:rFonts w:ascii="Tahoma" w:eastAsia="Times New Roman" w:hAnsi="Tahoma" w:cs="Tahoma"/>
+                <w:sz w:val="24"/>
+                <w:szCs w:val="24"/>
+                <w:lang w:eastAsia="es-ES"/>
+              </w:rPr>
+              <w:instrText xml:space="preserve"> FORMCHECKBOX </w:instrText>
+            </w:r>
+            <w:r>
+              <w:rPr>
+                <w:rFonts w:ascii="Tahoma" w:eastAsia="Times New Roman" w:hAnsi="Tahoma" w:cs="Tahoma"/>
+                <w:sz w:val="24"/>
+                <w:szCs w:val="24"/>
+                <w:lang w:eastAsia="es-ES"/>
+              </w:rPr>
+            </w:r>
+            <w:r>
+              <w:rPr>
+                <w:rFonts w:ascii="Tahoma" w:eastAsia="Times New Roman" w:hAnsi="Tahoma" w:cs="Tahoma"/>
+                <w:sz w:val="24"/>
+                <w:szCs w:val="24"/>
+                <w:lang w:eastAsia="es-ES"/>
+              </w:rPr>
+              <w:fldChar w:fldCharType="end"/>
+            </w:r>
+            <w:r>
+              <w:rPr>
+                <w:rFonts w:ascii="Tahoma" w:eastAsia="Times New Roman" w:hAnsi="Tahoma" w:cs="Tahoma"/>
+                <w:sz w:val="20"/>
+                <w:szCs w:val="24"/>
+                <w:lang w:eastAsia="es-ES"/>
+              </w:rPr>
+              <w:t xml:space="preserve">   Sistema de Información</w:t>
+            </w:r>
+          </w:p>
+          <w:p>
+            <w:pPr>
+              <w:keepNext/>
+              <w:spacing w:after="0" w:line="240" w:lineRule="auto"/>
+              <w:outlineLvl w:val="2"/>
+              <w:rPr>
+                <w:rFonts w:ascii="Tahoma" w:eastAsia="Times New Roman" w:hAnsi="Tahoma" w:cs="Tahoma"/>
+                <w:sz w:val="20"/>
+                <w:szCs w:val="20"/>
+                <w:lang w:eastAsia="es-ES"/>
+              </w:rPr>
+            </w:pPr>
+          </w:p>
+        </w:tc>
+      </w:tr>
+      <w:tr>
+        <w:trPr>
+          <w:cantSplit/>
+          <w:trHeight w:val="385"/>
+          <w:tblCellSpacing w:w="20" w:type="dxa"/>
+          <w:jc w:val="center"/>
+        </w:trPr>
+        <w:tc>
+          <w:tcPr>
+            <w:tcW w:w="7004" w:type="dxa"/>
+            <w:gridSpan w:val="5"/>
+            <w:shd w:val="clear" w:color="auto" w:fill="C0C0C0"/>
+          </w:tcPr>
+          <w:p>
+            <w:pPr>
+              <w:spacing w:after="0" w:line="240" w:lineRule="auto"/>
+              <w:rPr>
+                <w:rFonts w:ascii="Tahoma" w:eastAsia="Times New Roman" w:hAnsi="Tahoma" w:cs="Tahoma"/>
+                <w:sz w:val="20"/>
+                <w:szCs w:val="24"/>
+                <w:lang w:eastAsia="es-ES"/>
+              </w:rPr>
+            </w:pPr>
+            <w:r>
+              <w:rPr>
+                <w:rFonts w:ascii="Tahoma" w:eastAsia="Times New Roman" w:hAnsi="Tahoma" w:cs="Tahoma"/>
+                <w:b/>
+                <w:bCs/>
+                <w:sz w:val="20"/>
+                <w:szCs w:val="24"/>
+                <w:lang w:eastAsia="es-ES"/>
+              </w:rPr>
+              <w:t>Nombre del Use Case</w:t>
+            </w:r>
+            <w:r>
+              <w:rPr>
+                <w:rFonts w:ascii="Tahoma" w:eastAsia="Times New Roman" w:hAnsi="Tahoma" w:cs="Tahoma"/>
+                <w:sz w:val="20"/>
+                <w:szCs w:val="24"/>
+                <w:lang w:eastAsia="es-ES"/>
+              </w:rPr>
+              <w:t xml:space="preserve">: </w:t>
+            </w:r>
+            <w:r>
+              <w:rPr>
+                <w:rFonts w:ascii="Tahoma" w:eastAsia="Times New Roman" w:hAnsi="Tahoma" w:cs="Tahoma"/>
+                <w:sz w:val="20"/>
+                <w:szCs w:val="24"/>
+                <w:lang w:eastAsia="es-ES"/>
+              </w:rPr>
+              <w:t>Registrar Estudio</w:t>
+            </w:r>
+          </w:p>
+        </w:tc>
+        <w:tc>
+          <w:tcPr>
+            <w:tcW w:w="3031" w:type="dxa"/>
+            <w:shd w:val="clear" w:color="auto" w:fill="C0C0C0"/>
+          </w:tcPr>
+          <w:p>
+            <w:pPr>
+              <w:spacing w:after="0" w:line="240" w:lineRule="auto"/>
+              <w:rPr>
+                <w:rFonts w:ascii="Tahoma" w:eastAsia="Times New Roman" w:hAnsi="Tahoma" w:cs="Tahoma"/>
+                <w:sz w:val="20"/>
+                <w:szCs w:val="24"/>
+                <w:lang w:eastAsia="es-ES"/>
+              </w:rPr>
+            </w:pPr>
+            <w:r>
+              <w:rPr>
+                <w:rFonts w:ascii="Tahoma" w:eastAsia="Times New Roman" w:hAnsi="Tahoma" w:cs="Tahoma"/>
+                <w:b/>
+                <w:bCs/>
+                <w:sz w:val="20"/>
+                <w:szCs w:val="24"/>
+                <w:lang w:eastAsia="es-ES"/>
+              </w:rPr>
+              <w:t>ID</w:t>
+            </w:r>
+            <w:r>
+              <w:rPr>
+                <w:rFonts w:ascii="Tahoma" w:eastAsia="Times New Roman" w:hAnsi="Tahoma" w:cs="Tahoma"/>
+                <w:sz w:val="20"/>
+                <w:szCs w:val="24"/>
+                <w:lang w:eastAsia="es-ES"/>
+              </w:rPr>
+              <w:t xml:space="preserve">: </w:t>
+            </w:r>
+          </w:p>
+        </w:tc>
+      </w:tr>
+      <w:tr>
+        <w:trPr>
+          <w:cantSplit/>
+          <w:trHeight w:val="385"/>
+          <w:tblCellSpacing w:w="20" w:type="dxa"/>
+          <w:jc w:val="center"/>
+        </w:trPr>
+        <w:tc>
+          <w:tcPr>
+            <w:tcW w:w="4346" w:type="dxa"/>
+            <w:gridSpan w:val="2"/>
+          </w:tcPr>
+          <w:p>
+            <w:pPr>
+              <w:spacing w:after="0" w:line="240" w:lineRule="auto"/>
+              <w:rPr>
+                <w:rFonts w:ascii="Tahoma" w:eastAsia="Times New Roman" w:hAnsi="Tahoma" w:cs="Tahoma"/>
+                <w:sz w:val="20"/>
+                <w:szCs w:val="24"/>
+                <w:lang w:eastAsia="es-ES"/>
+              </w:rPr>
+            </w:pPr>
+            <w:r>
+              <w:rPr>
+                <w:rFonts w:ascii="Tahoma" w:eastAsia="Times New Roman" w:hAnsi="Tahoma" w:cs="Tahoma"/>
+                <w:b/>
+                <w:bCs/>
+                <w:sz w:val="20"/>
+                <w:szCs w:val="24"/>
+                <w:lang w:eastAsia="es-ES"/>
+              </w:rPr>
+              <w:t>Actor Principal</w:t>
+            </w:r>
+            <w:r>
+              <w:rPr>
+                <w:rFonts w:ascii="Tahoma" w:eastAsia="Times New Roman" w:hAnsi="Tahoma" w:cs="Tahoma"/>
+                <w:sz w:val="20"/>
+                <w:szCs w:val="24"/>
+                <w:lang w:eastAsia="es-ES"/>
+              </w:rPr>
+              <w:t xml:space="preserve">: </w:t>
+            </w:r>
+            <w:r>
+              <w:rPr>
+                <w:rFonts w:ascii="Tahoma" w:eastAsia="Times New Roman" w:hAnsi="Tahoma" w:cs="Tahoma"/>
+                <w:sz w:val="20"/>
+                <w:szCs w:val="24"/>
+                <w:lang w:eastAsia="es-ES"/>
+              </w:rPr>
+              <w:t>Responsable de atención médica</w:t>
+            </w:r>
+          </w:p>
+        </w:tc>
+        <w:tc>
+          <w:tcPr>
+            <w:tcW w:w="5689" w:type="dxa"/>
+            <w:gridSpan w:val="4"/>
+          </w:tcPr>
+          <w:p>
+            <w:pPr>
+              <w:spacing w:after="0" w:line="240" w:lineRule="auto"/>
+              <w:rPr>
+                <w:rFonts w:ascii="Tahoma" w:eastAsia="Times New Roman" w:hAnsi="Tahoma" w:cs="Tahoma"/>
+                <w:sz w:val="20"/>
+                <w:szCs w:val="24"/>
+                <w:lang w:eastAsia="es-ES"/>
+              </w:rPr>
+            </w:pPr>
+            <w:r>
+              <w:rPr>
+                <w:rFonts w:ascii="Tahoma" w:eastAsia="Times New Roman" w:hAnsi="Tahoma" w:cs="Tahoma"/>
+                <w:b/>
+                <w:bCs/>
+                <w:sz w:val="20"/>
+                <w:szCs w:val="24"/>
+                <w:lang w:eastAsia="es-ES"/>
+              </w:rPr>
+              <w:t>Actor Secundario</w:t>
+            </w:r>
+            <w:r>
+              <w:rPr>
+                <w:rFonts w:ascii="Tahoma" w:eastAsia="Times New Roman" w:hAnsi="Tahoma" w:cs="Tahoma"/>
+                <w:sz w:val="20"/>
+                <w:szCs w:val="24"/>
+                <w:lang w:eastAsia="es-ES"/>
+              </w:rPr>
+              <w:t>: no aplica</w:t>
+            </w:r>
+          </w:p>
+        </w:tc>
+      </w:tr>
+      <w:tr>
+        <w:trPr>
+          <w:cantSplit/>
+          <w:tblCellSpacing w:w="20" w:type="dxa"/>
+          <w:jc w:val="center"/>
+        </w:trPr>
+        <w:tc>
+          <w:tcPr>
+            <w:tcW w:w="10075" w:type="dxa"/>
+            <w:gridSpan w:val="6"/>
+          </w:tcPr>
+          <w:p>
+            <w:pPr>
+              <w:spacing w:after="0" w:line="240" w:lineRule="auto"/>
+              <w:rPr>
+                <w:rFonts w:ascii="Tahoma" w:eastAsia="Times New Roman" w:hAnsi="Tahoma" w:cs="Tahoma"/>
+                <w:sz w:val="20"/>
+                <w:szCs w:val="24"/>
+                <w:lang w:eastAsia="es-ES"/>
+              </w:rPr>
+            </w:pPr>
+            <w:r>
+              <w:rPr>
+                <w:rFonts w:ascii="Tahoma" w:eastAsia="Times New Roman" w:hAnsi="Tahoma" w:cs="Tahoma"/>
+                <w:b/>
+                <w:bCs/>
+                <w:noProof/>
+                <w:sz w:val="20"/>
+                <w:szCs w:val="24"/>
+                <w:lang w:eastAsia="es-ES"/>
+              </w:rPr>
+              <mc:AlternateContent>
+                <mc:Choice Requires="wps">
+                  <w:drawing>
+                    <wp:anchor distT="0" distB="0" distL="114300" distR="114300" simplePos="0" relativeHeight="251665408" behindDoc="0" locked="0" layoutInCell="1" allowOverlap="1" wp14:anchorId="50D79857" wp14:editId="79FC34FE">
+                      <wp:simplePos x="0" y="0"/>
+                      <wp:positionH relativeFrom="column">
+                        <wp:posOffset>1853019</wp:posOffset>
+                      </wp:positionH>
+                      <wp:positionV relativeFrom="paragraph">
+                        <wp:posOffset>23539</wp:posOffset>
+                      </wp:positionV>
+                      <wp:extent cx="116840" cy="127000"/>
+                      <wp:effectExtent l="0" t="0" r="16510" b="25400"/>
+                      <wp:wrapNone/>
+                      <wp:docPr id="19" name="19 Cruz"/>
+                      <wp:cNvGraphicFramePr/>
+                      <a:graphic xmlns:a="http://schemas.openxmlformats.org/drawingml/2006/main">
+                        <a:graphicData uri="http://schemas.microsoft.com/office/word/2010/wordprocessingShape">
+                          <wps:wsp>
+                            <wps:cNvSpPr/>
+                            <wps:spPr>
+                              <a:xfrm>
+                                <a:off x="0" y="0"/>
+                                <a:ext cx="116840" cy="127000"/>
+                              </a:xfrm>
+                              <a:prstGeom prst="plus">
+                                <a:avLst>
+                                  <a:gd name="adj" fmla="val 41004"/>
+                                </a:avLst>
+                              </a:prstGeom>
+                            </wps:spPr>
+                            <wps:style>
+                              <a:lnRef idx="2">
+                                <a:schemeClr val="accent1">
+                                  <a:shade val="50000"/>
+                                </a:schemeClr>
+                              </a:lnRef>
+                              <a:fillRef idx="1">
+                                <a:schemeClr val="accent1"/>
+                              </a:fillRef>
+                              <a:effectRef idx="0">
+                                <a:schemeClr val="accent1"/>
+                              </a:effectRef>
+                              <a:fontRef idx="minor">
+                                <a:schemeClr val="lt1"/>
+                              </a:fontRef>
+                            </wps:style>
+                            <wps:bodyPr rot="0" spcFirstLastPara="0" vertOverflow="overflow" horzOverflow="overflow" vert="horz" wrap="square" lIns="91440" tIns="45720" rIns="91440" bIns="45720" numCol="1" spcCol="0" rtlCol="0" fromWordArt="0" anchor="ctr" anchorCtr="0" forceAA="0" compatLnSpc="1">
+                              <a:prstTxWarp prst="textNoShape">
+                                <a:avLst/>
+                              </a:prstTxWarp>
+                              <a:noAutofit/>
+                            </wps:bodyPr>
+                          </wps:wsp>
+                        </a:graphicData>
+                      </a:graphic>
+                      <wp14:sizeRelH relativeFrom="margin">
+                        <wp14:pctWidth>0</wp14:pctWidth>
+                      </wp14:sizeRelH>
+                      <wp14:sizeRelV relativeFrom="margin">
+                        <wp14:pctHeight>0</wp14:pctHeight>
+                      </wp14:sizeRelV>
+                    </wp:anchor>
+                  </w:drawing>
+                </mc:Choice>
+                <mc:Fallback>
+                  <w:pict>
+                    <v:shape id="19 Cruz" o:spid="_x0000_s1026" type="#_x0000_t11" style="position:absolute;margin-left:145.9pt;margin-top:1.85pt;width:9.2pt;height:10pt;z-index:251665408;visibility:visible;mso-wrap-style:square;mso-width-percent:0;mso-height-percent:0;mso-wrap-distance-left:9pt;mso-wrap-distance-top:0;mso-wrap-distance-right:9pt;mso-wrap-distance-bottom:0;mso-position-horizontal:absolute;mso-position-horizontal-relative:text;mso-position-vertical:absolute;mso-position-vertical-relative:text;mso-width-percent:0;mso-height-percent:0;mso-width-relative:margin;mso-height-relative:margin;v-text-anchor:middle" o:gfxdata="UEsDBBQABgAIAAAAIQC2gziS/gAAAOEBAAATAAAAW0NvbnRlbnRfVHlwZXNdLnhtbJSRQU7DMBBF&#10;90jcwfIWJU67QAgl6YK0S0CoHGBkTxKLZGx5TGhvj5O2G0SRWNoz/78nu9wcxkFMGNg6quQqL6RA&#10;0s5Y6ir5vt9lD1JwBDIwOMJKHpHlpr69KfdHjyxSmriSfYz+USnWPY7AufNIadK6MEJMx9ApD/oD&#10;OlTrorhX2lFEilmcO2RdNtjC5xDF9pCuTyYBB5bi6bQ4syoJ3g9WQ0ymaiLzg5KdCXlKLjvcW893&#10;SUOqXwnz5DrgnHtJTxOsQfEKIT7DmDSUCaxw7Rqn8787ZsmRM9e2VmPeBN4uqYvTtW7jvijg9N/y&#10;JsXecLq0q+WD6m8AAAD//wMAUEsDBBQABgAIAAAAIQA4/SH/1gAAAJQBAAALAAAAX3JlbHMvLnJl&#10;bHOkkMFqwzAMhu+DvYPRfXGawxijTi+j0GvpHsDYimMaW0Yy2fr2M4PBMnrbUb/Q94l/f/hMi1qR&#10;JVI2sOt6UJgd+ZiDgffL8ekFlFSbvV0oo4EbChzGx4f9GRdb25HMsYhqlCwG5lrLq9biZkxWOiqY&#10;22YiTra2kYMu1l1tQD30/bPm3wwYN0x18gb45AdQl1tp5j/sFB2T0FQ7R0nTNEV3j6o9feQzro1i&#10;OWA14Fm+Q8a1a8+Bvu/d/dMb2JY5uiPbhG/ktn4cqGU/er3pcvwCAAD//wMAUEsDBBQABgAIAAAA&#10;IQDVfKAbhgIAAGEFAAAOAAAAZHJzL2Uyb0RvYy54bWysVE1v2zAMvQ/YfxB0X20H6VdQpwhSdBhQ&#10;tMXaoWdVlhoPkqhRSpz014+SHadYix2GXWxSJB/JJ1IXl1tr2EZhaMHVvDoqOVNOQtO6l5r/eLz+&#10;csZZiMI1woBTNd+pwC/nnz9ddH6mJrAC0yhkBOLCrPM1X8XoZ0UR5EpZEY7AK0dGDWhFJBVfigZF&#10;R+jWFJOyPCk6wMYjSBUCnV71Rj7P+ForGe+0DioyU3OqLeYv5u9z+hbzCzF7QeFXrRzKEP9QhRWt&#10;o6Qj1JWIgq2xfQdlW4kQQMcjCbYArVupcg/UTVX+0c3DSniVeyFygh9pCv8PVt5u7pG1Dd3dOWdO&#10;WLqj6pwtcf2auOl8mJHLg7/HQQskpka3Gm36Uwtsm/ncjXyqbWSSDqvq5GxKrEsyVZPTssx8F4dg&#10;jyF+VWBZEmruzTpkFsXmJsRMZzPUJJqfnGlr6HI2wrBpVZbTVCCBDc4k7eHoOBXel5qluDMq4Rn3&#10;XWlql4qb5Ex50NTSICPYmgsplYtVb1qJRvXHx1T6vvYxIifPgAlZt8aM2ANAGuL32H3Vg38KVXlO&#10;x+Dyb4X1wWNEzgwujsG2dYAfARjqasjc++9J6qlJLD1Ds6NhQOi3JHh53dK93IgQ7wUS83SVtOrx&#10;jj7aQFdzGCTOVoCvH50nf5pWsnLW0ZrVPPxaC1ScmW+O5vi8mqYJiVmZHp9OSMG3lue3Fre2S6Br&#10;quhR8TKLyT+avagR7BO9CIuUlUzCScpdcxlxryxjv/70pki1WGQ32kUv4o178DKBJ1bTLD1unwT6&#10;YTgjTfUt7FdyGLue0YNvinSwWEfQbUzGA6+DQnucB2d4c9JD8VbPXoeXcf4bAAD//wMAUEsDBBQA&#10;BgAIAAAAIQAUOlDi3AAAAAgBAAAPAAAAZHJzL2Rvd25yZXYueG1sTI9NT8MwDIbvSPyHyEjcWNoO&#10;sa00nSoQEjfGQJyzxmsrGqdK0g/+PebEjvbz6vXjYr/YXkzoQ+dIQbpKQCDVznTUKPj8eLnbgghR&#10;k9G9I1TwgwH25fVVoXPjZnrH6RgbwSUUcq2gjXHIpQx1i1aHlRuQmJ2dtzry6BtpvJ653PYyS5IH&#10;aXVHfKHVAz61WH8fR6vgtfoam2p37982h3N4nrfTYawnpW5vluoRRMQl/ofhT5/VoWSnkxvJBNEr&#10;yHYpq0cF6w0I5us0yUCcGPBCloW8fKD8BQAA//8DAFBLAQItABQABgAIAAAAIQC2gziS/gAAAOEB&#10;AAATAAAAAAAAAAAAAAAAAAAAAABbQ29udGVudF9UeXBlc10ueG1sUEsBAi0AFAAGAAgAAAAhADj9&#10;If/WAAAAlAEAAAsAAAAAAAAAAAAAAAAALwEAAF9yZWxzLy5yZWxzUEsBAi0AFAAGAAgAAAAhANV8&#10;oBuGAgAAYQUAAA4AAAAAAAAAAAAAAAAALgIAAGRycy9lMm9Eb2MueG1sUEsBAi0AFAAGAAgAAAAh&#10;ABQ6UOLcAAAACAEAAA8AAAAAAAAAAAAAAAAA4AQAAGRycy9kb3ducmV2LnhtbFBLBQYAAAAABAAE&#10;APMAAADpBQAAAAA=&#10;" adj="8857" fillcolor="#4f81bd [3204]" strokecolor="#243f60 [1604]" strokeweight="2pt"/>
+                  </w:pict>
+                </mc:Fallback>
+              </mc:AlternateContent>
+            </w:r>
+            <w:r>
+              <w:rPr>
+                <w:rFonts w:ascii="Tahoma" w:eastAsia="Times New Roman" w:hAnsi="Tahoma" w:cs="Tahoma"/>
+                <w:b/>
+                <w:bCs/>
+                <w:sz w:val="20"/>
+                <w:szCs w:val="24"/>
+                <w:lang w:eastAsia="es-ES"/>
+              </w:rPr>
+              <w:t>Tipo de Use Case</w:t>
+            </w:r>
+            <w:r>
+              <w:rPr>
+                <w:rFonts w:ascii="Tahoma" w:eastAsia="Times New Roman" w:hAnsi="Tahoma" w:cs="Tahoma"/>
+                <w:sz w:val="20"/>
+                <w:szCs w:val="24"/>
+                <w:lang w:eastAsia="es-ES"/>
+              </w:rPr>
+              <w:t xml:space="preserve">:                  </w:t>
+            </w:r>
+            <w:r>
+              <w:rPr>
+                <w:rFonts w:ascii="Tahoma" w:eastAsia="Times New Roman" w:hAnsi="Tahoma" w:cs="Tahoma"/>
+                <w:sz w:val="24"/>
+                <w:szCs w:val="24"/>
+                <w:lang w:eastAsia="es-ES"/>
+              </w:rPr>
+              <w:fldChar w:fldCharType="begin">
+                <w:ffData>
+                  <w:name w:val=""/>
+                  <w:enabled/>
+                  <w:calcOnExit w:val="0"/>
+                  <w:checkBox>
+                    <w:sizeAuto/>
+                    <w:default w:val="0"/>
+                  </w:checkBox>
+                </w:ffData>
+              </w:fldChar>
+            </w:r>
+            <w:r>
+              <w:rPr>
+                <w:rFonts w:ascii="Tahoma" w:eastAsia="Times New Roman" w:hAnsi="Tahoma" w:cs="Tahoma"/>
+                <w:sz w:val="24"/>
+                <w:szCs w:val="24"/>
+                <w:lang w:eastAsia="es-ES"/>
+              </w:rPr>
+              <w:instrText xml:space="preserve"> FORMCHECKBOX </w:instrText>
+            </w:r>
+            <w:r>
+              <w:rPr>
+                <w:rFonts w:ascii="Tahoma" w:eastAsia="Times New Roman" w:hAnsi="Tahoma" w:cs="Tahoma"/>
+                <w:sz w:val="24"/>
+                <w:szCs w:val="24"/>
+                <w:lang w:eastAsia="es-ES"/>
+              </w:rPr>
+            </w:r>
+            <w:r>
+              <w:rPr>
+                <w:rFonts w:ascii="Tahoma" w:eastAsia="Times New Roman" w:hAnsi="Tahoma" w:cs="Tahoma"/>
+                <w:sz w:val="24"/>
+                <w:szCs w:val="24"/>
+                <w:lang w:eastAsia="es-ES"/>
+              </w:rPr>
+              <w:fldChar w:fldCharType="end"/>
+            </w:r>
+            <w:r>
+              <w:rPr>
+                <w:rFonts w:ascii="Tahoma" w:eastAsia="Times New Roman" w:hAnsi="Tahoma" w:cs="Tahoma"/>
+                <w:sz w:val="20"/>
+                <w:szCs w:val="24"/>
+                <w:lang w:eastAsia="es-ES"/>
+              </w:rPr>
+              <w:t xml:space="preserve">  Concreto                                       </w:t>
+            </w:r>
+            <w:r>
+              <w:rPr>
+                <w:rFonts w:ascii="Tahoma" w:eastAsia="Times New Roman" w:hAnsi="Tahoma" w:cs="Tahoma"/>
+                <w:sz w:val="24"/>
+                <w:szCs w:val="24"/>
+                <w:lang w:eastAsia="es-ES"/>
+              </w:rPr>
+              <w:fldChar w:fldCharType="begin">
+                <w:ffData>
+                  <w:name w:val="Casilla5"/>
+                  <w:enabled/>
+                  <w:calcOnExit w:val="0"/>
+                  <w:checkBox>
+                    <w:sizeAuto/>
+                    <w:default w:val="0"/>
+                  </w:checkBox>
+                </w:ffData>
+              </w:fldChar>
+            </w:r>
+            <w:r>
+              <w:rPr>
+                <w:rFonts w:ascii="Tahoma" w:eastAsia="Times New Roman" w:hAnsi="Tahoma" w:cs="Tahoma"/>
+                <w:sz w:val="24"/>
+                <w:szCs w:val="24"/>
+                <w:lang w:eastAsia="es-ES"/>
+              </w:rPr>
+              <w:instrText xml:space="preserve"> FORMCHECKBOX </w:instrText>
+            </w:r>
+            <w:r>
+              <w:rPr>
+                <w:rFonts w:ascii="Tahoma" w:eastAsia="Times New Roman" w:hAnsi="Tahoma" w:cs="Tahoma"/>
+                <w:sz w:val="24"/>
+                <w:szCs w:val="24"/>
+                <w:lang w:eastAsia="es-ES"/>
+              </w:rPr>
+            </w:r>
+            <w:r>
+              <w:rPr>
+                <w:rFonts w:ascii="Tahoma" w:eastAsia="Times New Roman" w:hAnsi="Tahoma" w:cs="Tahoma"/>
+                <w:sz w:val="24"/>
+                <w:szCs w:val="24"/>
+                <w:lang w:eastAsia="es-ES"/>
+              </w:rPr>
+              <w:fldChar w:fldCharType="end"/>
+            </w:r>
+            <w:r>
+              <w:rPr>
+                <w:rFonts w:ascii="Tahoma" w:eastAsia="Times New Roman" w:hAnsi="Tahoma" w:cs="Tahoma"/>
+                <w:sz w:val="20"/>
+                <w:szCs w:val="24"/>
+                <w:lang w:eastAsia="es-ES"/>
+              </w:rPr>
+              <w:t xml:space="preserve">   Abstracto</w:t>
+            </w:r>
+          </w:p>
+        </w:tc>
+      </w:tr>
+      <w:tr>
+        <w:trPr>
+          <w:cantSplit/>
+          <w:trHeight w:val="1145"/>
+          <w:tblCellSpacing w:w="20" w:type="dxa"/>
+          <w:jc w:val="center"/>
+        </w:trPr>
+        <w:tc>
+          <w:tcPr>
+            <w:tcW w:w="10075" w:type="dxa"/>
+            <w:gridSpan w:val="6"/>
+          </w:tcPr>
+          <w:p>
+            <w:pPr>
+              <w:spacing w:after="0" w:line="240" w:lineRule="auto"/>
+              <w:rPr>
+                <w:rFonts w:ascii="Tahoma" w:eastAsia="Times New Roman" w:hAnsi="Tahoma" w:cs="Tahoma"/>
+                <w:sz w:val="20"/>
+                <w:szCs w:val="24"/>
+                <w:lang w:eastAsia="es-ES"/>
+              </w:rPr>
+            </w:pPr>
+            <w:r>
+              <w:rPr>
+                <w:rFonts w:ascii="Tahoma" w:eastAsia="Times New Roman" w:hAnsi="Tahoma" w:cs="Tahoma"/>
+                <w:b/>
+                <w:bCs/>
+                <w:sz w:val="20"/>
+                <w:szCs w:val="24"/>
+                <w:lang w:eastAsia="es-ES"/>
+              </w:rPr>
+              <w:t>Objetivo</w:t>
+            </w:r>
+            <w:r>
+              <w:rPr>
+                <w:rFonts w:ascii="Tahoma" w:eastAsia="Times New Roman" w:hAnsi="Tahoma" w:cs="Tahoma"/>
+                <w:sz w:val="20"/>
+                <w:szCs w:val="24"/>
+                <w:lang w:eastAsia="es-ES"/>
+              </w:rPr>
+              <w:t>:</w:t>
+            </w:r>
+            <w:r>
+              <w:rPr>
+                <w:rFonts w:ascii="Times New Roman" w:eastAsia="Times New Roman" w:hAnsi="Times New Roman" w:cs="Times New Roman"/>
+                <w:sz w:val="24"/>
+                <w:szCs w:val="24"/>
+                <w:lang w:eastAsia="es-ES"/>
+              </w:rPr>
+              <w:t xml:space="preserve"> </w:t>
+            </w:r>
+            <w:r>
+              <w:rPr>
+                <w:rFonts w:ascii="Tahoma" w:eastAsia="Times New Roman" w:hAnsi="Tahoma" w:cs="Tahoma"/>
+                <w:sz w:val="20"/>
+                <w:szCs w:val="20"/>
+                <w:lang w:eastAsia="es-ES"/>
+              </w:rPr>
+              <w:t>Registrar los datos de un estudio correspondiente a un paciente y asignarlo a la historia clínica</w:t>
+            </w:r>
+          </w:p>
+        </w:tc>
+      </w:tr>
+      <w:tr>
+        <w:trPr>
+          <w:cantSplit/>
+          <w:tblCellSpacing w:w="20" w:type="dxa"/>
+          <w:jc w:val="center"/>
+        </w:trPr>
+        <w:tc>
+          <w:tcPr>
+            <w:tcW w:w="10075" w:type="dxa"/>
+            <w:gridSpan w:val="6"/>
+          </w:tcPr>
+          <w:p>
+            <w:pPr>
+              <w:spacing w:after="0" w:line="240" w:lineRule="auto"/>
+              <w:rPr>
+                <w:rFonts w:ascii="Tahoma" w:eastAsia="Times New Roman" w:hAnsi="Tahoma" w:cs="Tahoma"/>
+                <w:sz w:val="20"/>
+                <w:szCs w:val="24"/>
+                <w:lang w:eastAsia="es-ES"/>
+              </w:rPr>
+            </w:pPr>
+            <w:r>
+              <w:rPr>
+                <w:rFonts w:ascii="Tahoma" w:eastAsia="Times New Roman" w:hAnsi="Tahoma" w:cs="Tahoma"/>
+                <w:b/>
+                <w:bCs/>
+                <w:sz w:val="20"/>
+                <w:szCs w:val="24"/>
+                <w:lang w:eastAsia="es-ES"/>
+              </w:rPr>
+              <w:t>Precondiciones</w:t>
+            </w:r>
+            <w:r>
+              <w:rPr>
+                <w:rFonts w:ascii="Tahoma" w:eastAsia="Times New Roman" w:hAnsi="Tahoma" w:cs="Tahoma"/>
+                <w:sz w:val="20"/>
+                <w:szCs w:val="24"/>
+                <w:lang w:eastAsia="es-ES"/>
+              </w:rPr>
+              <w:t xml:space="preserve">: </w:t>
+            </w:r>
+          </w:p>
+          <w:p>
+            <w:pPr>
+              <w:pStyle w:val="Prrafodelista"/>
+              <w:numPr>
+                <w:ilvl w:val="0"/>
+                <w:numId w:val="3"/>
+              </w:numPr>
+              <w:spacing w:after="0" w:line="240" w:lineRule="auto"/>
+              <w:rPr>
+                <w:rFonts w:ascii="Tahoma" w:eastAsia="Times New Roman" w:hAnsi="Tahoma" w:cs="Tahoma"/>
+                <w:sz w:val="20"/>
+                <w:szCs w:val="20"/>
+                <w:lang w:eastAsia="es-ES"/>
+              </w:rPr>
+            </w:pPr>
+            <w:r>
+              <w:rPr>
+                <w:rFonts w:ascii="Tahoma" w:eastAsia="Times New Roman" w:hAnsi="Tahoma" w:cs="Tahoma"/>
+                <w:sz w:val="20"/>
+                <w:szCs w:val="20"/>
+                <w:lang w:eastAsia="es-ES"/>
+              </w:rPr>
+              <w:t xml:space="preserve">El RAM debe estar </w:t>
+            </w:r>
+            <w:proofErr w:type="spellStart"/>
+            <w:r>
+              <w:rPr>
+                <w:rFonts w:ascii="Tahoma" w:eastAsia="Times New Roman" w:hAnsi="Tahoma" w:cs="Tahoma"/>
+                <w:sz w:val="20"/>
+                <w:szCs w:val="20"/>
+                <w:lang w:eastAsia="es-ES"/>
+              </w:rPr>
+              <w:t>logueado</w:t>
+            </w:r>
+            <w:proofErr w:type="spellEnd"/>
+            <w:r>
+              <w:rPr>
+                <w:rFonts w:ascii="Tahoma" w:eastAsia="Times New Roman" w:hAnsi="Tahoma" w:cs="Tahoma"/>
+                <w:sz w:val="20"/>
+                <w:szCs w:val="20"/>
+                <w:lang w:eastAsia="es-ES"/>
+              </w:rPr>
+              <w:t>.</w:t>
+            </w:r>
+          </w:p>
+          <w:p>
+            <w:pPr>
+              <w:pStyle w:val="Prrafodelista"/>
+              <w:numPr>
+                <w:ilvl w:val="0"/>
+                <w:numId w:val="3"/>
+              </w:numPr>
+              <w:spacing w:after="0" w:line="240" w:lineRule="auto"/>
+              <w:rPr>
+                <w:rFonts w:ascii="Tahoma" w:eastAsia="Times New Roman" w:hAnsi="Tahoma" w:cs="Tahoma"/>
+                <w:sz w:val="20"/>
+                <w:szCs w:val="20"/>
+                <w:lang w:eastAsia="es-ES"/>
+              </w:rPr>
+            </w:pPr>
+            <w:r>
+              <w:rPr>
+                <w:rFonts w:ascii="Tahoma" w:eastAsia="Times New Roman" w:hAnsi="Tahoma" w:cs="Tahoma"/>
+                <w:sz w:val="20"/>
+                <w:szCs w:val="20"/>
+                <w:lang w:eastAsia="es-ES"/>
+              </w:rPr>
+              <w:t>El paciente debe estar registrado.</w:t>
+            </w:r>
+          </w:p>
+          <w:p>
+            <w:pPr>
+              <w:pStyle w:val="Prrafodelista"/>
+              <w:numPr>
+                <w:ilvl w:val="0"/>
+                <w:numId w:val="3"/>
+              </w:numPr>
+              <w:spacing w:after="0" w:line="240" w:lineRule="auto"/>
+              <w:rPr>
+                <w:rFonts w:ascii="Tahoma" w:eastAsia="Times New Roman" w:hAnsi="Tahoma" w:cs="Tahoma"/>
+                <w:sz w:val="20"/>
+                <w:szCs w:val="20"/>
+                <w:lang w:eastAsia="es-ES"/>
+              </w:rPr>
+            </w:pPr>
+            <w:r>
+              <w:rPr>
+                <w:rFonts w:ascii="Tahoma" w:eastAsia="Times New Roman" w:hAnsi="Tahoma" w:cs="Tahoma"/>
+                <w:sz w:val="20"/>
+                <w:szCs w:val="20"/>
+                <w:lang w:eastAsia="es-ES"/>
+              </w:rPr>
+              <w:t>El RAM debe haber seleccionado el paciente, al cual está atendiendo en el consultorio.</w:t>
+            </w:r>
+          </w:p>
+          <w:p>
+            <w:pPr>
+              <w:spacing w:after="0" w:line="240" w:lineRule="auto"/>
+              <w:rPr>
+                <w:rFonts w:ascii="Tahoma" w:eastAsia="Times New Roman" w:hAnsi="Tahoma" w:cs="Tahoma"/>
+                <w:sz w:val="20"/>
+                <w:szCs w:val="24"/>
+                <w:lang w:eastAsia="es-ES"/>
+              </w:rPr>
+            </w:pPr>
+          </w:p>
+        </w:tc>
+      </w:tr>
+      <w:tr>
+        <w:trPr>
+          <w:cantSplit/>
+          <w:trHeight w:val="243"/>
+          <w:tblCellSpacing w:w="20" w:type="dxa"/>
+          <w:jc w:val="center"/>
+        </w:trPr>
+        <w:tc>
+          <w:tcPr>
+            <w:tcW w:w="2158" w:type="dxa"/>
+            <w:vMerge w:val="restart"/>
+          </w:tcPr>
+          <w:p>
+            <w:pPr>
+              <w:spacing w:after="0" w:line="240" w:lineRule="auto"/>
+              <w:rPr>
+                <w:rFonts w:ascii="Tahoma" w:eastAsia="Times New Roman" w:hAnsi="Tahoma" w:cs="Tahoma"/>
+                <w:sz w:val="20"/>
+                <w:szCs w:val="24"/>
+                <w:lang w:eastAsia="es-ES"/>
+              </w:rPr>
+            </w:pPr>
+            <w:r>
+              <w:rPr>
+                <w:rFonts w:ascii="Tahoma" w:eastAsia="Times New Roman" w:hAnsi="Tahoma" w:cs="Tahoma"/>
+                <w:b/>
+                <w:bCs/>
+                <w:sz w:val="20"/>
+                <w:szCs w:val="24"/>
+                <w:lang w:eastAsia="es-ES"/>
+              </w:rPr>
+              <w:t>Post- Condiciones</w:t>
+            </w:r>
+            <w:r>
+              <w:rPr>
+                <w:rFonts w:ascii="Tahoma" w:eastAsia="Times New Roman" w:hAnsi="Tahoma" w:cs="Tahoma"/>
+                <w:sz w:val="20"/>
+                <w:szCs w:val="24"/>
+                <w:lang w:eastAsia="es-ES"/>
+              </w:rPr>
+              <w:t xml:space="preserve"> </w:t>
+            </w:r>
+          </w:p>
+          <w:p>
+            <w:pPr>
+              <w:spacing w:after="0" w:line="240" w:lineRule="auto"/>
+              <w:rPr>
+                <w:rFonts w:ascii="Tahoma" w:eastAsia="Times New Roman" w:hAnsi="Tahoma" w:cs="Tahoma"/>
+                <w:sz w:val="20"/>
+                <w:szCs w:val="24"/>
+                <w:lang w:eastAsia="es-ES"/>
+              </w:rPr>
+            </w:pPr>
+          </w:p>
+        </w:tc>
+        <w:tc>
+          <w:tcPr>
+            <w:tcW w:w="7877" w:type="dxa"/>
+            <w:gridSpan w:val="5"/>
+          </w:tcPr>
+          <w:p>
+            <w:pPr>
+              <w:spacing w:after="0" w:line="240" w:lineRule="auto"/>
+              <w:rPr>
+                <w:rFonts w:ascii="Tahoma" w:eastAsia="Times New Roman" w:hAnsi="Tahoma" w:cs="Tahoma"/>
+                <w:bCs/>
+                <w:sz w:val="20"/>
+                <w:szCs w:val="24"/>
+                <w:lang w:eastAsia="es-ES"/>
+              </w:rPr>
+            </w:pPr>
+            <w:r>
+              <w:rPr>
+                <w:rFonts w:ascii="Tahoma" w:eastAsia="Times New Roman" w:hAnsi="Tahoma" w:cs="Tahoma"/>
+                <w:b/>
+                <w:bCs/>
+                <w:sz w:val="20"/>
+                <w:szCs w:val="24"/>
+                <w:lang w:eastAsia="es-ES"/>
+              </w:rPr>
+              <w:t>Éxito:</w:t>
+            </w:r>
+            <w:r>
+              <w:rPr>
+                <w:rFonts w:ascii="Tahoma" w:eastAsia="Times New Roman" w:hAnsi="Tahoma" w:cs="Tahoma"/>
+                <w:b/>
+                <w:bCs/>
+                <w:sz w:val="20"/>
+                <w:szCs w:val="24"/>
+                <w:lang w:eastAsia="es-ES"/>
+              </w:rPr>
+              <w:t xml:space="preserve"> </w:t>
+            </w:r>
+            <w:r>
+              <w:rPr>
+                <w:rFonts w:ascii="Tahoma" w:eastAsia="Times New Roman" w:hAnsi="Tahoma" w:cs="Tahoma"/>
+                <w:bCs/>
+                <w:sz w:val="20"/>
+                <w:szCs w:val="24"/>
+                <w:lang w:eastAsia="es-ES"/>
+              </w:rPr>
+              <w:t>Se registra</w:t>
+            </w:r>
+            <w:bookmarkStart w:id="3" w:name="_GoBack"/>
+            <w:bookmarkEnd w:id="3"/>
+            <w:r>
+              <w:rPr>
+                <w:rFonts w:ascii="Tahoma" w:eastAsia="Times New Roman" w:hAnsi="Tahoma" w:cs="Tahoma"/>
+                <w:bCs/>
+                <w:sz w:val="20"/>
+                <w:szCs w:val="24"/>
+                <w:lang w:eastAsia="es-ES"/>
+              </w:rPr>
+              <w:t xml:space="preserve"> el estudio para un paciente y se asigna a la historia clínica.</w:t>
+            </w:r>
+          </w:p>
+        </w:tc>
+      </w:tr>
+      <w:tr>
+        <w:trPr>
+          <w:cantSplit/>
+          <w:trHeight w:val="243"/>
+          <w:tblCellSpacing w:w="20" w:type="dxa"/>
+          <w:jc w:val="center"/>
+        </w:trPr>
+        <w:tc>
+          <w:tcPr>
+            <w:tcW w:w="2158" w:type="dxa"/>
+            <w:vMerge/>
+          </w:tcPr>
+          <w:p>
+            <w:pPr>
+              <w:spacing w:after="0" w:line="240" w:lineRule="auto"/>
+              <w:rPr>
+                <w:rFonts w:ascii="Tahoma" w:eastAsia="Times New Roman" w:hAnsi="Tahoma" w:cs="Tahoma"/>
+                <w:b/>
+                <w:bCs/>
+                <w:sz w:val="20"/>
+                <w:szCs w:val="24"/>
+                <w:lang w:eastAsia="es-ES"/>
+              </w:rPr>
+            </w:pPr>
+          </w:p>
+        </w:tc>
+        <w:tc>
+          <w:tcPr>
+            <w:tcW w:w="7877" w:type="dxa"/>
+            <w:gridSpan w:val="5"/>
+          </w:tcPr>
+          <w:p>
+            <w:pPr>
+              <w:spacing w:after="0" w:line="240" w:lineRule="auto"/>
+              <w:rPr>
+                <w:rFonts w:ascii="Tahoma" w:eastAsia="Times New Roman" w:hAnsi="Tahoma" w:cs="Tahoma"/>
+                <w:bCs/>
+                <w:sz w:val="20"/>
+                <w:szCs w:val="24"/>
+                <w:lang w:eastAsia="es-ES"/>
+              </w:rPr>
+            </w:pPr>
+            <w:r>
+              <w:rPr>
+                <w:rFonts w:ascii="Tahoma" w:eastAsia="Times New Roman" w:hAnsi="Tahoma" w:cs="Tahoma"/>
+                <w:b/>
+                <w:bCs/>
+                <w:sz w:val="20"/>
+                <w:szCs w:val="24"/>
+                <w:lang w:eastAsia="es-ES"/>
+              </w:rPr>
+              <w:t>Fracaso:</w:t>
+            </w:r>
+            <w:r>
+              <w:rPr>
+                <w:rFonts w:ascii="Tahoma" w:eastAsia="Times New Roman" w:hAnsi="Tahoma" w:cs="Tahoma"/>
+                <w:b/>
+                <w:bCs/>
+                <w:sz w:val="20"/>
+                <w:szCs w:val="24"/>
+                <w:lang w:eastAsia="es-ES"/>
+              </w:rPr>
+              <w:t xml:space="preserve"> </w:t>
+            </w:r>
+            <w:r>
+              <w:rPr>
+                <w:rFonts w:ascii="Tahoma" w:eastAsia="Times New Roman" w:hAnsi="Tahoma" w:cs="Tahoma"/>
+                <w:bCs/>
+                <w:sz w:val="20"/>
+                <w:szCs w:val="24"/>
+                <w:lang w:eastAsia="es-ES"/>
+              </w:rPr>
+              <w:t>El caso de uso se cancela cuando:</w:t>
+            </w:r>
+          </w:p>
+          <w:p>
+            <w:pPr>
+              <w:pStyle w:val="Prrafodelista"/>
+              <w:numPr>
+                <w:ilvl w:val="0"/>
+                <w:numId w:val="7"/>
+              </w:numPr>
+              <w:spacing w:after="0" w:line="240" w:lineRule="auto"/>
+              <w:rPr>
+                <w:rFonts w:ascii="Tahoma" w:eastAsia="Times New Roman" w:hAnsi="Tahoma" w:cs="Tahoma"/>
+                <w:bCs/>
+                <w:sz w:val="20"/>
+                <w:szCs w:val="24"/>
+                <w:lang w:eastAsia="es-ES"/>
+              </w:rPr>
+            </w:pPr>
+            <w:r>
+              <w:rPr>
+                <w:rFonts w:ascii="Tahoma" w:eastAsia="Times New Roman" w:hAnsi="Tahoma" w:cs="Tahoma"/>
+                <w:bCs/>
+                <w:sz w:val="20"/>
+                <w:szCs w:val="24"/>
+                <w:lang w:eastAsia="es-ES"/>
+              </w:rPr>
+              <w:t>Existe un estudio con el nombre y fecha ingresados.</w:t>
+            </w:r>
+          </w:p>
+          <w:p>
+            <w:pPr>
+              <w:pStyle w:val="Prrafodelista"/>
+              <w:numPr>
+                <w:ilvl w:val="0"/>
+                <w:numId w:val="7"/>
+              </w:numPr>
+              <w:spacing w:after="0" w:line="240" w:lineRule="auto"/>
+              <w:rPr>
+                <w:rFonts w:ascii="Tahoma" w:eastAsia="Times New Roman" w:hAnsi="Tahoma" w:cs="Tahoma"/>
+                <w:bCs/>
+                <w:sz w:val="20"/>
+                <w:szCs w:val="24"/>
+                <w:lang w:eastAsia="es-ES"/>
+              </w:rPr>
+            </w:pPr>
+            <w:r>
+              <w:rPr>
+                <w:rFonts w:ascii="Tahoma" w:eastAsia="Times New Roman" w:hAnsi="Tahoma" w:cs="Tahoma"/>
+                <w:bCs/>
+                <w:sz w:val="20"/>
+                <w:szCs w:val="24"/>
+                <w:lang w:eastAsia="es-ES"/>
+              </w:rPr>
+              <w:t>La institución no existe y el RAM no desea registrar una nueva institución.</w:t>
+            </w:r>
+          </w:p>
+          <w:p>
+            <w:pPr>
+              <w:pStyle w:val="Prrafodelista"/>
+              <w:numPr>
+                <w:ilvl w:val="0"/>
+                <w:numId w:val="7"/>
+              </w:numPr>
+              <w:spacing w:after="0" w:line="240" w:lineRule="auto"/>
+              <w:rPr>
+                <w:rFonts w:ascii="Tahoma" w:eastAsia="Times New Roman" w:hAnsi="Tahoma" w:cs="Tahoma"/>
+                <w:bCs/>
+                <w:sz w:val="20"/>
+                <w:szCs w:val="24"/>
+                <w:lang w:eastAsia="es-ES"/>
+              </w:rPr>
+            </w:pPr>
+            <w:r>
+              <w:rPr>
+                <w:rFonts w:ascii="Tahoma" w:eastAsia="Times New Roman" w:hAnsi="Tahoma" w:cs="Tahoma"/>
+                <w:bCs/>
+                <w:sz w:val="20"/>
+                <w:szCs w:val="24"/>
+                <w:lang w:eastAsia="es-ES"/>
+              </w:rPr>
+              <w:t>El RAM no confirma el registro del estudio.</w:t>
+            </w:r>
+          </w:p>
+        </w:tc>
+      </w:tr>
+      <w:tr>
+        <w:trPr>
+          <w:tblCellSpacing w:w="20" w:type="dxa"/>
+          <w:jc w:val="center"/>
+        </w:trPr>
+        <w:tc>
+          <w:tcPr>
+            <w:tcW w:w="5756" w:type="dxa"/>
+            <w:gridSpan w:val="3"/>
+          </w:tcPr>
+          <w:p>
+            <w:pPr>
+              <w:keepNext/>
+              <w:spacing w:after="0" w:line="240" w:lineRule="auto"/>
+              <w:outlineLvl w:val="2"/>
+              <w:rPr>
+                <w:rFonts w:ascii="Tahoma" w:eastAsia="Times New Roman" w:hAnsi="Tahoma" w:cs="Tahoma"/>
+                <w:b/>
+                <w:bCs/>
+                <w:sz w:val="20"/>
+                <w:szCs w:val="20"/>
+                <w:lang w:eastAsia="es-ES"/>
+              </w:rPr>
+            </w:pPr>
+            <w:r>
+              <w:rPr>
+                <w:rFonts w:ascii="Tahoma" w:eastAsia="Times New Roman" w:hAnsi="Tahoma" w:cs="Tahoma"/>
+                <w:b/>
+                <w:bCs/>
+                <w:sz w:val="20"/>
+                <w:szCs w:val="20"/>
+                <w:lang w:eastAsia="es-ES"/>
+              </w:rPr>
+              <w:t>Curso Normal</w:t>
+            </w:r>
+          </w:p>
+        </w:tc>
+        <w:tc>
+          <w:tcPr>
+            <w:tcW w:w="4279" w:type="dxa"/>
+            <w:gridSpan w:val="3"/>
+          </w:tcPr>
+          <w:p>
+            <w:pPr>
+              <w:keepNext/>
+              <w:spacing w:after="0" w:line="240" w:lineRule="auto"/>
+              <w:outlineLvl w:val="2"/>
+              <w:rPr>
+                <w:rFonts w:ascii="Tahoma" w:eastAsia="Times New Roman" w:hAnsi="Tahoma" w:cs="Tahoma"/>
+                <w:b/>
+                <w:bCs/>
+                <w:sz w:val="20"/>
+                <w:szCs w:val="20"/>
+                <w:lang w:eastAsia="es-ES"/>
+              </w:rPr>
+            </w:pPr>
+            <w:r>
+              <w:rPr>
+                <w:rFonts w:ascii="Tahoma" w:eastAsia="Times New Roman" w:hAnsi="Tahoma" w:cs="Tahoma"/>
+                <w:b/>
+                <w:bCs/>
+                <w:sz w:val="20"/>
+                <w:szCs w:val="20"/>
+                <w:lang w:eastAsia="es-ES"/>
+              </w:rPr>
+              <w:t>Alternativas</w:t>
+            </w:r>
+          </w:p>
+        </w:tc>
+      </w:tr>
+      <w:tr>
+        <w:trPr>
+          <w:tblCellSpacing w:w="20" w:type="dxa"/>
+          <w:jc w:val="center"/>
+        </w:trPr>
+        <w:tc>
+          <w:tcPr>
+            <w:tcW w:w="5756" w:type="dxa"/>
+            <w:gridSpan w:val="3"/>
+            <w:tcBorders>
+              <w:bottom w:val="nil"/>
+            </w:tcBorders>
+          </w:tcPr>
+          <w:p>
+            <w:pPr>
+              <w:pStyle w:val="Prrafodelista"/>
+              <w:numPr>
+                <w:ilvl w:val="0"/>
+                <w:numId w:val="6"/>
+              </w:numPr>
+              <w:spacing w:after="0" w:line="240" w:lineRule="auto"/>
+              <w:ind w:left="417"/>
+              <w:jc w:val="both"/>
+              <w:rPr>
+                <w:rFonts w:ascii="Tahoma" w:eastAsia="Times New Roman" w:hAnsi="Tahoma" w:cs="Tahoma"/>
+                <w:sz w:val="20"/>
+                <w:szCs w:val="24"/>
+                <w:lang w:eastAsia="es-ES"/>
+              </w:rPr>
+            </w:pPr>
+            <w:r>
+              <w:rPr>
+                <w:rFonts w:ascii="Tahoma" w:eastAsia="Times New Roman" w:hAnsi="Tahoma" w:cs="Tahoma"/>
+                <w:sz w:val="20"/>
+                <w:szCs w:val="24"/>
+                <w:lang w:eastAsia="es-ES"/>
+              </w:rPr>
+              <w:t>El caso de uso comienza cuando el Responsable de atención médica selecciona la opción Registrar estudio (RAM).</w:t>
+            </w:r>
+            <w:r>
+              <w:rPr>
+                <w:rFonts w:ascii="Tahoma" w:eastAsia="Times New Roman" w:hAnsi="Tahoma" w:cs="Tahoma"/>
+                <w:sz w:val="20"/>
+                <w:szCs w:val="24"/>
+                <w:lang w:eastAsia="es-ES"/>
+              </w:rPr>
+              <w:t>(A)</w:t>
+            </w:r>
+          </w:p>
+          <w:p>
+            <w:pPr>
+              <w:pStyle w:val="Prrafodelista"/>
+              <w:numPr>
+                <w:ilvl w:val="0"/>
+                <w:numId w:val="6"/>
+              </w:numPr>
+              <w:spacing w:after="0" w:line="240" w:lineRule="auto"/>
+              <w:ind w:left="417"/>
+              <w:jc w:val="both"/>
+              <w:rPr>
+                <w:rFonts w:ascii="Tahoma" w:eastAsia="Times New Roman" w:hAnsi="Tahoma" w:cs="Tahoma"/>
+                <w:sz w:val="20"/>
+                <w:szCs w:val="24"/>
+                <w:lang w:eastAsia="es-ES"/>
+              </w:rPr>
+            </w:pPr>
+            <w:r>
+              <w:rPr>
+                <w:rFonts w:ascii="Tahoma" w:eastAsia="Times New Roman" w:hAnsi="Tahoma" w:cs="Tahoma"/>
+                <w:sz w:val="20"/>
+                <w:szCs w:val="24"/>
+                <w:lang w:eastAsia="es-ES"/>
+              </w:rPr>
+              <w:t>El RAM ingresa el nombre del estudio.</w:t>
+            </w:r>
+            <w:r>
+              <w:rPr>
+                <w:rFonts w:ascii="Tahoma" w:eastAsia="Times New Roman" w:hAnsi="Tahoma" w:cs="Tahoma"/>
+                <w:sz w:val="20"/>
+                <w:szCs w:val="24"/>
+                <w:lang w:eastAsia="es-ES"/>
+              </w:rPr>
+              <w:t>(A)</w:t>
+            </w:r>
+          </w:p>
+          <w:p>
+            <w:pPr>
+              <w:pStyle w:val="Prrafodelista"/>
+              <w:numPr>
+                <w:ilvl w:val="0"/>
+                <w:numId w:val="6"/>
+              </w:numPr>
+              <w:spacing w:after="0" w:line="240" w:lineRule="auto"/>
+              <w:ind w:left="417"/>
+              <w:jc w:val="both"/>
+              <w:rPr>
+                <w:rFonts w:ascii="Tahoma" w:eastAsia="Times New Roman" w:hAnsi="Tahoma" w:cs="Tahoma"/>
+                <w:sz w:val="20"/>
+                <w:szCs w:val="24"/>
+                <w:lang w:eastAsia="es-ES"/>
+              </w:rPr>
+            </w:pPr>
+            <w:r>
+              <w:rPr>
+                <w:rFonts w:ascii="Tahoma" w:eastAsia="Times New Roman" w:hAnsi="Tahoma" w:cs="Tahoma"/>
+                <w:sz w:val="20"/>
+                <w:szCs w:val="24"/>
+                <w:lang w:eastAsia="es-ES"/>
+              </w:rPr>
+              <w:t>El RAM ingresa la fecha en la cual se realizó el estudio.</w:t>
+            </w:r>
+            <w:r>
+              <w:rPr>
+                <w:rFonts w:ascii="Tahoma" w:eastAsia="Times New Roman" w:hAnsi="Tahoma" w:cs="Tahoma"/>
+                <w:sz w:val="20"/>
+                <w:szCs w:val="24"/>
+                <w:lang w:eastAsia="es-ES"/>
+              </w:rPr>
+              <w:t>(A)</w:t>
+            </w:r>
+          </w:p>
+          <w:p>
+            <w:pPr>
+              <w:pStyle w:val="Prrafodelista"/>
+              <w:numPr>
+                <w:ilvl w:val="0"/>
+                <w:numId w:val="6"/>
+              </w:numPr>
+              <w:spacing w:after="0" w:line="240" w:lineRule="auto"/>
+              <w:ind w:left="417"/>
+              <w:jc w:val="both"/>
+              <w:rPr>
+                <w:rFonts w:ascii="Tahoma" w:eastAsia="Times New Roman" w:hAnsi="Tahoma" w:cs="Tahoma"/>
+                <w:sz w:val="20"/>
+                <w:szCs w:val="24"/>
+                <w:lang w:eastAsia="es-ES"/>
+              </w:rPr>
+            </w:pPr>
+            <w:r>
+              <w:rPr>
+                <w:rFonts w:ascii="Tahoma" w:eastAsia="Times New Roman" w:hAnsi="Tahoma" w:cs="Tahoma"/>
+                <w:sz w:val="20"/>
+                <w:szCs w:val="24"/>
+                <w:lang w:eastAsia="es-ES"/>
+              </w:rPr>
+              <w:t>El sistema verifica que no existe un estudio con el nombre y fecha ingresadas, y no existe.</w:t>
+            </w:r>
+            <w:r>
+              <w:rPr>
+                <w:rFonts w:ascii="Tahoma" w:eastAsia="Times New Roman" w:hAnsi="Tahoma" w:cs="Tahoma"/>
+                <w:sz w:val="20"/>
+                <w:szCs w:val="24"/>
+                <w:lang w:eastAsia="es-ES"/>
+              </w:rPr>
+              <w:t>(S)</w:t>
+            </w:r>
+          </w:p>
+          <w:p>
+            <w:pPr>
+              <w:spacing w:after="0" w:line="240" w:lineRule="auto"/>
+              <w:jc w:val="both"/>
+              <w:rPr>
+                <w:rFonts w:ascii="Tahoma" w:eastAsia="Times New Roman" w:hAnsi="Tahoma" w:cs="Tahoma"/>
+                <w:sz w:val="20"/>
+                <w:szCs w:val="24"/>
+                <w:lang w:eastAsia="es-ES"/>
+              </w:rPr>
+            </w:pPr>
+          </w:p>
+        </w:tc>
+        <w:tc>
+          <w:tcPr>
+            <w:tcW w:w="4279" w:type="dxa"/>
+            <w:gridSpan w:val="3"/>
+            <w:tcBorders>
+              <w:bottom w:val="nil"/>
+            </w:tcBorders>
+          </w:tcPr>
+          <w:p>
+            <w:pPr>
+              <w:spacing w:after="0" w:line="240" w:lineRule="auto"/>
+              <w:jc w:val="both"/>
+              <w:rPr>
+                <w:rFonts w:ascii="Tahoma" w:eastAsia="Times New Roman" w:hAnsi="Tahoma" w:cs="Tahoma"/>
+                <w:sz w:val="20"/>
+                <w:szCs w:val="24"/>
+                <w:lang w:eastAsia="es-ES"/>
+              </w:rPr>
+            </w:pPr>
+          </w:p>
+          <w:p>
+            <w:pPr>
+              <w:spacing w:after="0" w:line="240" w:lineRule="auto"/>
+              <w:jc w:val="both"/>
+              <w:rPr>
+                <w:rFonts w:ascii="Tahoma" w:eastAsia="Times New Roman" w:hAnsi="Tahoma" w:cs="Tahoma"/>
+                <w:sz w:val="20"/>
+                <w:szCs w:val="24"/>
+                <w:lang w:eastAsia="es-ES"/>
+              </w:rPr>
+            </w:pPr>
+          </w:p>
+          <w:p>
+            <w:pPr>
+              <w:spacing w:after="0" w:line="240" w:lineRule="auto"/>
+              <w:jc w:val="both"/>
+              <w:rPr>
+                <w:rFonts w:ascii="Tahoma" w:eastAsia="Times New Roman" w:hAnsi="Tahoma" w:cs="Tahoma"/>
+                <w:sz w:val="20"/>
+                <w:szCs w:val="24"/>
+                <w:lang w:eastAsia="es-ES"/>
+              </w:rPr>
+            </w:pPr>
+          </w:p>
+          <w:p>
+            <w:pPr>
+              <w:spacing w:after="0" w:line="240" w:lineRule="auto"/>
+              <w:jc w:val="both"/>
+              <w:rPr>
+                <w:rFonts w:ascii="Tahoma" w:eastAsia="Times New Roman" w:hAnsi="Tahoma" w:cs="Tahoma"/>
+                <w:sz w:val="20"/>
+                <w:szCs w:val="24"/>
+                <w:lang w:eastAsia="es-ES"/>
+              </w:rPr>
+            </w:pPr>
+          </w:p>
+          <w:p>
+            <w:pPr>
+              <w:spacing w:after="0" w:line="240" w:lineRule="auto"/>
+              <w:jc w:val="both"/>
+              <w:rPr>
+                <w:rFonts w:ascii="Tahoma" w:eastAsia="Times New Roman" w:hAnsi="Tahoma" w:cs="Tahoma"/>
+                <w:sz w:val="20"/>
+                <w:szCs w:val="24"/>
+                <w:lang w:eastAsia="es-ES"/>
+              </w:rPr>
+            </w:pPr>
+          </w:p>
+          <w:p>
+            <w:pPr>
+              <w:spacing w:after="0" w:line="240" w:lineRule="auto"/>
+              <w:jc w:val="both"/>
+              <w:rPr>
+                <w:rFonts w:ascii="Tahoma" w:eastAsia="Times New Roman" w:hAnsi="Tahoma" w:cs="Tahoma"/>
+                <w:sz w:val="20"/>
+                <w:szCs w:val="24"/>
+                <w:lang w:eastAsia="es-ES"/>
+              </w:rPr>
+            </w:pPr>
+            <w:proofErr w:type="gramStart"/>
+            <w:r>
+              <w:rPr>
+                <w:rFonts w:ascii="Tahoma" w:eastAsia="Times New Roman" w:hAnsi="Tahoma" w:cs="Tahoma"/>
+                <w:sz w:val="20"/>
+                <w:szCs w:val="24"/>
+                <w:lang w:eastAsia="es-ES"/>
+              </w:rPr>
+              <w:t>4.A</w:t>
+            </w:r>
+            <w:proofErr w:type="gramEnd"/>
+            <w:r>
+              <w:rPr>
+                <w:rFonts w:ascii="Tahoma" w:eastAsia="Times New Roman" w:hAnsi="Tahoma" w:cs="Tahoma"/>
+                <w:sz w:val="20"/>
+                <w:szCs w:val="24"/>
+                <w:lang w:eastAsia="es-ES"/>
+              </w:rPr>
+              <w:t>. El sistema verifica que existe un estudio con el nombre y la fecha ingresados, y existe.</w:t>
+            </w:r>
+            <w:r>
+              <w:rPr>
+                <w:rFonts w:ascii="Tahoma" w:eastAsia="Times New Roman" w:hAnsi="Tahoma" w:cs="Tahoma"/>
+                <w:sz w:val="20"/>
+                <w:szCs w:val="24"/>
+                <w:lang w:eastAsia="es-ES"/>
+              </w:rPr>
+              <w:t>(ES)</w:t>
+            </w:r>
+          </w:p>
+          <w:p>
+            <w:pPr>
+              <w:spacing w:after="0" w:line="240" w:lineRule="auto"/>
+              <w:jc w:val="both"/>
+              <w:rPr>
+                <w:rFonts w:ascii="Tahoma" w:eastAsia="Times New Roman" w:hAnsi="Tahoma" w:cs="Tahoma"/>
+                <w:sz w:val="20"/>
+                <w:szCs w:val="24"/>
+                <w:lang w:eastAsia="es-ES"/>
+              </w:rPr>
+            </w:pPr>
+            <w:r>
+              <w:rPr>
+                <w:rFonts w:ascii="Tahoma" w:eastAsia="Times New Roman" w:hAnsi="Tahoma" w:cs="Tahoma"/>
+                <w:sz w:val="20"/>
+                <w:szCs w:val="24"/>
+                <w:lang w:eastAsia="es-ES"/>
+              </w:rPr>
+              <w:t>4. A.1. El sistema informa la situación.</w:t>
+            </w:r>
+            <w:r>
+              <w:rPr>
+                <w:rFonts w:ascii="Tahoma" w:eastAsia="Times New Roman" w:hAnsi="Tahoma" w:cs="Tahoma"/>
+                <w:sz w:val="20"/>
+                <w:szCs w:val="24"/>
+                <w:lang w:eastAsia="es-ES"/>
+              </w:rPr>
+              <w:t>(ES)</w:t>
+            </w:r>
+          </w:p>
+          <w:p>
+            <w:pPr>
+              <w:spacing w:after="0" w:line="240" w:lineRule="auto"/>
+              <w:jc w:val="both"/>
+              <w:rPr>
+                <w:rFonts w:ascii="Tahoma" w:eastAsia="Times New Roman" w:hAnsi="Tahoma" w:cs="Tahoma"/>
+                <w:sz w:val="20"/>
+                <w:szCs w:val="24"/>
+                <w:lang w:eastAsia="es-ES"/>
+              </w:rPr>
+            </w:pPr>
+            <w:r>
+              <w:rPr>
+                <w:rFonts w:ascii="Tahoma" w:eastAsia="Times New Roman" w:hAnsi="Tahoma" w:cs="Tahoma"/>
+                <w:sz w:val="20"/>
+                <w:szCs w:val="24"/>
+                <w:lang w:eastAsia="es-ES"/>
+              </w:rPr>
+              <w:t>4. A.2. El sistema no permite que se registre el estudio.</w:t>
+            </w:r>
+            <w:r>
+              <w:rPr>
+                <w:rFonts w:ascii="Tahoma" w:eastAsia="Times New Roman" w:hAnsi="Tahoma" w:cs="Tahoma"/>
+                <w:sz w:val="20"/>
+                <w:szCs w:val="24"/>
+                <w:lang w:eastAsia="es-ES"/>
+              </w:rPr>
+              <w:t>(ES)</w:t>
+            </w:r>
+          </w:p>
+          <w:p>
+            <w:pPr>
+              <w:spacing w:after="0" w:line="240" w:lineRule="auto"/>
+              <w:jc w:val="both"/>
+              <w:rPr>
+                <w:rFonts w:ascii="Tahoma" w:eastAsia="Times New Roman" w:hAnsi="Tahoma" w:cs="Tahoma"/>
+                <w:sz w:val="20"/>
+                <w:szCs w:val="24"/>
+                <w:lang w:eastAsia="es-ES"/>
+              </w:rPr>
+            </w:pPr>
+            <w:r>
+              <w:rPr>
+                <w:rFonts w:ascii="Tahoma" w:eastAsia="Times New Roman" w:hAnsi="Tahoma" w:cs="Tahoma"/>
+                <w:sz w:val="20"/>
+                <w:szCs w:val="24"/>
+                <w:lang w:eastAsia="es-ES"/>
+              </w:rPr>
+              <w:t>4. A.3. Se cancela el caso de uso.</w:t>
+            </w:r>
+          </w:p>
+        </w:tc>
+      </w:tr>
+      <w:tr>
+        <w:trPr>
+          <w:tblCellSpacing w:w="20" w:type="dxa"/>
+          <w:jc w:val="center"/>
+        </w:trPr>
+        <w:tc>
+          <w:tcPr>
+            <w:tcW w:w="5756" w:type="dxa"/>
+            <w:gridSpan w:val="3"/>
+            <w:tcBorders>
+              <w:top w:val="nil"/>
+              <w:bottom w:val="nil"/>
+            </w:tcBorders>
+          </w:tcPr>
+          <w:p>
+            <w:pPr>
+              <w:pStyle w:val="Prrafodelista"/>
+              <w:numPr>
+                <w:ilvl w:val="0"/>
+                <w:numId w:val="6"/>
+              </w:numPr>
+              <w:spacing w:after="0" w:line="240" w:lineRule="auto"/>
+              <w:ind w:left="417"/>
+              <w:jc w:val="both"/>
+              <w:rPr>
+                <w:rFonts w:ascii="Tahoma" w:eastAsia="Times New Roman" w:hAnsi="Tahoma" w:cs="Tahoma"/>
+                <w:sz w:val="20"/>
+                <w:szCs w:val="24"/>
+                <w:lang w:eastAsia="es-ES"/>
+              </w:rPr>
+            </w:pPr>
+            <w:r>
+              <w:rPr>
+                <w:rFonts w:ascii="Tahoma" w:eastAsia="Times New Roman" w:hAnsi="Tahoma" w:cs="Tahoma"/>
+                <w:sz w:val="20"/>
+                <w:szCs w:val="24"/>
+                <w:lang w:eastAsia="es-ES"/>
+              </w:rPr>
+              <w:t>El RAM ingresa el nombre y apellido del doctor a cargo de realizar el estudio.</w:t>
+            </w:r>
+            <w:r>
+              <w:rPr>
+                <w:rFonts w:ascii="Tahoma" w:eastAsia="Times New Roman" w:hAnsi="Tahoma" w:cs="Tahoma"/>
+                <w:sz w:val="20"/>
+                <w:szCs w:val="24"/>
+                <w:lang w:eastAsia="es-ES"/>
+              </w:rPr>
+              <w:t>(A)</w:t>
+            </w:r>
+          </w:p>
+          <w:p>
+            <w:pPr>
+              <w:pStyle w:val="Prrafodelista"/>
+              <w:numPr>
+                <w:ilvl w:val="0"/>
+                <w:numId w:val="6"/>
+              </w:numPr>
+              <w:spacing w:after="0" w:line="240" w:lineRule="auto"/>
+              <w:ind w:left="417"/>
+              <w:jc w:val="both"/>
+              <w:rPr>
+                <w:rFonts w:ascii="Tahoma" w:eastAsia="Times New Roman" w:hAnsi="Tahoma" w:cs="Tahoma"/>
+                <w:sz w:val="20"/>
+                <w:szCs w:val="24"/>
+                <w:lang w:eastAsia="es-ES"/>
+              </w:rPr>
+            </w:pPr>
+            <w:r>
+              <w:rPr>
+                <w:rFonts w:ascii="Tahoma" w:eastAsia="Times New Roman" w:hAnsi="Tahoma" w:cs="Tahoma"/>
+                <w:sz w:val="20"/>
+                <w:szCs w:val="24"/>
+                <w:lang w:eastAsia="es-ES"/>
+              </w:rPr>
+              <w:t>El RAM ingresa la información relacionada al informe del estudio.</w:t>
+            </w:r>
+            <w:r>
+              <w:rPr>
+                <w:rFonts w:ascii="Tahoma" w:eastAsia="Times New Roman" w:hAnsi="Tahoma" w:cs="Tahoma"/>
+                <w:sz w:val="20"/>
+                <w:szCs w:val="24"/>
+                <w:lang w:eastAsia="es-ES"/>
+              </w:rPr>
+              <w:t>(A)</w:t>
+            </w:r>
+          </w:p>
+          <w:p>
+            <w:pPr>
+              <w:pStyle w:val="Prrafodelista"/>
+              <w:numPr>
+                <w:ilvl w:val="0"/>
+                <w:numId w:val="6"/>
+              </w:numPr>
+              <w:spacing w:after="0" w:line="240" w:lineRule="auto"/>
+              <w:ind w:left="417"/>
+              <w:jc w:val="both"/>
+              <w:rPr>
+                <w:rFonts w:ascii="Tahoma" w:eastAsia="Times New Roman" w:hAnsi="Tahoma" w:cs="Tahoma"/>
+                <w:sz w:val="20"/>
+                <w:szCs w:val="24"/>
+                <w:lang w:eastAsia="es-ES"/>
+              </w:rPr>
+            </w:pPr>
+            <w:r>
+              <w:rPr>
+                <w:rFonts w:ascii="Tahoma" w:eastAsia="Times New Roman" w:hAnsi="Tahoma" w:cs="Tahoma"/>
+                <w:sz w:val="20"/>
+                <w:szCs w:val="24"/>
+                <w:lang w:eastAsia="es-ES"/>
+              </w:rPr>
+              <w:t>El sistema busca y muestra las instituciones registradas.</w:t>
+            </w:r>
+            <w:r>
+              <w:rPr>
+                <w:rFonts w:ascii="Tahoma" w:eastAsia="Times New Roman" w:hAnsi="Tahoma" w:cs="Tahoma"/>
+                <w:sz w:val="20"/>
+                <w:szCs w:val="24"/>
+                <w:lang w:eastAsia="es-ES"/>
+              </w:rPr>
+              <w:t>(S)</w:t>
+            </w:r>
+          </w:p>
+          <w:p>
+            <w:pPr>
+              <w:pStyle w:val="Prrafodelista"/>
+              <w:numPr>
+                <w:ilvl w:val="0"/>
+                <w:numId w:val="6"/>
+              </w:numPr>
+              <w:spacing w:after="0" w:line="240" w:lineRule="auto"/>
+              <w:ind w:left="417"/>
+              <w:jc w:val="both"/>
+              <w:rPr>
+                <w:rFonts w:ascii="Tahoma" w:eastAsia="Times New Roman" w:hAnsi="Tahoma" w:cs="Tahoma"/>
+                <w:sz w:val="20"/>
+                <w:szCs w:val="24"/>
+                <w:lang w:eastAsia="es-ES"/>
+              </w:rPr>
+            </w:pPr>
+            <w:r>
+              <w:rPr>
+                <w:rFonts w:ascii="Tahoma" w:eastAsia="Times New Roman" w:hAnsi="Tahoma" w:cs="Tahoma"/>
+                <w:sz w:val="20"/>
+                <w:szCs w:val="24"/>
+                <w:lang w:eastAsia="es-ES"/>
+              </w:rPr>
+              <w:t xml:space="preserve">El sistema solicita que se seleccione la institución donde </w:t>
+            </w:r>
+            <w:r>
+              <w:rPr>
+                <w:rFonts w:ascii="Tahoma" w:eastAsia="Times New Roman" w:hAnsi="Tahoma" w:cs="Tahoma"/>
+                <w:sz w:val="20"/>
+                <w:szCs w:val="24"/>
+                <w:lang w:eastAsia="es-ES"/>
+              </w:rPr>
+              <w:lastRenderedPageBreak/>
+              <w:t>se realizó el estudio.</w:t>
+            </w:r>
+            <w:r>
+              <w:rPr>
+                <w:rFonts w:ascii="Tahoma" w:eastAsia="Times New Roman" w:hAnsi="Tahoma" w:cs="Tahoma"/>
+                <w:sz w:val="20"/>
+                <w:szCs w:val="24"/>
+                <w:lang w:eastAsia="es-ES"/>
+              </w:rPr>
+              <w:t>(S)</w:t>
+            </w:r>
+          </w:p>
+          <w:p>
+            <w:pPr>
+              <w:pStyle w:val="Prrafodelista"/>
+              <w:numPr>
+                <w:ilvl w:val="0"/>
+                <w:numId w:val="6"/>
+              </w:numPr>
+              <w:spacing w:after="0" w:line="240" w:lineRule="auto"/>
+              <w:ind w:left="417"/>
+              <w:jc w:val="both"/>
+              <w:rPr>
+                <w:rFonts w:ascii="Tahoma" w:eastAsia="Times New Roman" w:hAnsi="Tahoma" w:cs="Tahoma"/>
+                <w:sz w:val="20"/>
+                <w:szCs w:val="24"/>
+                <w:lang w:eastAsia="es-ES"/>
+              </w:rPr>
+            </w:pPr>
+            <w:r>
+              <w:rPr>
+                <w:rFonts w:ascii="Tahoma" w:eastAsia="Times New Roman" w:hAnsi="Tahoma" w:cs="Tahoma"/>
+                <w:sz w:val="20"/>
+                <w:szCs w:val="24"/>
+                <w:lang w:eastAsia="es-ES"/>
+              </w:rPr>
+              <w:t>La institución existe.</w:t>
+            </w:r>
+            <w:r>
+              <w:rPr>
+                <w:rFonts w:ascii="Tahoma" w:eastAsia="Times New Roman" w:hAnsi="Tahoma" w:cs="Tahoma"/>
+                <w:sz w:val="20"/>
+                <w:szCs w:val="24"/>
+                <w:lang w:eastAsia="es-ES"/>
+              </w:rPr>
+              <w:t>(A)</w:t>
+            </w:r>
+          </w:p>
+          <w:p>
+            <w:pPr>
+              <w:spacing w:after="0" w:line="240" w:lineRule="auto"/>
+              <w:jc w:val="both"/>
+              <w:rPr>
+                <w:rFonts w:ascii="Tahoma" w:eastAsia="Times New Roman" w:hAnsi="Tahoma" w:cs="Tahoma"/>
+                <w:sz w:val="20"/>
+                <w:szCs w:val="24"/>
+                <w:lang w:eastAsia="es-ES"/>
+              </w:rPr>
+            </w:pPr>
+          </w:p>
+          <w:p>
+            <w:pPr>
+              <w:spacing w:after="0" w:line="240" w:lineRule="auto"/>
+              <w:jc w:val="both"/>
+              <w:rPr>
+                <w:rFonts w:ascii="Tahoma" w:eastAsia="Times New Roman" w:hAnsi="Tahoma" w:cs="Tahoma"/>
+                <w:sz w:val="20"/>
+                <w:szCs w:val="24"/>
+                <w:lang w:eastAsia="es-ES"/>
+              </w:rPr>
+            </w:pPr>
+          </w:p>
+          <w:p>
+            <w:pPr>
+              <w:spacing w:after="0" w:line="240" w:lineRule="auto"/>
+              <w:jc w:val="both"/>
+              <w:rPr>
+                <w:rFonts w:ascii="Tahoma" w:eastAsia="Times New Roman" w:hAnsi="Tahoma" w:cs="Tahoma"/>
+                <w:sz w:val="20"/>
+                <w:szCs w:val="24"/>
+                <w:lang w:eastAsia="es-ES"/>
+              </w:rPr>
+            </w:pPr>
+          </w:p>
+          <w:p>
+            <w:pPr>
+              <w:spacing w:after="0" w:line="240" w:lineRule="auto"/>
+              <w:jc w:val="both"/>
+              <w:rPr>
+                <w:rFonts w:ascii="Tahoma" w:eastAsia="Times New Roman" w:hAnsi="Tahoma" w:cs="Tahoma"/>
+                <w:sz w:val="20"/>
+                <w:szCs w:val="24"/>
+                <w:lang w:eastAsia="es-ES"/>
+              </w:rPr>
+            </w:pPr>
+          </w:p>
+          <w:p>
+            <w:pPr>
+              <w:spacing w:after="0" w:line="240" w:lineRule="auto"/>
+              <w:jc w:val="both"/>
+              <w:rPr>
+                <w:rFonts w:ascii="Tahoma" w:eastAsia="Times New Roman" w:hAnsi="Tahoma" w:cs="Tahoma"/>
+                <w:sz w:val="20"/>
+                <w:szCs w:val="24"/>
+                <w:lang w:eastAsia="es-ES"/>
+              </w:rPr>
+            </w:pPr>
+          </w:p>
+          <w:p>
+            <w:pPr>
+              <w:spacing w:after="0" w:line="240" w:lineRule="auto"/>
+              <w:jc w:val="both"/>
+              <w:rPr>
+                <w:rFonts w:ascii="Tahoma" w:eastAsia="Times New Roman" w:hAnsi="Tahoma" w:cs="Tahoma"/>
+                <w:sz w:val="20"/>
+                <w:szCs w:val="24"/>
+                <w:lang w:eastAsia="es-ES"/>
+              </w:rPr>
+            </w:pPr>
+          </w:p>
+          <w:p>
+            <w:pPr>
+              <w:spacing w:after="0" w:line="240" w:lineRule="auto"/>
+              <w:jc w:val="both"/>
+              <w:rPr>
+                <w:rFonts w:ascii="Tahoma" w:eastAsia="Times New Roman" w:hAnsi="Tahoma" w:cs="Tahoma"/>
+                <w:sz w:val="20"/>
+                <w:szCs w:val="24"/>
+                <w:lang w:eastAsia="es-ES"/>
+              </w:rPr>
+            </w:pPr>
+          </w:p>
+          <w:p>
+            <w:pPr>
+              <w:spacing w:after="0" w:line="240" w:lineRule="auto"/>
+              <w:jc w:val="both"/>
+              <w:rPr>
+                <w:rFonts w:ascii="Tahoma" w:eastAsia="Times New Roman" w:hAnsi="Tahoma" w:cs="Tahoma"/>
+                <w:sz w:val="20"/>
+                <w:szCs w:val="24"/>
+                <w:lang w:eastAsia="es-ES"/>
+              </w:rPr>
+            </w:pPr>
+          </w:p>
+          <w:p>
+            <w:pPr>
+              <w:spacing w:after="0" w:line="240" w:lineRule="auto"/>
+              <w:jc w:val="both"/>
+              <w:rPr>
+                <w:rFonts w:ascii="Tahoma" w:eastAsia="Times New Roman" w:hAnsi="Tahoma" w:cs="Tahoma"/>
+                <w:sz w:val="20"/>
+                <w:szCs w:val="24"/>
+                <w:lang w:eastAsia="es-ES"/>
+              </w:rPr>
+            </w:pPr>
+          </w:p>
+          <w:p>
+            <w:pPr>
+              <w:spacing w:after="0" w:line="240" w:lineRule="auto"/>
+              <w:jc w:val="both"/>
+              <w:rPr>
+                <w:rFonts w:ascii="Tahoma" w:eastAsia="Times New Roman" w:hAnsi="Tahoma" w:cs="Tahoma"/>
+                <w:sz w:val="20"/>
+                <w:szCs w:val="24"/>
+                <w:lang w:eastAsia="es-ES"/>
+              </w:rPr>
+            </w:pPr>
+          </w:p>
+          <w:p>
+            <w:pPr>
+              <w:spacing w:after="0" w:line="240" w:lineRule="auto"/>
+              <w:jc w:val="both"/>
+              <w:rPr>
+                <w:rFonts w:ascii="Tahoma" w:eastAsia="Times New Roman" w:hAnsi="Tahoma" w:cs="Tahoma"/>
+                <w:sz w:val="20"/>
+                <w:szCs w:val="24"/>
+                <w:lang w:eastAsia="es-ES"/>
+              </w:rPr>
+            </w:pPr>
+          </w:p>
+          <w:p>
+            <w:pPr>
+              <w:spacing w:after="0" w:line="240" w:lineRule="auto"/>
+              <w:jc w:val="both"/>
+              <w:rPr>
+                <w:rFonts w:ascii="Tahoma" w:eastAsia="Times New Roman" w:hAnsi="Tahoma" w:cs="Tahoma"/>
+                <w:sz w:val="20"/>
+                <w:szCs w:val="24"/>
+                <w:lang w:eastAsia="es-ES"/>
+              </w:rPr>
+            </w:pPr>
+          </w:p>
+          <w:p>
+            <w:pPr>
+              <w:spacing w:after="0" w:line="240" w:lineRule="auto"/>
+              <w:jc w:val="both"/>
+              <w:rPr>
+                <w:rFonts w:ascii="Tahoma" w:eastAsia="Times New Roman" w:hAnsi="Tahoma" w:cs="Tahoma"/>
+                <w:sz w:val="20"/>
+                <w:szCs w:val="24"/>
+                <w:lang w:eastAsia="es-ES"/>
+              </w:rPr>
+            </w:pPr>
+          </w:p>
+          <w:p>
+            <w:pPr>
+              <w:spacing w:after="0" w:line="240" w:lineRule="auto"/>
+              <w:jc w:val="both"/>
+              <w:rPr>
+                <w:rFonts w:ascii="Tahoma" w:eastAsia="Times New Roman" w:hAnsi="Tahoma" w:cs="Tahoma"/>
+                <w:sz w:val="20"/>
+                <w:szCs w:val="24"/>
+                <w:lang w:eastAsia="es-ES"/>
+              </w:rPr>
+            </w:pPr>
+          </w:p>
+          <w:p>
+            <w:pPr>
+              <w:pStyle w:val="Prrafodelista"/>
+              <w:numPr>
+                <w:ilvl w:val="0"/>
+                <w:numId w:val="6"/>
+              </w:numPr>
+              <w:spacing w:after="0" w:line="240" w:lineRule="auto"/>
+              <w:ind w:left="417"/>
+              <w:jc w:val="both"/>
+              <w:rPr>
+                <w:rFonts w:ascii="Tahoma" w:eastAsia="Times New Roman" w:hAnsi="Tahoma" w:cs="Tahoma"/>
+                <w:sz w:val="20"/>
+                <w:szCs w:val="24"/>
+                <w:lang w:eastAsia="es-ES"/>
+              </w:rPr>
+            </w:pPr>
+            <w:r>
+              <w:rPr>
+                <w:rFonts w:ascii="Tahoma" w:eastAsia="Times New Roman" w:hAnsi="Tahoma" w:cs="Tahoma"/>
+                <w:sz w:val="20"/>
+                <w:szCs w:val="24"/>
+                <w:lang w:eastAsia="es-ES"/>
+              </w:rPr>
+              <w:t>El RAM selecciona la institución.</w:t>
+            </w:r>
+            <w:r>
+              <w:rPr>
+                <w:rFonts w:ascii="Tahoma" w:eastAsia="Times New Roman" w:hAnsi="Tahoma" w:cs="Tahoma"/>
+                <w:sz w:val="20"/>
+                <w:szCs w:val="24"/>
+                <w:lang w:eastAsia="es-ES"/>
+              </w:rPr>
+              <w:t>(A)</w:t>
+            </w:r>
+          </w:p>
+          <w:p>
+            <w:pPr>
+              <w:pStyle w:val="Prrafodelista"/>
+              <w:numPr>
+                <w:ilvl w:val="0"/>
+                <w:numId w:val="6"/>
+              </w:numPr>
+              <w:spacing w:after="0" w:line="240" w:lineRule="auto"/>
+              <w:ind w:left="417"/>
+              <w:jc w:val="both"/>
+              <w:rPr>
+                <w:rFonts w:ascii="Tahoma" w:eastAsia="Times New Roman" w:hAnsi="Tahoma" w:cs="Tahoma"/>
+                <w:sz w:val="20"/>
+                <w:szCs w:val="24"/>
+                <w:lang w:eastAsia="es-ES"/>
+              </w:rPr>
+            </w:pPr>
+            <w:r>
+              <w:rPr>
+                <w:rFonts w:ascii="Tahoma" w:eastAsia="Times New Roman" w:hAnsi="Tahoma" w:cs="Tahoma"/>
+                <w:sz w:val="20"/>
+                <w:szCs w:val="24"/>
+                <w:lang w:eastAsia="es-ES"/>
+              </w:rPr>
+              <w:t>El sistema busca la calle y número de la institución seleccionada.</w:t>
+            </w:r>
+            <w:r>
+              <w:rPr>
+                <w:rFonts w:ascii="Tahoma" w:eastAsia="Times New Roman" w:hAnsi="Tahoma" w:cs="Tahoma"/>
+                <w:sz w:val="20"/>
+                <w:szCs w:val="24"/>
+                <w:lang w:eastAsia="es-ES"/>
+              </w:rPr>
+              <w:t>(S)</w:t>
+            </w:r>
+          </w:p>
+          <w:p>
+            <w:pPr>
+              <w:pStyle w:val="Prrafodelista"/>
+              <w:numPr>
+                <w:ilvl w:val="0"/>
+                <w:numId w:val="6"/>
+              </w:numPr>
+              <w:spacing w:after="0" w:line="240" w:lineRule="auto"/>
+              <w:ind w:left="417"/>
+              <w:jc w:val="both"/>
+              <w:rPr>
+                <w:rFonts w:ascii="Tahoma" w:eastAsia="Times New Roman" w:hAnsi="Tahoma" w:cs="Tahoma"/>
+                <w:sz w:val="20"/>
+                <w:szCs w:val="24"/>
+                <w:lang w:eastAsia="es-ES"/>
+              </w:rPr>
+            </w:pPr>
+            <w:r>
+              <w:rPr>
+                <w:rFonts w:ascii="Tahoma" w:eastAsia="Times New Roman" w:hAnsi="Tahoma" w:cs="Tahoma"/>
+                <w:sz w:val="20"/>
+                <w:szCs w:val="24"/>
+                <w:lang w:eastAsia="es-ES"/>
+              </w:rPr>
+              <w:t>El sistema solicita se confirme el registro del estudio.</w:t>
+            </w:r>
+            <w:r>
+              <w:rPr>
+                <w:rFonts w:ascii="Tahoma" w:eastAsia="Times New Roman" w:hAnsi="Tahoma" w:cs="Tahoma"/>
+                <w:sz w:val="20"/>
+                <w:szCs w:val="24"/>
+                <w:lang w:eastAsia="es-ES"/>
+              </w:rPr>
+              <w:t>(S)</w:t>
+            </w:r>
+          </w:p>
+          <w:p>
+            <w:pPr>
+              <w:spacing w:after="0" w:line="240" w:lineRule="auto"/>
+              <w:jc w:val="both"/>
+              <w:rPr>
+                <w:rFonts w:ascii="Tahoma" w:eastAsia="Times New Roman" w:hAnsi="Tahoma" w:cs="Tahoma"/>
+                <w:sz w:val="20"/>
+                <w:szCs w:val="24"/>
+                <w:lang w:eastAsia="es-ES"/>
+              </w:rPr>
+            </w:pPr>
+          </w:p>
+          <w:p>
+            <w:pPr>
+              <w:spacing w:after="0" w:line="240" w:lineRule="auto"/>
+              <w:jc w:val="both"/>
+              <w:rPr>
+                <w:rFonts w:ascii="Tahoma" w:eastAsia="Times New Roman" w:hAnsi="Tahoma" w:cs="Tahoma"/>
+                <w:sz w:val="20"/>
+                <w:szCs w:val="24"/>
+                <w:lang w:eastAsia="es-ES"/>
+              </w:rPr>
+            </w:pPr>
+          </w:p>
+          <w:p>
+            <w:pPr>
+              <w:pStyle w:val="Prrafodelista"/>
+              <w:numPr>
+                <w:ilvl w:val="0"/>
+                <w:numId w:val="6"/>
+              </w:numPr>
+              <w:spacing w:after="0" w:line="240" w:lineRule="auto"/>
+              <w:ind w:left="417"/>
+              <w:jc w:val="both"/>
+              <w:rPr>
+                <w:rFonts w:ascii="Tahoma" w:eastAsia="Times New Roman" w:hAnsi="Tahoma" w:cs="Tahoma"/>
+                <w:sz w:val="20"/>
+                <w:szCs w:val="24"/>
+                <w:lang w:eastAsia="es-ES"/>
+              </w:rPr>
+            </w:pPr>
+            <w:r>
+              <w:rPr>
+                <w:rFonts w:ascii="Tahoma" w:eastAsia="Times New Roman" w:hAnsi="Tahoma" w:cs="Tahoma"/>
+                <w:sz w:val="20"/>
+                <w:szCs w:val="24"/>
+                <w:lang w:eastAsia="es-ES"/>
+              </w:rPr>
+              <w:t>El RAM confirma el registro del estudio.</w:t>
+            </w:r>
+            <w:r>
+              <w:rPr>
+                <w:rFonts w:ascii="Tahoma" w:eastAsia="Times New Roman" w:hAnsi="Tahoma" w:cs="Tahoma"/>
+                <w:sz w:val="20"/>
+                <w:szCs w:val="24"/>
+                <w:lang w:eastAsia="es-ES"/>
+              </w:rPr>
+              <w:t>(A)</w:t>
+            </w:r>
+          </w:p>
+          <w:p>
+            <w:pPr>
+              <w:spacing w:after="0" w:line="240" w:lineRule="auto"/>
+              <w:jc w:val="both"/>
+              <w:rPr>
+                <w:rFonts w:ascii="Tahoma" w:eastAsia="Times New Roman" w:hAnsi="Tahoma" w:cs="Tahoma"/>
+                <w:sz w:val="20"/>
+                <w:szCs w:val="24"/>
+                <w:lang w:eastAsia="es-ES"/>
+              </w:rPr>
+            </w:pPr>
+          </w:p>
+          <w:p>
+            <w:pPr>
+              <w:spacing w:after="0" w:line="240" w:lineRule="auto"/>
+              <w:jc w:val="both"/>
+              <w:rPr>
+                <w:rFonts w:ascii="Tahoma" w:eastAsia="Times New Roman" w:hAnsi="Tahoma" w:cs="Tahoma"/>
+                <w:sz w:val="20"/>
+                <w:szCs w:val="24"/>
+                <w:lang w:eastAsia="es-ES"/>
+              </w:rPr>
+            </w:pPr>
+          </w:p>
+          <w:p>
+            <w:pPr>
+              <w:pStyle w:val="Prrafodelista"/>
+              <w:numPr>
+                <w:ilvl w:val="0"/>
+                <w:numId w:val="6"/>
+              </w:numPr>
+              <w:spacing w:after="0" w:line="240" w:lineRule="auto"/>
+              <w:ind w:left="417"/>
+              <w:jc w:val="both"/>
+              <w:rPr>
+                <w:rFonts w:ascii="Tahoma" w:eastAsia="Times New Roman" w:hAnsi="Tahoma" w:cs="Tahoma"/>
+                <w:sz w:val="20"/>
+                <w:szCs w:val="24"/>
+                <w:lang w:eastAsia="es-ES"/>
+              </w:rPr>
+            </w:pPr>
+            <w:r>
+              <w:rPr>
+                <w:rFonts w:ascii="Tahoma" w:eastAsia="Times New Roman" w:hAnsi="Tahoma" w:cs="Tahoma"/>
+                <w:sz w:val="20"/>
+                <w:szCs w:val="24"/>
+                <w:lang w:eastAsia="es-ES"/>
+              </w:rPr>
+              <w:t>El sistema registra el estudio con los siguientes datos: código, nombre del estudio, fecha de realización, nombre y apellido del doctor a cargo, informe del estudio, Institución donde se realizó.</w:t>
+            </w:r>
+            <w:r>
+              <w:rPr>
+                <w:rFonts w:ascii="Tahoma" w:eastAsia="Times New Roman" w:hAnsi="Tahoma" w:cs="Tahoma"/>
+                <w:sz w:val="20"/>
+                <w:szCs w:val="24"/>
+                <w:lang w:eastAsia="es-ES"/>
+              </w:rPr>
+              <w:t>(S)</w:t>
+            </w:r>
+          </w:p>
+          <w:p>
+            <w:pPr>
+              <w:pStyle w:val="Prrafodelista"/>
+              <w:numPr>
+                <w:ilvl w:val="0"/>
+                <w:numId w:val="6"/>
+              </w:numPr>
+              <w:spacing w:after="0" w:line="240" w:lineRule="auto"/>
+              <w:ind w:left="417"/>
+              <w:jc w:val="both"/>
+              <w:rPr>
+                <w:rFonts w:ascii="Tahoma" w:eastAsia="Times New Roman" w:hAnsi="Tahoma" w:cs="Tahoma"/>
+                <w:sz w:val="20"/>
+                <w:szCs w:val="24"/>
+                <w:lang w:eastAsia="es-ES"/>
+              </w:rPr>
+            </w:pPr>
+            <w:r>
+              <w:rPr>
+                <w:rFonts w:ascii="Tahoma" w:eastAsia="Times New Roman" w:hAnsi="Tahoma" w:cs="Tahoma"/>
+                <w:sz w:val="20"/>
+                <w:szCs w:val="24"/>
+                <w:lang w:eastAsia="es-ES"/>
+              </w:rPr>
+              <w:t>El sistema asigna el estudio a la historia clínica del paciente.</w:t>
+            </w:r>
+            <w:r>
+              <w:rPr>
+                <w:rFonts w:ascii="Tahoma" w:eastAsia="Times New Roman" w:hAnsi="Tahoma" w:cs="Tahoma"/>
+                <w:sz w:val="20"/>
+                <w:szCs w:val="24"/>
+                <w:lang w:eastAsia="es-ES"/>
+              </w:rPr>
+              <w:t>(S)</w:t>
+            </w:r>
+          </w:p>
+          <w:p>
+            <w:pPr>
+              <w:pStyle w:val="Prrafodelista"/>
+              <w:numPr>
+                <w:ilvl w:val="0"/>
+                <w:numId w:val="6"/>
+              </w:numPr>
+              <w:spacing w:after="0" w:line="240" w:lineRule="auto"/>
+              <w:ind w:left="417"/>
+              <w:jc w:val="both"/>
+              <w:rPr>
+                <w:rFonts w:ascii="Tahoma" w:eastAsia="Times New Roman" w:hAnsi="Tahoma" w:cs="Tahoma"/>
+                <w:sz w:val="20"/>
+                <w:szCs w:val="24"/>
+                <w:lang w:eastAsia="es-ES"/>
+              </w:rPr>
+            </w:pPr>
+            <w:r>
+              <w:rPr>
+                <w:rFonts w:ascii="Tahoma" w:eastAsia="Times New Roman" w:hAnsi="Tahoma" w:cs="Tahoma"/>
+                <w:sz w:val="20"/>
+                <w:szCs w:val="24"/>
+                <w:lang w:eastAsia="es-ES"/>
+              </w:rPr>
+              <w:t>Fin del caso de uso.</w:t>
+            </w:r>
+          </w:p>
+          <w:p>
+            <w:pPr>
+              <w:spacing w:after="0" w:line="240" w:lineRule="auto"/>
+              <w:jc w:val="both"/>
+              <w:rPr>
+                <w:rFonts w:ascii="Tahoma" w:eastAsia="Times New Roman" w:hAnsi="Tahoma" w:cs="Tahoma"/>
+                <w:sz w:val="20"/>
+                <w:szCs w:val="24"/>
+                <w:lang w:eastAsia="es-ES"/>
+              </w:rPr>
+            </w:pPr>
+          </w:p>
+        </w:tc>
+        <w:tc>
+          <w:tcPr>
+            <w:tcW w:w="4279" w:type="dxa"/>
+            <w:gridSpan w:val="3"/>
+            <w:tcBorders>
+              <w:top w:val="nil"/>
+              <w:bottom w:val="nil"/>
+            </w:tcBorders>
+          </w:tcPr>
+          <w:p>
+            <w:pPr>
+              <w:spacing w:after="0" w:line="240" w:lineRule="auto"/>
+              <w:jc w:val="both"/>
+              <w:rPr>
+                <w:rFonts w:ascii="Tahoma" w:eastAsia="Times New Roman" w:hAnsi="Tahoma" w:cs="Tahoma"/>
+                <w:sz w:val="20"/>
+                <w:szCs w:val="24"/>
+                <w:lang w:eastAsia="es-ES"/>
+              </w:rPr>
+            </w:pPr>
+            <w:r>
+              <w:rPr>
+                <w:rFonts w:ascii="Tahoma" w:eastAsia="Times New Roman" w:hAnsi="Tahoma" w:cs="Tahoma"/>
+                <w:sz w:val="20"/>
+                <w:szCs w:val="24"/>
+                <w:lang w:eastAsia="es-ES"/>
+              </w:rPr>
+              <w:lastRenderedPageBreak/>
+              <w:t xml:space="preserve"> </w:t>
+            </w:r>
+          </w:p>
+          <w:p>
+            <w:pPr>
+              <w:spacing w:after="0" w:line="240" w:lineRule="auto"/>
+              <w:jc w:val="both"/>
+              <w:rPr>
+                <w:rFonts w:ascii="Tahoma" w:eastAsia="Times New Roman" w:hAnsi="Tahoma" w:cs="Tahoma"/>
+                <w:sz w:val="20"/>
+                <w:szCs w:val="24"/>
+                <w:lang w:eastAsia="es-ES"/>
+              </w:rPr>
+            </w:pPr>
+          </w:p>
+          <w:p>
+            <w:pPr>
+              <w:spacing w:after="0" w:line="240" w:lineRule="auto"/>
+              <w:jc w:val="both"/>
+              <w:rPr>
+                <w:rFonts w:ascii="Tahoma" w:eastAsia="Times New Roman" w:hAnsi="Tahoma" w:cs="Tahoma"/>
+                <w:sz w:val="20"/>
+                <w:szCs w:val="24"/>
+                <w:lang w:eastAsia="es-ES"/>
+              </w:rPr>
+            </w:pPr>
+          </w:p>
+          <w:p>
+            <w:pPr>
+              <w:spacing w:after="0" w:line="240" w:lineRule="auto"/>
+              <w:jc w:val="both"/>
+              <w:rPr>
+                <w:rFonts w:ascii="Tahoma" w:eastAsia="Times New Roman" w:hAnsi="Tahoma" w:cs="Tahoma"/>
+                <w:sz w:val="20"/>
+                <w:szCs w:val="24"/>
+                <w:lang w:eastAsia="es-ES"/>
+              </w:rPr>
+            </w:pPr>
+          </w:p>
+          <w:p>
+            <w:pPr>
+              <w:spacing w:after="0" w:line="240" w:lineRule="auto"/>
+              <w:jc w:val="both"/>
+              <w:rPr>
+                <w:rFonts w:ascii="Tahoma" w:eastAsia="Times New Roman" w:hAnsi="Tahoma" w:cs="Tahoma"/>
+                <w:sz w:val="20"/>
+                <w:szCs w:val="24"/>
+                <w:lang w:eastAsia="es-ES"/>
+              </w:rPr>
+            </w:pPr>
+          </w:p>
+          <w:p>
+            <w:pPr>
+              <w:spacing w:after="0" w:line="240" w:lineRule="auto"/>
+              <w:jc w:val="both"/>
+              <w:rPr>
+                <w:rFonts w:ascii="Tahoma" w:eastAsia="Times New Roman" w:hAnsi="Tahoma" w:cs="Tahoma"/>
+                <w:sz w:val="20"/>
+                <w:szCs w:val="24"/>
+                <w:lang w:eastAsia="es-ES"/>
+              </w:rPr>
+            </w:pPr>
+          </w:p>
+          <w:p>
+            <w:pPr>
+              <w:spacing w:after="0" w:line="240" w:lineRule="auto"/>
+              <w:jc w:val="both"/>
+              <w:rPr>
+                <w:rFonts w:ascii="Tahoma" w:eastAsia="Times New Roman" w:hAnsi="Tahoma" w:cs="Tahoma"/>
+                <w:sz w:val="20"/>
+                <w:szCs w:val="24"/>
+                <w:lang w:eastAsia="es-ES"/>
+              </w:rPr>
+            </w:pPr>
+          </w:p>
+          <w:p>
+            <w:pPr>
+              <w:spacing w:after="0" w:line="240" w:lineRule="auto"/>
+              <w:jc w:val="both"/>
+              <w:rPr>
+                <w:rFonts w:ascii="Tahoma" w:eastAsia="Times New Roman" w:hAnsi="Tahoma" w:cs="Tahoma"/>
+                <w:sz w:val="20"/>
+                <w:szCs w:val="24"/>
+                <w:lang w:eastAsia="es-ES"/>
+              </w:rPr>
+            </w:pPr>
+          </w:p>
+          <w:p>
+            <w:pPr>
+              <w:spacing w:after="0" w:line="240" w:lineRule="auto"/>
+              <w:jc w:val="both"/>
+              <w:rPr>
+                <w:rFonts w:ascii="Tahoma" w:eastAsia="Times New Roman" w:hAnsi="Tahoma" w:cs="Tahoma"/>
+                <w:sz w:val="20"/>
+                <w:szCs w:val="24"/>
+                <w:lang w:eastAsia="es-ES"/>
+              </w:rPr>
+            </w:pPr>
+            <w:r>
+              <w:rPr>
+                <w:rFonts w:ascii="Tahoma" w:eastAsia="Times New Roman" w:hAnsi="Tahoma" w:cs="Tahoma"/>
+                <w:sz w:val="20"/>
+                <w:szCs w:val="24"/>
+                <w:lang w:eastAsia="es-ES"/>
+              </w:rPr>
+              <w:t>9. A. La institución no existe.</w:t>
+            </w:r>
+            <w:r>
+              <w:rPr>
+                <w:rFonts w:ascii="Tahoma" w:eastAsia="Times New Roman" w:hAnsi="Tahoma" w:cs="Tahoma"/>
+                <w:sz w:val="20"/>
+                <w:szCs w:val="24"/>
+                <w:lang w:eastAsia="es-ES"/>
+              </w:rPr>
+              <w:t>(EA)</w:t>
+            </w:r>
+          </w:p>
+          <w:p>
+            <w:pPr>
+              <w:spacing w:after="0" w:line="240" w:lineRule="auto"/>
+              <w:jc w:val="both"/>
+              <w:rPr>
+                <w:rFonts w:ascii="Tahoma" w:eastAsia="Times New Roman" w:hAnsi="Tahoma" w:cs="Tahoma"/>
+                <w:sz w:val="20"/>
+                <w:szCs w:val="24"/>
+                <w:lang w:eastAsia="es-ES"/>
+              </w:rPr>
+            </w:pPr>
+            <w:r>
+              <w:rPr>
+                <w:rFonts w:ascii="Tahoma" w:eastAsia="Times New Roman" w:hAnsi="Tahoma" w:cs="Tahoma"/>
+                <w:sz w:val="20"/>
+                <w:szCs w:val="24"/>
+                <w:lang w:eastAsia="es-ES"/>
+              </w:rPr>
+              <w:t>9. A.1. El RAM desea registrar la nueva institución.</w:t>
+            </w:r>
+            <w:r>
+              <w:rPr>
+                <w:rFonts w:ascii="Tahoma" w:eastAsia="Times New Roman" w:hAnsi="Tahoma" w:cs="Tahoma"/>
+                <w:sz w:val="20"/>
+                <w:szCs w:val="24"/>
+                <w:lang w:eastAsia="es-ES"/>
+              </w:rPr>
+              <w:t>(EA)</w:t>
+            </w:r>
+          </w:p>
+          <w:p>
+            <w:pPr>
+              <w:spacing w:after="0" w:line="240" w:lineRule="auto"/>
+              <w:jc w:val="both"/>
+              <w:rPr>
+                <w:rFonts w:ascii="Tahoma" w:eastAsia="Times New Roman" w:hAnsi="Tahoma" w:cs="Tahoma"/>
+                <w:sz w:val="20"/>
+                <w:szCs w:val="24"/>
+                <w:lang w:eastAsia="es-ES"/>
+              </w:rPr>
+            </w:pPr>
+            <w:r>
+              <w:rPr>
+                <w:rFonts w:ascii="Tahoma" w:eastAsia="Times New Roman" w:hAnsi="Tahoma" w:cs="Tahoma"/>
+                <w:sz w:val="20"/>
+                <w:szCs w:val="24"/>
+                <w:lang w:eastAsia="es-ES"/>
+              </w:rPr>
+              <w:t>9. A.1.A. El RAM no desea registrar una nueva institución.</w:t>
+            </w:r>
+            <w:r>
+              <w:rPr>
+                <w:rFonts w:ascii="Tahoma" w:eastAsia="Times New Roman" w:hAnsi="Tahoma" w:cs="Tahoma"/>
+                <w:sz w:val="20"/>
+                <w:szCs w:val="24"/>
+                <w:lang w:eastAsia="es-ES"/>
+              </w:rPr>
+              <w:t>(EA)</w:t>
+            </w:r>
+          </w:p>
+          <w:p>
+            <w:pPr>
+              <w:spacing w:after="0" w:line="240" w:lineRule="auto"/>
+              <w:jc w:val="both"/>
+              <w:rPr>
+                <w:rFonts w:ascii="Tahoma" w:eastAsia="Times New Roman" w:hAnsi="Tahoma" w:cs="Tahoma"/>
+                <w:sz w:val="20"/>
+                <w:szCs w:val="24"/>
+                <w:lang w:eastAsia="es-ES"/>
+              </w:rPr>
+            </w:pPr>
+            <w:r>
+              <w:rPr>
+                <w:rFonts w:ascii="Tahoma" w:eastAsia="Times New Roman" w:hAnsi="Tahoma" w:cs="Tahoma"/>
+                <w:sz w:val="20"/>
+                <w:szCs w:val="24"/>
+                <w:lang w:eastAsia="es-ES"/>
+              </w:rPr>
+              <w:t>9. A.1.A.1. Se cancela el caso de uso.</w:t>
+            </w:r>
+          </w:p>
+          <w:p>
+            <w:pPr>
+              <w:spacing w:after="0" w:line="240" w:lineRule="auto"/>
+              <w:jc w:val="both"/>
+              <w:rPr>
+                <w:rFonts w:ascii="Tahoma" w:eastAsia="Times New Roman" w:hAnsi="Tahoma" w:cs="Tahoma"/>
+                <w:sz w:val="20"/>
+                <w:szCs w:val="24"/>
+                <w:lang w:eastAsia="es-ES"/>
+              </w:rPr>
+            </w:pPr>
+            <w:r>
+              <w:rPr>
+                <w:rFonts w:ascii="Tahoma" w:eastAsia="Times New Roman" w:hAnsi="Tahoma" w:cs="Tahoma"/>
+                <w:sz w:val="20"/>
+                <w:szCs w:val="24"/>
+                <w:lang w:eastAsia="es-ES"/>
+              </w:rPr>
+              <w:t>9. A.2. Para registrar una institución se llama al caso de uso “Actualizar institución”.</w:t>
+            </w:r>
+            <w:r>
+              <w:rPr>
+                <w:rFonts w:ascii="Tahoma" w:eastAsia="Times New Roman" w:hAnsi="Tahoma" w:cs="Tahoma"/>
+                <w:sz w:val="20"/>
+                <w:szCs w:val="24"/>
+                <w:lang w:eastAsia="es-ES"/>
+              </w:rPr>
+              <w:t>(ES)</w:t>
+            </w:r>
+          </w:p>
+          <w:p>
+            <w:pPr>
+              <w:spacing w:after="0" w:line="240" w:lineRule="auto"/>
+              <w:jc w:val="both"/>
+              <w:rPr>
+                <w:rFonts w:ascii="Tahoma" w:eastAsia="Times New Roman" w:hAnsi="Tahoma" w:cs="Tahoma"/>
+                <w:sz w:val="20"/>
+                <w:szCs w:val="24"/>
+                <w:lang w:eastAsia="es-ES"/>
+              </w:rPr>
+            </w:pPr>
+            <w:r>
+              <w:rPr>
+                <w:rFonts w:ascii="Tahoma" w:eastAsia="Times New Roman" w:hAnsi="Tahoma" w:cs="Tahoma"/>
+                <w:sz w:val="20"/>
+                <w:szCs w:val="24"/>
+                <w:lang w:eastAsia="es-ES"/>
+              </w:rPr>
+              <w:t>9. A.3. La institución se registró con éxito.</w:t>
+            </w:r>
+            <w:r>
+              <w:rPr>
+                <w:rFonts w:ascii="Tahoma" w:eastAsia="Times New Roman" w:hAnsi="Tahoma" w:cs="Tahoma"/>
+                <w:sz w:val="20"/>
+                <w:szCs w:val="24"/>
+                <w:lang w:eastAsia="es-ES"/>
+              </w:rPr>
+              <w:t>(ES)</w:t>
+            </w:r>
+          </w:p>
+          <w:p>
+            <w:pPr>
+              <w:spacing w:after="0" w:line="240" w:lineRule="auto"/>
+              <w:jc w:val="both"/>
+              <w:rPr>
+                <w:rFonts w:ascii="Tahoma" w:eastAsia="Times New Roman" w:hAnsi="Tahoma" w:cs="Tahoma"/>
+                <w:sz w:val="20"/>
+                <w:szCs w:val="24"/>
+                <w:lang w:eastAsia="es-ES"/>
+              </w:rPr>
+            </w:pPr>
+            <w:r>
+              <w:rPr>
+                <w:rFonts w:ascii="Tahoma" w:eastAsia="Times New Roman" w:hAnsi="Tahoma" w:cs="Tahoma"/>
+                <w:sz w:val="20"/>
+                <w:szCs w:val="24"/>
+                <w:lang w:eastAsia="es-ES"/>
+              </w:rPr>
+              <w:t>9. A.3.A. La institución no se registró con éxito.</w:t>
+            </w:r>
+            <w:r>
+              <w:rPr>
+                <w:rFonts w:ascii="Tahoma" w:eastAsia="Times New Roman" w:hAnsi="Tahoma" w:cs="Tahoma"/>
+                <w:sz w:val="20"/>
+                <w:szCs w:val="24"/>
+                <w:lang w:eastAsia="es-ES"/>
+              </w:rPr>
+              <w:t>(ES)</w:t>
+            </w:r>
+          </w:p>
+          <w:p>
+            <w:pPr>
+              <w:spacing w:after="0" w:line="240" w:lineRule="auto"/>
+              <w:jc w:val="both"/>
+              <w:rPr>
+                <w:rFonts w:ascii="Tahoma" w:eastAsia="Times New Roman" w:hAnsi="Tahoma" w:cs="Tahoma"/>
+                <w:sz w:val="20"/>
+                <w:szCs w:val="24"/>
+                <w:lang w:eastAsia="es-ES"/>
+              </w:rPr>
+            </w:pPr>
+            <w:r>
+              <w:rPr>
+                <w:rFonts w:ascii="Tahoma" w:eastAsia="Times New Roman" w:hAnsi="Tahoma" w:cs="Tahoma"/>
+                <w:sz w:val="20"/>
+                <w:szCs w:val="24"/>
+                <w:lang w:eastAsia="es-ES"/>
+              </w:rPr>
+              <w:t>9. A.3.A.1. El sistema informa la situación.</w:t>
+            </w:r>
+            <w:r>
+              <w:rPr>
+                <w:rFonts w:ascii="Tahoma" w:eastAsia="Times New Roman" w:hAnsi="Tahoma" w:cs="Tahoma"/>
+                <w:sz w:val="20"/>
+                <w:szCs w:val="24"/>
+                <w:lang w:eastAsia="es-ES"/>
+              </w:rPr>
+              <w:t>(ES)</w:t>
+            </w:r>
+          </w:p>
+          <w:p>
+            <w:pPr>
+              <w:spacing w:after="0" w:line="240" w:lineRule="auto"/>
+              <w:jc w:val="both"/>
+              <w:rPr>
+                <w:rFonts w:ascii="Tahoma" w:eastAsia="Times New Roman" w:hAnsi="Tahoma" w:cs="Tahoma"/>
+                <w:sz w:val="20"/>
+                <w:szCs w:val="24"/>
+                <w:lang w:eastAsia="es-ES"/>
+              </w:rPr>
+            </w:pPr>
+            <w:r>
+              <w:rPr>
+                <w:rFonts w:ascii="Tahoma" w:eastAsia="Times New Roman" w:hAnsi="Tahoma" w:cs="Tahoma"/>
+                <w:sz w:val="20"/>
+                <w:szCs w:val="24"/>
+                <w:lang w:eastAsia="es-ES"/>
+              </w:rPr>
+              <w:t>9. A.3.A.1.A. Se cancela el caso de uso.</w:t>
+            </w:r>
+          </w:p>
+          <w:p>
+            <w:pPr>
+              <w:spacing w:after="0" w:line="240" w:lineRule="auto"/>
+              <w:jc w:val="both"/>
+              <w:rPr>
+                <w:rFonts w:ascii="Tahoma" w:eastAsia="Times New Roman" w:hAnsi="Tahoma" w:cs="Tahoma"/>
+                <w:sz w:val="20"/>
+                <w:szCs w:val="24"/>
+                <w:lang w:eastAsia="es-ES"/>
+              </w:rPr>
+            </w:pPr>
+            <w:r>
+              <w:rPr>
+                <w:rFonts w:ascii="Tahoma" w:eastAsia="Times New Roman" w:hAnsi="Tahoma" w:cs="Tahoma"/>
+                <w:sz w:val="20"/>
+                <w:szCs w:val="24"/>
+                <w:lang w:eastAsia="es-ES"/>
+              </w:rPr>
+              <w:t>9. A.4. El sistema muestra la institución.</w:t>
+            </w:r>
+            <w:r>
+              <w:rPr>
+                <w:rFonts w:ascii="Tahoma" w:eastAsia="Times New Roman" w:hAnsi="Tahoma" w:cs="Tahoma"/>
+                <w:sz w:val="20"/>
+                <w:szCs w:val="24"/>
+                <w:lang w:eastAsia="es-ES"/>
+              </w:rPr>
+              <w:t>(ES)</w:t>
+            </w:r>
+          </w:p>
+          <w:p>
+            <w:pPr>
+              <w:spacing w:after="0" w:line="240" w:lineRule="auto"/>
+              <w:jc w:val="both"/>
+              <w:rPr>
+                <w:rFonts w:ascii="Tahoma" w:eastAsia="Times New Roman" w:hAnsi="Tahoma" w:cs="Tahoma"/>
+                <w:sz w:val="20"/>
+                <w:szCs w:val="24"/>
+                <w:lang w:eastAsia="es-ES"/>
+              </w:rPr>
+            </w:pPr>
+          </w:p>
+          <w:p>
+            <w:pPr>
+              <w:spacing w:after="0" w:line="240" w:lineRule="auto"/>
+              <w:jc w:val="both"/>
+              <w:rPr>
+                <w:rFonts w:ascii="Tahoma" w:eastAsia="Times New Roman" w:hAnsi="Tahoma" w:cs="Tahoma"/>
+                <w:sz w:val="20"/>
+                <w:szCs w:val="24"/>
+                <w:lang w:eastAsia="es-ES"/>
+              </w:rPr>
+            </w:pPr>
+          </w:p>
+          <w:p>
+            <w:pPr>
+              <w:spacing w:after="0" w:line="240" w:lineRule="auto"/>
+              <w:jc w:val="both"/>
+              <w:rPr>
+                <w:rFonts w:ascii="Tahoma" w:eastAsia="Times New Roman" w:hAnsi="Tahoma" w:cs="Tahoma"/>
+                <w:sz w:val="20"/>
+                <w:szCs w:val="24"/>
+                <w:lang w:eastAsia="es-ES"/>
+              </w:rPr>
+            </w:pPr>
+          </w:p>
+          <w:p>
+            <w:pPr>
+              <w:spacing w:after="0" w:line="240" w:lineRule="auto"/>
+              <w:jc w:val="both"/>
+              <w:rPr>
+                <w:rFonts w:ascii="Tahoma" w:eastAsia="Times New Roman" w:hAnsi="Tahoma" w:cs="Tahoma"/>
+                <w:sz w:val="20"/>
+                <w:szCs w:val="24"/>
+                <w:lang w:eastAsia="es-ES"/>
+              </w:rPr>
+            </w:pPr>
+          </w:p>
+          <w:p>
+            <w:pPr>
+              <w:spacing w:after="0" w:line="240" w:lineRule="auto"/>
+              <w:jc w:val="both"/>
+              <w:rPr>
+                <w:rFonts w:ascii="Tahoma" w:eastAsia="Times New Roman" w:hAnsi="Tahoma" w:cs="Tahoma"/>
+                <w:sz w:val="20"/>
+                <w:szCs w:val="24"/>
+                <w:lang w:eastAsia="es-ES"/>
+              </w:rPr>
+            </w:pPr>
+          </w:p>
+          <w:p>
+            <w:pPr>
+              <w:spacing w:after="0" w:line="240" w:lineRule="auto"/>
+              <w:jc w:val="both"/>
+              <w:rPr>
+                <w:rFonts w:ascii="Tahoma" w:eastAsia="Times New Roman" w:hAnsi="Tahoma" w:cs="Tahoma"/>
+                <w:sz w:val="20"/>
+                <w:szCs w:val="24"/>
+                <w:lang w:eastAsia="es-ES"/>
+              </w:rPr>
+            </w:pPr>
+          </w:p>
+          <w:p>
+            <w:pPr>
+              <w:spacing w:after="0" w:line="240" w:lineRule="auto"/>
+              <w:jc w:val="both"/>
+              <w:rPr>
+                <w:rFonts w:ascii="Tahoma" w:eastAsia="Times New Roman" w:hAnsi="Tahoma" w:cs="Tahoma"/>
+                <w:sz w:val="20"/>
+                <w:szCs w:val="24"/>
+                <w:lang w:eastAsia="es-ES"/>
+              </w:rPr>
+            </w:pPr>
+            <w:r>
+              <w:rPr>
+                <w:rFonts w:ascii="Tahoma" w:eastAsia="Times New Roman" w:hAnsi="Tahoma" w:cs="Tahoma"/>
+                <w:sz w:val="20"/>
+                <w:szCs w:val="24"/>
+                <w:lang w:eastAsia="es-ES"/>
+              </w:rPr>
+              <w:t>13. A. El RAM no confirma el registro del estudio.</w:t>
+            </w:r>
+            <w:r>
+              <w:rPr>
+                <w:rFonts w:ascii="Tahoma" w:eastAsia="Times New Roman" w:hAnsi="Tahoma" w:cs="Tahoma"/>
+                <w:sz w:val="20"/>
+                <w:szCs w:val="24"/>
+                <w:lang w:eastAsia="es-ES"/>
+              </w:rPr>
+              <w:t>(EA)</w:t>
+            </w:r>
+          </w:p>
+          <w:p>
+            <w:pPr>
+              <w:spacing w:after="0" w:line="240" w:lineRule="auto"/>
+              <w:jc w:val="both"/>
+              <w:rPr>
+                <w:rFonts w:ascii="Tahoma" w:eastAsia="Times New Roman" w:hAnsi="Tahoma" w:cs="Tahoma"/>
+                <w:sz w:val="20"/>
+                <w:szCs w:val="24"/>
+                <w:lang w:eastAsia="es-ES"/>
+              </w:rPr>
+            </w:pPr>
+            <w:r>
+              <w:rPr>
+                <w:rFonts w:ascii="Tahoma" w:eastAsia="Times New Roman" w:hAnsi="Tahoma" w:cs="Tahoma"/>
+                <w:sz w:val="20"/>
+                <w:szCs w:val="24"/>
+                <w:lang w:eastAsia="es-ES"/>
+              </w:rPr>
+              <w:t>13. A.1. Se cancela el caso de uso.</w:t>
+            </w:r>
+          </w:p>
+          <w:p>
+            <w:pPr>
+              <w:spacing w:after="0" w:line="240" w:lineRule="auto"/>
+              <w:ind w:firstLine="434"/>
+              <w:jc w:val="both"/>
+              <w:rPr>
+                <w:rFonts w:ascii="Tahoma" w:eastAsia="Times New Roman" w:hAnsi="Tahoma" w:cs="Tahoma"/>
+                <w:sz w:val="20"/>
+                <w:szCs w:val="24"/>
+                <w:lang w:eastAsia="es-ES"/>
+              </w:rPr>
+            </w:pPr>
+          </w:p>
+        </w:tc>
+      </w:tr>
+      <w:tr>
+        <w:trPr>
+          <w:tblCellSpacing w:w="20" w:type="dxa"/>
+          <w:jc w:val="center"/>
+        </w:trPr>
+        <w:tc>
+          <w:tcPr>
+            <w:tcW w:w="5756" w:type="dxa"/>
+            <w:gridSpan w:val="3"/>
+            <w:tcBorders>
+              <w:top w:val="nil"/>
+              <w:bottom w:val="nil"/>
+            </w:tcBorders>
+          </w:tcPr>
+          <w:p>
+            <w:pPr>
+              <w:spacing w:after="0" w:line="240" w:lineRule="auto"/>
+              <w:jc w:val="both"/>
+              <w:rPr>
+                <w:rFonts w:ascii="Tahoma" w:eastAsia="Times New Roman" w:hAnsi="Tahoma" w:cs="Tahoma"/>
+                <w:sz w:val="20"/>
+                <w:szCs w:val="24"/>
+                <w:lang w:eastAsia="es-ES"/>
+              </w:rPr>
+            </w:pPr>
+          </w:p>
+        </w:tc>
+        <w:tc>
+          <w:tcPr>
+            <w:tcW w:w="4279" w:type="dxa"/>
+            <w:gridSpan w:val="3"/>
+            <w:tcBorders>
+              <w:top w:val="nil"/>
+              <w:bottom w:val="nil"/>
+            </w:tcBorders>
+          </w:tcPr>
+          <w:p>
+            <w:pPr>
+              <w:spacing w:after="0" w:line="240" w:lineRule="auto"/>
+              <w:jc w:val="both"/>
+              <w:rPr>
+                <w:rFonts w:ascii="Tahoma" w:eastAsia="Times New Roman" w:hAnsi="Tahoma" w:cs="Tahoma"/>
+                <w:sz w:val="20"/>
+                <w:szCs w:val="24"/>
+                <w:lang w:eastAsia="es-ES"/>
+              </w:rPr>
+            </w:pPr>
+            <w:r>
+              <w:rPr>
+                <w:rFonts w:ascii="Tahoma" w:eastAsia="Times New Roman" w:hAnsi="Tahoma" w:cs="Tahoma"/>
+                <w:sz w:val="20"/>
+                <w:szCs w:val="24"/>
+                <w:lang w:eastAsia="es-ES"/>
+              </w:rPr>
+              <w:t xml:space="preserve"> </w:t>
+            </w:r>
+          </w:p>
+        </w:tc>
+      </w:tr>
+      <w:tr>
+        <w:trPr>
+          <w:tblCellSpacing w:w="20" w:type="dxa"/>
+          <w:jc w:val="center"/>
+        </w:trPr>
+        <w:tc>
+          <w:tcPr>
+            <w:tcW w:w="5756" w:type="dxa"/>
+            <w:gridSpan w:val="3"/>
+            <w:tcBorders>
+              <w:top w:val="nil"/>
+              <w:bottom w:val="nil"/>
+            </w:tcBorders>
+          </w:tcPr>
+          <w:p>
+            <w:pPr>
+              <w:spacing w:after="0" w:line="240" w:lineRule="auto"/>
+              <w:jc w:val="both"/>
+              <w:rPr>
+                <w:rFonts w:ascii="Tahoma" w:eastAsia="Times New Roman" w:hAnsi="Tahoma" w:cs="Tahoma"/>
+                <w:sz w:val="20"/>
+                <w:szCs w:val="24"/>
+                <w:lang w:eastAsia="es-ES"/>
+              </w:rPr>
+            </w:pPr>
+          </w:p>
+        </w:tc>
+        <w:tc>
+          <w:tcPr>
+            <w:tcW w:w="4279" w:type="dxa"/>
+            <w:gridSpan w:val="3"/>
+            <w:tcBorders>
+              <w:top w:val="nil"/>
+              <w:bottom w:val="nil"/>
+            </w:tcBorders>
+          </w:tcPr>
+          <w:p>
+            <w:pPr>
+              <w:spacing w:after="0" w:line="240" w:lineRule="auto"/>
+              <w:jc w:val="both"/>
+              <w:rPr>
+                <w:rFonts w:ascii="Tahoma" w:eastAsia="Times New Roman" w:hAnsi="Tahoma" w:cs="Tahoma"/>
+                <w:sz w:val="20"/>
+                <w:szCs w:val="24"/>
+                <w:lang w:eastAsia="es-ES"/>
+              </w:rPr>
+            </w:pPr>
+            <w:r>
+              <w:rPr>
+                <w:rFonts w:ascii="Tahoma" w:eastAsia="Times New Roman" w:hAnsi="Tahoma" w:cs="Tahoma"/>
+                <w:sz w:val="20"/>
+                <w:szCs w:val="24"/>
+                <w:lang w:eastAsia="es-ES"/>
+              </w:rPr>
+              <w:t xml:space="preserve"> </w:t>
+            </w:r>
+          </w:p>
+        </w:tc>
+      </w:tr>
+      <w:tr>
+        <w:trPr>
+          <w:cantSplit/>
+          <w:tblCellSpacing w:w="20" w:type="dxa"/>
+          <w:jc w:val="center"/>
+        </w:trPr>
+        <w:tc>
+          <w:tcPr>
+            <w:tcW w:w="10075" w:type="dxa"/>
+            <w:gridSpan w:val="6"/>
+          </w:tcPr>
+          <w:p>
+            <w:pPr>
+              <w:spacing w:after="0" w:line="240" w:lineRule="auto"/>
+              <w:jc w:val="both"/>
+              <w:rPr>
+                <w:rFonts w:ascii="Tahoma" w:eastAsia="Times New Roman" w:hAnsi="Tahoma" w:cs="Tahoma"/>
+                <w:b/>
+                <w:bCs/>
+                <w:sz w:val="20"/>
+                <w:szCs w:val="24"/>
+                <w:lang w:eastAsia="es-ES"/>
+              </w:rPr>
+            </w:pPr>
+            <w:r>
+              <w:rPr>
+                <w:rFonts w:ascii="Tahoma" w:eastAsia="Times New Roman" w:hAnsi="Tahoma" w:cs="Tahoma"/>
+                <w:b/>
+                <w:bCs/>
+                <w:sz w:val="20"/>
+                <w:szCs w:val="24"/>
+                <w:lang w:eastAsia="es-ES"/>
+              </w:rPr>
+              <w:t>Observaciones: no aplica</w:t>
+            </w:r>
+          </w:p>
+        </w:tc>
+      </w:tr>
+      <w:tr>
+        <w:trPr>
+          <w:cantSplit/>
+          <w:tblCellSpacing w:w="20" w:type="dxa"/>
+          <w:jc w:val="center"/>
+        </w:trPr>
+        <w:tc>
+          <w:tcPr>
+            <w:tcW w:w="10075" w:type="dxa"/>
+            <w:gridSpan w:val="6"/>
+          </w:tcPr>
+          <w:p>
+            <w:pPr>
+              <w:spacing w:after="0" w:line="240" w:lineRule="auto"/>
+              <w:jc w:val="both"/>
+              <w:rPr>
+                <w:rFonts w:ascii="Tahoma" w:eastAsia="Times New Roman" w:hAnsi="Tahoma" w:cs="Tahoma"/>
+                <w:b/>
+                <w:bCs/>
+                <w:sz w:val="20"/>
+                <w:szCs w:val="24"/>
+                <w:lang w:eastAsia="es-ES"/>
+              </w:rPr>
+            </w:pPr>
+            <w:r>
+              <w:rPr>
+                <w:rFonts w:ascii="Tahoma" w:eastAsia="Times New Roman" w:hAnsi="Tahoma" w:cs="Tahoma"/>
+                <w:b/>
+                <w:bCs/>
+                <w:sz w:val="20"/>
+                <w:szCs w:val="24"/>
+                <w:lang w:eastAsia="es-ES"/>
+              </w:rPr>
+              <w:t xml:space="preserve">Asociaciones de Extensión:  no aplica </w:t>
+            </w:r>
+          </w:p>
+        </w:tc>
+      </w:tr>
+      <w:tr>
+        <w:trPr>
+          <w:cantSplit/>
+          <w:tblCellSpacing w:w="20" w:type="dxa"/>
+          <w:jc w:val="center"/>
+        </w:trPr>
+        <w:tc>
+          <w:tcPr>
+            <w:tcW w:w="10075" w:type="dxa"/>
+            <w:gridSpan w:val="6"/>
+          </w:tcPr>
+          <w:p>
+            <w:pPr>
+              <w:spacing w:after="0" w:line="240" w:lineRule="auto"/>
+              <w:jc w:val="both"/>
+              <w:rPr>
+                <w:rFonts w:ascii="Tahoma" w:eastAsia="Times New Roman" w:hAnsi="Tahoma" w:cs="Tahoma"/>
+                <w:b/>
+                <w:bCs/>
+                <w:sz w:val="20"/>
+                <w:szCs w:val="24"/>
+                <w:lang w:eastAsia="es-ES"/>
+              </w:rPr>
+            </w:pPr>
+            <w:r>
+              <w:rPr>
+                <w:rFonts w:ascii="Tahoma" w:eastAsia="Times New Roman" w:hAnsi="Tahoma" w:cs="Tahoma"/>
+                <w:b/>
+                <w:bCs/>
+                <w:sz w:val="20"/>
+                <w:szCs w:val="24"/>
+                <w:lang w:eastAsia="es-ES"/>
+              </w:rPr>
+              <w:t>Asociaciones de Inclusión: no aplica</w:t>
+            </w:r>
+          </w:p>
+        </w:tc>
+      </w:tr>
+      <w:tr>
+        <w:trPr>
+          <w:cantSplit/>
+          <w:tblCellSpacing w:w="20" w:type="dxa"/>
+          <w:jc w:val="center"/>
+        </w:trPr>
+        <w:tc>
+          <w:tcPr>
+            <w:tcW w:w="10075" w:type="dxa"/>
+            <w:gridSpan w:val="6"/>
+          </w:tcPr>
+          <w:p>
+            <w:pPr>
+              <w:spacing w:after="0" w:line="240" w:lineRule="auto"/>
+              <w:jc w:val="both"/>
+              <w:rPr>
+                <w:rFonts w:ascii="Tahoma" w:eastAsia="Times New Roman" w:hAnsi="Tahoma" w:cs="Tahoma"/>
+                <w:b/>
+                <w:bCs/>
+                <w:sz w:val="20"/>
+                <w:szCs w:val="24"/>
+                <w:lang w:eastAsia="es-ES"/>
+              </w:rPr>
+            </w:pPr>
+            <w:r>
+              <w:rPr>
+                <w:rFonts w:ascii="Tahoma" w:eastAsia="Times New Roman" w:hAnsi="Tahoma" w:cs="Tahoma"/>
+                <w:b/>
+                <w:bCs/>
+                <w:sz w:val="20"/>
+                <w:szCs w:val="24"/>
+                <w:lang w:eastAsia="es-ES"/>
+              </w:rPr>
+              <w:t>Use Case donde se incluye: no aplica</w:t>
+            </w:r>
+          </w:p>
+        </w:tc>
+      </w:tr>
+      <w:tr>
+        <w:trPr>
+          <w:cantSplit/>
+          <w:tblCellSpacing w:w="20" w:type="dxa"/>
+          <w:jc w:val="center"/>
+        </w:trPr>
+        <w:tc>
+          <w:tcPr>
+            <w:tcW w:w="10075" w:type="dxa"/>
+            <w:gridSpan w:val="6"/>
+          </w:tcPr>
+          <w:p>
+            <w:pPr>
+              <w:spacing w:after="0" w:line="240" w:lineRule="auto"/>
+              <w:jc w:val="both"/>
+              <w:rPr>
+                <w:rFonts w:ascii="Tahoma" w:eastAsia="Times New Roman" w:hAnsi="Tahoma" w:cs="Tahoma"/>
+                <w:b/>
+                <w:bCs/>
+                <w:sz w:val="20"/>
+                <w:szCs w:val="24"/>
+                <w:lang w:eastAsia="es-ES"/>
+              </w:rPr>
+            </w:pPr>
+            <w:r>
+              <w:rPr>
+                <w:rFonts w:ascii="Tahoma" w:eastAsia="Times New Roman" w:hAnsi="Tahoma" w:cs="Tahoma"/>
+                <w:b/>
+                <w:bCs/>
+                <w:sz w:val="20"/>
+                <w:szCs w:val="24"/>
+                <w:lang w:eastAsia="es-ES"/>
+              </w:rPr>
+              <w:t>Use Case al que extiende: no aplica</w:t>
+            </w:r>
+          </w:p>
+        </w:tc>
+      </w:tr>
+      <w:tr>
+        <w:trPr>
+          <w:cantSplit/>
+          <w:tblCellSpacing w:w="20" w:type="dxa"/>
+          <w:jc w:val="center"/>
+        </w:trPr>
+        <w:tc>
+          <w:tcPr>
+            <w:tcW w:w="10075" w:type="dxa"/>
+            <w:gridSpan w:val="6"/>
+          </w:tcPr>
+          <w:p>
+            <w:pPr>
+              <w:keepNext/>
+              <w:spacing w:after="0" w:line="240" w:lineRule="auto"/>
+              <w:outlineLvl w:val="0"/>
+              <w:rPr>
+                <w:rFonts w:ascii="Tahoma" w:eastAsia="Times New Roman" w:hAnsi="Tahoma" w:cs="Tahoma"/>
+                <w:b/>
+                <w:sz w:val="20"/>
+                <w:szCs w:val="24"/>
+                <w:lang w:eastAsia="es-ES"/>
+              </w:rPr>
+            </w:pPr>
+            <w:r>
+              <w:rPr>
+                <w:rFonts w:ascii="Tahoma" w:eastAsia="Times New Roman" w:hAnsi="Tahoma" w:cs="Tahoma"/>
+                <w:b/>
+                <w:sz w:val="20"/>
+                <w:szCs w:val="24"/>
+                <w:lang w:eastAsia="es-ES"/>
+              </w:rPr>
+              <w:t xml:space="preserve">Use Case de Generalización: </w:t>
+            </w:r>
+            <w:r>
+              <w:rPr>
+                <w:rFonts w:ascii="Tahoma" w:eastAsia="Times New Roman" w:hAnsi="Tahoma" w:cs="Tahoma"/>
+                <w:b/>
+                <w:bCs/>
+                <w:sz w:val="20"/>
+                <w:szCs w:val="24"/>
+                <w:lang w:eastAsia="es-ES"/>
+              </w:rPr>
+              <w:t>no aplica</w:t>
+            </w:r>
+          </w:p>
+        </w:tc>
+      </w:tr>
+      <w:tr>
+        <w:trPr>
+          <w:cantSplit/>
+          <w:tblCellSpacing w:w="20" w:type="dxa"/>
+          <w:jc w:val="center"/>
+        </w:trPr>
+        <w:tc>
+          <w:tcPr>
+            <w:tcW w:w="6408" w:type="dxa"/>
+            <w:gridSpan w:val="4"/>
+          </w:tcPr>
+          <w:p>
+            <w:pPr>
+              <w:keepNext/>
+              <w:tabs>
+                <w:tab w:val="right" w:pos="1988"/>
+              </w:tabs>
+              <w:spacing w:after="0" w:line="240" w:lineRule="auto"/>
+              <w:outlineLvl w:val="0"/>
+              <w:rPr>
+                <w:rFonts w:ascii="Tahoma" w:eastAsia="Times New Roman" w:hAnsi="Tahoma" w:cs="Tahoma"/>
+                <w:b/>
+                <w:sz w:val="20"/>
+                <w:szCs w:val="24"/>
+                <w:lang w:eastAsia="es-ES"/>
+              </w:rPr>
+            </w:pPr>
+            <w:r>
+              <w:rPr>
+                <w:rFonts w:ascii="Tahoma" w:eastAsia="Times New Roman" w:hAnsi="Tahoma" w:cs="Tahoma"/>
+                <w:b/>
+                <w:sz w:val="20"/>
+                <w:szCs w:val="24"/>
+                <w:lang w:eastAsia="es-ES"/>
+              </w:rPr>
+              <w:t xml:space="preserve">Autor: </w:t>
+            </w:r>
+            <w:r>
+              <w:rPr>
+                <w:rFonts w:ascii="Tahoma" w:eastAsia="Times New Roman" w:hAnsi="Tahoma" w:cs="Tahoma"/>
+                <w:b/>
+                <w:sz w:val="20"/>
+                <w:szCs w:val="24"/>
+                <w:lang w:eastAsia="es-ES"/>
+              </w:rPr>
+              <w:tab/>
+            </w:r>
+            <w:sdt>
+              <w:sdtPr>
+                <w:rPr>
+                  <w:rFonts w:ascii="Tahoma" w:hAnsi="Tahoma" w:cs="Tahoma"/>
+                  <w:sz w:val="20"/>
+                  <w:szCs w:val="20"/>
+                </w:rPr>
+                <w:alias w:val="Autor"/>
+                <w:tag w:val=""/>
+                <w:id w:val="1399014890"/>
+                <w:dataBinding w:prefixMappings="xmlns:ns0='http://purl.org/dc/elements/1.1/' xmlns:ns1='http://schemas.openxmlformats.org/package/2006/metadata/core-properties' " w:xpath="/ns1:coreProperties[1]/ns0:creator[1]" w:storeItemID="{6C3C8BC8-F283-45AE-878A-BAB7291924A1}"/>
+                <w:text/>
+              </w:sdtPr>
+              <w:sdtContent>
+                <w:r>
+                  <w:rPr>
+                    <w:rFonts w:ascii="Tahoma" w:hAnsi="Tahoma" w:cs="Tahoma"/>
+                    <w:sz w:val="20"/>
+                    <w:szCs w:val="20"/>
+                  </w:rPr>
+                  <w:t xml:space="preserve">Pablo – </w:t>
+                </w:r>
+                <w:proofErr w:type="spellStart"/>
+                <w:r>
+                  <w:rPr>
+                    <w:rFonts w:ascii="Tahoma" w:hAnsi="Tahoma" w:cs="Tahoma"/>
+                    <w:sz w:val="20"/>
+                    <w:szCs w:val="20"/>
+                  </w:rPr>
+                  <w:t>Mattio</w:t>
+                </w:r>
+                <w:proofErr w:type="spellEnd"/>
+              </w:sdtContent>
+            </w:sdt>
+          </w:p>
+        </w:tc>
+        <w:tc>
+          <w:tcPr>
+            <w:tcW w:w="3627" w:type="dxa"/>
+            <w:gridSpan w:val="2"/>
+          </w:tcPr>
+          <w:p>
+            <w:pPr>
+              <w:keepNext/>
+              <w:spacing w:after="0" w:line="240" w:lineRule="auto"/>
+              <w:outlineLvl w:val="0"/>
+              <w:rPr>
+                <w:rFonts w:ascii="Tahoma" w:eastAsia="Times New Roman" w:hAnsi="Tahoma" w:cs="Tahoma"/>
+                <w:b/>
+                <w:sz w:val="20"/>
+                <w:szCs w:val="24"/>
+                <w:lang w:eastAsia="es-ES"/>
+              </w:rPr>
+            </w:pPr>
+            <w:r>
+              <w:rPr>
+                <w:rFonts w:ascii="Tahoma" w:eastAsia="Times New Roman" w:hAnsi="Tahoma" w:cs="Tahoma"/>
+                <w:b/>
+                <w:sz w:val="20"/>
+                <w:szCs w:val="24"/>
+                <w:lang w:eastAsia="es-ES"/>
+              </w:rPr>
+              <w:t>Fecha Creación</w:t>
+            </w:r>
+            <w:r>
+              <w:rPr>
+                <w:rFonts w:ascii="Tahoma" w:eastAsia="Times New Roman" w:hAnsi="Tahoma" w:cs="Tahoma"/>
+                <w:bCs/>
+                <w:sz w:val="24"/>
+                <w:szCs w:val="24"/>
+                <w:lang w:eastAsia="es-ES"/>
+              </w:rPr>
+              <w:t xml:space="preserve">: </w:t>
+            </w:r>
+            <w:r>
+              <w:rPr>
+                <w:rFonts w:ascii="Tahoma" w:eastAsia="Times New Roman" w:hAnsi="Tahoma" w:cs="Tahoma"/>
+                <w:bCs/>
+                <w:sz w:val="20"/>
+                <w:szCs w:val="20"/>
+                <w:lang w:eastAsia="es-ES"/>
+              </w:rPr>
+              <w:t>27/05/2016</w:t>
+            </w:r>
+          </w:p>
+        </w:tc>
+      </w:tr>
+      <w:tr>
+        <w:trPr>
+          <w:cantSplit/>
+          <w:tblCellSpacing w:w="20" w:type="dxa"/>
+          <w:jc w:val="center"/>
+        </w:trPr>
+        <w:tc>
+          <w:tcPr>
+            <w:tcW w:w="6408" w:type="dxa"/>
+            <w:gridSpan w:val="4"/>
+          </w:tcPr>
+          <w:p>
+            <w:pPr>
+              <w:keepNext/>
+              <w:spacing w:after="0" w:line="240" w:lineRule="auto"/>
+              <w:outlineLvl w:val="0"/>
+              <w:rPr>
+                <w:rFonts w:ascii="Tahoma" w:eastAsia="Times New Roman" w:hAnsi="Tahoma" w:cs="Tahoma"/>
+                <w:b/>
+                <w:sz w:val="20"/>
+                <w:szCs w:val="24"/>
+                <w:lang w:eastAsia="es-ES"/>
+              </w:rPr>
+            </w:pPr>
+            <w:r>
+              <w:rPr>
+                <w:rFonts w:ascii="Tahoma" w:eastAsia="Times New Roman" w:hAnsi="Tahoma" w:cs="Tahoma"/>
+                <w:b/>
+                <w:sz w:val="20"/>
+                <w:szCs w:val="24"/>
+                <w:lang w:eastAsia="es-ES"/>
+              </w:rPr>
+              <w:t xml:space="preserve">Autor Última Modificación: </w:t>
+            </w:r>
+          </w:p>
+        </w:tc>
+        <w:tc>
+          <w:tcPr>
+            <w:tcW w:w="3627" w:type="dxa"/>
+            <w:gridSpan w:val="2"/>
+          </w:tcPr>
+          <w:p>
+            <w:pPr>
+              <w:keepNext/>
+              <w:spacing w:after="0" w:line="240" w:lineRule="auto"/>
+              <w:outlineLvl w:val="0"/>
+              <w:rPr>
+                <w:rFonts w:ascii="Tahoma" w:eastAsia="Times New Roman" w:hAnsi="Tahoma" w:cs="Tahoma"/>
+                <w:b/>
+                <w:sz w:val="20"/>
+                <w:szCs w:val="24"/>
+                <w:lang w:eastAsia="es-ES"/>
+              </w:rPr>
+            </w:pPr>
+            <w:r>
+              <w:rPr>
+                <w:rFonts w:ascii="Tahoma" w:eastAsia="Times New Roman" w:hAnsi="Tahoma" w:cs="Tahoma"/>
+                <w:b/>
+                <w:sz w:val="20"/>
+                <w:szCs w:val="24"/>
+                <w:lang w:eastAsia="es-ES"/>
+              </w:rPr>
+              <w:t>Fecha Última Modificación</w:t>
+            </w:r>
+            <w:r>
+              <w:rPr>
+                <w:rFonts w:ascii="Tahoma" w:eastAsia="Times New Roman" w:hAnsi="Tahoma" w:cs="Tahoma"/>
+                <w:bCs/>
+                <w:sz w:val="24"/>
+                <w:szCs w:val="24"/>
+                <w:lang w:eastAsia="es-ES"/>
+              </w:rPr>
+              <w:t xml:space="preserve">: </w:t>
+            </w:r>
+          </w:p>
+        </w:tc>
+      </w:tr>
+    </w:tbl>
+    <w:p/>
+    <w:p>
+      <w:r>
+        <w:br w:type="page"/>
+      </w:r>
+    </w:p>
+    <w:p/>
+    <w:p>
+      <w:pPr>
+        <w:pStyle w:val="Ttulo4"/>
+      </w:pPr>
+      <w:r>
+        <w:t>Grafo de caminos</w:t>
+      </w:r>
+    </w:p>
+    <w:p>
+      <w:r>
+        <w:rPr>
+          <w:noProof/>
+          <w:lang w:eastAsia="es-ES"/>
+        </w:rPr>
+        <w:drawing>
+          <wp:inline distT="0" distB="0" distL="0" distR="0">
+            <wp:extent cx="5400040" cy="7093585"/>
+            <wp:effectExtent l="0" t="0" r="0" b="0"/>
+            <wp:docPr id="1" name="0 Imagen"/>
+            <wp:cNvGraphicFramePr>
+              <a:graphicFrameLocks xmlns:a="http://schemas.openxmlformats.org/drawingml/2006/main" noChangeAspect="1"/>
+            </wp:cNvGraphicFramePr>
+            <a:graphic xmlns:a="http://schemas.openxmlformats.org/drawingml/2006/main">
+              <a:graphicData uri="http://schemas.openxmlformats.org/drawingml/2006/picture">
+                <pic:pic xmlns:pic="http://schemas.openxmlformats.org/drawingml/2006/picture">
+                  <pic:nvPicPr>
+                    <pic:cNvPr id="0" name="GPA_Imagen_Diagrama_GrafoCaminos_CU_RegistrarEstudio.bmp"/>
+                    <pic:cNvPicPr/>
+                  </pic:nvPicPr>
+                  <pic:blipFill>
+                    <a:blip r:embed="rId10">
+                      <a:extLst>
+                        <a:ext uri="{28A0092B-C50C-407E-A947-70E740481C1C}">
+                          <a14:useLocalDpi xmlns:a14="http://schemas.microsoft.com/office/drawing/2010/main" val="0"/>
+                        </a:ext>
+                      </a:extLst>
+                    </a:blip>
+                    <a:stretch>
+                      <a:fillRect/>
+                    </a:stretch>
+                  </pic:blipFill>
+                  <pic:spPr>
+                    <a:xfrm>
+                      <a:off x="0" y="0"/>
+                      <a:ext cx="5400040" cy="7093585"/>
+                    </a:xfrm>
+                    <a:prstGeom prst="rect">
+                      <a:avLst/>
+                    </a:prstGeom>
+                  </pic:spPr>
+                </pic:pic>
+              </a:graphicData>
+            </a:graphic>
+          </wp:inline>
+        </w:drawing>
+      </w:r>
+    </w:p>
     <w:sectPr>
-      <w:headerReference w:type="default" r:id="rId10"/>
-      <w:footerReference w:type="default" r:id="rId11"/>
+      <w:headerReference w:type="default" r:id="rId11"/>
+      <w:footerReference w:type="default" r:id="rId12"/>
       <w:pgSz w:w="11906" w:h="16838"/>
       <w:pgMar w:top="908" w:right="1701" w:bottom="1417" w:left="1701" w:header="708" w:footer="708" w:gutter="0"/>
       <w:pgNumType w:start="0"/>
@@ -6153,6 +9395,7 @@
         <w:docPartUnique/>
       </w:docPartObj>
     </w:sdtPr>
+    <w:sdtEndPr/>
     <w:sdtContent>
       <w:p>
         <w:pPr>
@@ -6172,7 +9415,7 @@
           <w:rPr>
             <w:noProof/>
           </w:rPr>
-          <w:t>6</w:t>
+          <w:t>7</w:t>
         </w:r>
         <w:r>
           <w:fldChar w:fldCharType="end"/>
@@ -6193,6 +9436,7 @@
         <w:dataBinding w:prefixMappings="xmlns:ns0='http://purl.org/dc/elements/1.1/' xmlns:ns1='http://schemas.openxmlformats.org/package/2006/metadata/core-properties' " w:xpath="/ns1:coreProperties[1]/ns0:creator[1]" w:storeItemID="{6C3C8BC8-F283-45AE-878A-BAB7291924A1}"/>
         <w:text/>
       </w:sdtPr>
+      <w:sdtEndPr/>
       <w:sdtContent>
         <w:r>
           <w:t xml:space="preserve">Pablo – </w:t>
@@ -6355,6 +9599,95 @@
 <file path=word/numbering.xml><?xml version="1.0" encoding="utf-8"?>
 <w:numbering xmlns:wpc="http://schemas.microsoft.com/office/word/2010/wordprocessingCanvas" xmlns:mc="http://schemas.openxmlformats.org/markup-compatibility/2006" xmlns:o="urn:schemas-microsoft-com:office:office" xmlns:r="http://schemas.openxmlformats.org/officeDocument/2006/relationships" xmlns:m="http://schemas.openxmlformats.org/officeDocument/2006/math" xmlns:v="urn:schemas-microsoft-com:vml" xmlns:wp14="http://schemas.microsoft.com/office/word/2010/wordprocessingDrawing" xmlns:wp="http://schemas.openxmlformats.org/drawingml/2006/wordprocessingDrawing" xmlns:w10="urn:schemas-microsoft-com:office:word" xmlns:w="http://schemas.openxmlformats.org/wordprocessingml/2006/main" xmlns:w14="http://schemas.microsoft.com/office/word/2010/wordml" xmlns:wpg="http://schemas.microsoft.com/office/word/2010/wordprocessingGroup" xmlns:wpi="http://schemas.microsoft.com/office/word/2010/wordprocessingInk" xmlns:wne="http://schemas.microsoft.com/office/word/2006/wordml" xmlns:wps="http://schemas.microsoft.com/office/word/2010/wordprocessingShape" mc:Ignorable="w14 wp14">
   <w:abstractNum w:abstractNumId="0">
+    <w:nsid w:val="0CA41C5F"/>
+    <w:multiLevelType w:val="hybridMultilevel"/>
+    <w:tmpl w:val="CC9C325A"/>
+    <w:lvl w:ilvl="0" w:tplc="0C0A000F">
+      <w:start w:val="1"/>
+      <w:numFmt w:val="decimal"/>
+      <w:lvlText w:val="%1."/>
+      <w:lvlJc w:val="left"/>
+      <w:pPr>
+        <w:ind w:left="720" w:hanging="360"/>
+      </w:pPr>
+      <w:rPr>
+        <w:rFonts w:hint="default"/>
+      </w:rPr>
+    </w:lvl>
+    <w:lvl w:ilvl="1" w:tplc="0C0A0019" w:tentative="1">
+      <w:start w:val="1"/>
+      <w:numFmt w:val="lowerLetter"/>
+      <w:lvlText w:val="%2."/>
+      <w:lvlJc w:val="left"/>
+      <w:pPr>
+        <w:ind w:left="1440" w:hanging="360"/>
+      </w:pPr>
+    </w:lvl>
+    <w:lvl w:ilvl="2" w:tplc="0C0A001B" w:tentative="1">
+      <w:start w:val="1"/>
+      <w:numFmt w:val="lowerRoman"/>
+      <w:lvlText w:val="%3."/>
+      <w:lvlJc w:val="right"/>
+      <w:pPr>
+        <w:ind w:left="2160" w:hanging="180"/>
+      </w:pPr>
+    </w:lvl>
+    <w:lvl w:ilvl="3" w:tplc="0C0A000F" w:tentative="1">
+      <w:start w:val="1"/>
+      <w:numFmt w:val="decimal"/>
+      <w:lvlText w:val="%4."/>
+      <w:lvlJc w:val="left"/>
+      <w:pPr>
+        <w:ind w:left="2880" w:hanging="360"/>
+      </w:pPr>
+    </w:lvl>
+    <w:lvl w:ilvl="4" w:tplc="0C0A0019" w:tentative="1">
+      <w:start w:val="1"/>
+      <w:numFmt w:val="lowerLetter"/>
+      <w:lvlText w:val="%5."/>
+      <w:lvlJc w:val="left"/>
+      <w:pPr>
+        <w:ind w:left="3600" w:hanging="360"/>
+      </w:pPr>
+    </w:lvl>
+    <w:lvl w:ilvl="5" w:tplc="0C0A001B" w:tentative="1">
+      <w:start w:val="1"/>
+      <w:numFmt w:val="lowerRoman"/>
+      <w:lvlText w:val="%6."/>
+      <w:lvlJc w:val="right"/>
+      <w:pPr>
+        <w:ind w:left="4320" w:hanging="180"/>
+      </w:pPr>
+    </w:lvl>
+    <w:lvl w:ilvl="6" w:tplc="0C0A000F" w:tentative="1">
+      <w:start w:val="1"/>
+      <w:numFmt w:val="decimal"/>
+      <w:lvlText w:val="%7."/>
+      <w:lvlJc w:val="left"/>
+      <w:pPr>
+        <w:ind w:left="5040" w:hanging="360"/>
+      </w:pPr>
+    </w:lvl>
+    <w:lvl w:ilvl="7" w:tplc="0C0A0019" w:tentative="1">
+      <w:start w:val="1"/>
+      <w:numFmt w:val="lowerLetter"/>
+      <w:lvlText w:val="%8."/>
+      <w:lvlJc w:val="left"/>
+      <w:pPr>
+        <w:ind w:left="5760" w:hanging="360"/>
+      </w:pPr>
+    </w:lvl>
+    <w:lvl w:ilvl="8" w:tplc="0C0A001B" w:tentative="1">
+      <w:start w:val="1"/>
+      <w:numFmt w:val="lowerRoman"/>
+      <w:lvlText w:val="%9."/>
+      <w:lvlJc w:val="right"/>
+      <w:pPr>
+        <w:ind w:left="6480" w:hanging="180"/>
+      </w:pPr>
+    </w:lvl>
+  </w:abstractNum>
+  <w:abstractNum w:abstractNumId="1">
     <w:nsid w:val="112023A9"/>
     <w:multiLevelType w:val="hybridMultilevel"/>
     <w:tmpl w:val="A1C48632"/>
@@ -6467,7 +9800,7 @@
       </w:rPr>
     </w:lvl>
   </w:abstractNum>
-  <w:abstractNum w:abstractNumId="1">
+  <w:abstractNum w:abstractNumId="2">
     <w:nsid w:val="393F7577"/>
     <w:multiLevelType w:val="hybridMultilevel"/>
     <w:tmpl w:val="129E7B8C"/>
@@ -6556,7 +9889,120 @@
       </w:pPr>
     </w:lvl>
   </w:abstractNum>
-  <w:abstractNum w:abstractNumId="2">
+  <w:abstractNum w:abstractNumId="3">
+    <w:nsid w:val="39D43B9A"/>
+    <w:multiLevelType w:val="hybridMultilevel"/>
+    <w:tmpl w:val="70840366"/>
+    <w:lvl w:ilvl="0" w:tplc="0C0A0001">
+      <w:start w:val="1"/>
+      <w:numFmt w:val="bullet"/>
+      <w:lvlText w:val=""/>
+      <w:lvlJc w:val="left"/>
+      <w:pPr>
+        <w:ind w:left="720" w:hanging="360"/>
+      </w:pPr>
+      <w:rPr>
+        <w:rFonts w:ascii="Symbol" w:hAnsi="Symbol" w:hint="default"/>
+      </w:rPr>
+    </w:lvl>
+    <w:lvl w:ilvl="1" w:tplc="0C0A0003" w:tentative="1">
+      <w:start w:val="1"/>
+      <w:numFmt w:val="bullet"/>
+      <w:lvlText w:val="o"/>
+      <w:lvlJc w:val="left"/>
+      <w:pPr>
+        <w:ind w:left="1440" w:hanging="360"/>
+      </w:pPr>
+      <w:rPr>
+        <w:rFonts w:ascii="Courier New" w:hAnsi="Courier New" w:cs="Courier New" w:hint="default"/>
+      </w:rPr>
+    </w:lvl>
+    <w:lvl w:ilvl="2" w:tplc="0C0A0005" w:tentative="1">
+      <w:start w:val="1"/>
+      <w:numFmt w:val="bullet"/>
+      <w:lvlText w:val=""/>
+      <w:lvlJc w:val="left"/>
+      <w:pPr>
+        <w:ind w:left="2160" w:hanging="360"/>
+      </w:pPr>
+      <w:rPr>
+        <w:rFonts w:ascii="Wingdings" w:hAnsi="Wingdings" w:hint="default"/>
+      </w:rPr>
+    </w:lvl>
+    <w:lvl w:ilvl="3" w:tplc="0C0A0001" w:tentative="1">
+      <w:start w:val="1"/>
+      <w:numFmt w:val="bullet"/>
+      <w:lvlText w:val=""/>
+      <w:lvlJc w:val="left"/>
+      <w:pPr>
+        <w:ind w:left="2880" w:hanging="360"/>
+      </w:pPr>
+      <w:rPr>
+        <w:rFonts w:ascii="Symbol" w:hAnsi="Symbol" w:hint="default"/>
+      </w:rPr>
+    </w:lvl>
+    <w:lvl w:ilvl="4" w:tplc="0C0A0003" w:tentative="1">
+      <w:start w:val="1"/>
+      <w:numFmt w:val="bullet"/>
+      <w:lvlText w:val="o"/>
+      <w:lvlJc w:val="left"/>
+      <w:pPr>
+        <w:ind w:left="3600" w:hanging="360"/>
+      </w:pPr>
+      <w:rPr>
+        <w:rFonts w:ascii="Courier New" w:hAnsi="Courier New" w:cs="Courier New" w:hint="default"/>
+      </w:rPr>
+    </w:lvl>
+    <w:lvl w:ilvl="5" w:tplc="0C0A0005" w:tentative="1">
+      <w:start w:val="1"/>
+      <w:numFmt w:val="bullet"/>
+      <w:lvlText w:val=""/>
+      <w:lvlJc w:val="left"/>
+      <w:pPr>
+        <w:ind w:left="4320" w:hanging="360"/>
+      </w:pPr>
+      <w:rPr>
+        <w:rFonts w:ascii="Wingdings" w:hAnsi="Wingdings" w:hint="default"/>
+      </w:rPr>
+    </w:lvl>
+    <w:lvl w:ilvl="6" w:tplc="0C0A0001" w:tentative="1">
+      <w:start w:val="1"/>
+      <w:numFmt w:val="bullet"/>
+      <w:lvlText w:val=""/>
+      <w:lvlJc w:val="left"/>
+      <w:pPr>
+        <w:ind w:left="5040" w:hanging="360"/>
+      </w:pPr>
+      <w:rPr>
+        <w:rFonts w:ascii="Symbol" w:hAnsi="Symbol" w:hint="default"/>
+      </w:rPr>
+    </w:lvl>
+    <w:lvl w:ilvl="7" w:tplc="0C0A0003" w:tentative="1">
+      <w:start w:val="1"/>
+      <w:numFmt w:val="bullet"/>
+      <w:lvlText w:val="o"/>
+      <w:lvlJc w:val="left"/>
+      <w:pPr>
+        <w:ind w:left="5760" w:hanging="360"/>
+      </w:pPr>
+      <w:rPr>
+        <w:rFonts w:ascii="Courier New" w:hAnsi="Courier New" w:cs="Courier New" w:hint="default"/>
+      </w:rPr>
+    </w:lvl>
+    <w:lvl w:ilvl="8" w:tplc="0C0A0005" w:tentative="1">
+      <w:start w:val="1"/>
+      <w:numFmt w:val="bullet"/>
+      <w:lvlText w:val=""/>
+      <w:lvlJc w:val="left"/>
+      <w:pPr>
+        <w:ind w:left="6480" w:hanging="360"/>
+      </w:pPr>
+      <w:rPr>
+        <w:rFonts w:ascii="Wingdings" w:hAnsi="Wingdings" w:hint="default"/>
+      </w:rPr>
+    </w:lvl>
+  </w:abstractNum>
+  <w:abstractNum w:abstractNumId="4">
     <w:nsid w:val="59C3668B"/>
     <w:multiLevelType w:val="hybridMultilevel"/>
     <w:tmpl w:val="49780A5E"/>
@@ -6669,7 +10115,7 @@
       </w:rPr>
     </w:lvl>
   </w:abstractNum>
-  <w:abstractNum w:abstractNumId="3">
+  <w:abstractNum w:abstractNumId="5">
     <w:nsid w:val="73DE5095"/>
     <w:multiLevelType w:val="hybridMultilevel"/>
     <w:tmpl w:val="6A52403C"/>
@@ -6782,7 +10228,7 @@
       </w:rPr>
     </w:lvl>
   </w:abstractNum>
-  <w:abstractNum w:abstractNumId="4">
+  <w:abstractNum w:abstractNumId="6">
     <w:nsid w:val="7DA62E72"/>
     <w:multiLevelType w:val="hybridMultilevel"/>
     <w:tmpl w:val="F260E80C"/>
@@ -6896,19 +10342,25 @@
     </w:lvl>
   </w:abstractNum>
   <w:num w:numId="1">
-    <w:abstractNumId w:val="3"/>
+    <w:abstractNumId w:val="5"/>
   </w:num>
   <w:num w:numId="2">
+    <w:abstractNumId w:val="1"/>
+  </w:num>
+  <w:num w:numId="3">
+    <w:abstractNumId w:val="4"/>
+  </w:num>
+  <w:num w:numId="4">
+    <w:abstractNumId w:val="2"/>
+  </w:num>
+  <w:num w:numId="5">
+    <w:abstractNumId w:val="6"/>
+  </w:num>
+  <w:num w:numId="6">
     <w:abstractNumId w:val="0"/>
   </w:num>
-  <w:num w:numId="3">
-    <w:abstractNumId w:val="2"/>
-  </w:num>
-  <w:num w:numId="4">
-    <w:abstractNumId w:val="1"/>
-  </w:num>
-  <w:num w:numId="5">
-    <w:abstractNumId w:val="4"/>
+  <w:num w:numId="7">
+    <w:abstractNumId w:val="3"/>
   </w:num>
 </w:numbering>
 </file>
@@ -7139,6 +10591,30 @@
       <w:rFonts w:asciiTheme="majorHAnsi" w:eastAsiaTheme="majorEastAsia" w:hAnsiTheme="majorHAnsi" w:cstheme="majorBidi"/>
       <w:b/>
       <w:bCs/>
+      <w:color w:val="4F81BD" w:themeColor="accent1"/>
+    </w:rPr>
+  </w:style>
+  <w:style w:type="paragraph" w:styleId="Ttulo4">
+    <w:name w:val="heading 4"/>
+    <w:basedOn w:val="Normal"/>
+    <w:next w:val="Normal"/>
+    <w:link w:val="Ttulo4Car"/>
+    <w:uiPriority w:val="9"/>
+    <w:unhideWhenUsed/>
+    <w:qFormat/>
+    <w:rsid w:val="009A29F4"/>
+    <w:pPr>
+      <w:keepNext/>
+      <w:keepLines/>
+      <w:spacing w:before="200" w:after="0"/>
+      <w:outlineLvl w:val="3"/>
+    </w:pPr>
+    <w:rPr>
+      <w:rFonts w:asciiTheme="majorHAnsi" w:eastAsiaTheme="majorEastAsia" w:hAnsiTheme="majorHAnsi" w:cstheme="majorBidi"/>
+      <w:b/>
+      <w:bCs/>
+      <w:i/>
+      <w:iCs/>
       <w:color w:val="4F81BD" w:themeColor="accent1"/>
     </w:rPr>
   </w:style>
@@ -7396,6 +10872,21 @@
       </w:tblCellMar>
     </w:tblPr>
   </w:style>
+  <w:style w:type="character" w:customStyle="1" w:styleId="Ttulo4Car">
+    <w:name w:val="Título 4 Car"/>
+    <w:basedOn w:val="Fuentedeprrafopredeter"/>
+    <w:link w:val="Ttulo4"/>
+    <w:uiPriority w:val="9"/>
+    <w:rsid w:val="009A29F4"/>
+    <w:rPr>
+      <w:rFonts w:asciiTheme="majorHAnsi" w:eastAsiaTheme="majorEastAsia" w:hAnsiTheme="majorHAnsi" w:cstheme="majorBidi"/>
+      <w:b/>
+      <w:bCs/>
+      <w:i/>
+      <w:iCs/>
+      <w:color w:val="4F81BD" w:themeColor="accent1"/>
+    </w:rPr>
+  </w:style>
 </w:styles>
 </file>
 
@@ -7625,6 +11116,30 @@
       <w:rFonts w:asciiTheme="majorHAnsi" w:eastAsiaTheme="majorEastAsia" w:hAnsiTheme="majorHAnsi" w:cstheme="majorBidi"/>
       <w:b/>
       <w:bCs/>
+      <w:color w:val="4F81BD" w:themeColor="accent1"/>
+    </w:rPr>
+  </w:style>
+  <w:style w:type="paragraph" w:styleId="Ttulo4">
+    <w:name w:val="heading 4"/>
+    <w:basedOn w:val="Normal"/>
+    <w:next w:val="Normal"/>
+    <w:link w:val="Ttulo4Car"/>
+    <w:uiPriority w:val="9"/>
+    <w:unhideWhenUsed/>
+    <w:qFormat/>
+    <w:rsid w:val="009A29F4"/>
+    <w:pPr>
+      <w:keepNext/>
+      <w:keepLines/>
+      <w:spacing w:before="200" w:after="0"/>
+      <w:outlineLvl w:val="3"/>
+    </w:pPr>
+    <w:rPr>
+      <w:rFonts w:asciiTheme="majorHAnsi" w:eastAsiaTheme="majorEastAsia" w:hAnsiTheme="majorHAnsi" w:cstheme="majorBidi"/>
+      <w:b/>
+      <w:bCs/>
+      <w:i/>
+      <w:iCs/>
       <w:color w:val="4F81BD" w:themeColor="accent1"/>
     </w:rPr>
   </w:style>
@@ -7882,6 +11397,21 @@
       </w:tblCellMar>
     </w:tblPr>
   </w:style>
+  <w:style w:type="character" w:customStyle="1" w:styleId="Ttulo4Car">
+    <w:name w:val="Título 4 Car"/>
+    <w:basedOn w:val="Fuentedeprrafopredeter"/>
+    <w:link w:val="Ttulo4"/>
+    <w:uiPriority w:val="9"/>
+    <w:rsid w:val="009A29F4"/>
+    <w:rPr>
+      <w:rFonts w:asciiTheme="majorHAnsi" w:eastAsiaTheme="majorEastAsia" w:hAnsiTheme="majorHAnsi" w:cstheme="majorBidi"/>
+      <w:b/>
+      <w:bCs/>
+      <w:i/>
+      <w:iCs/>
+      <w:color w:val="4F81BD" w:themeColor="accent1"/>
+    </w:rPr>
+  </w:style>
 </w:styles>
 </file>
 
@@ -8040,51 +11570,25 @@
         </w:p>
       </w:docPartBody>
     </w:docPart>
-    <w:docPart>
-      <w:docPartPr>
-        <w:name w:val="E25675636C0A4CF6A95618D4398104DC"/>
-        <w:category>
-          <w:name w:val="General"/>
-          <w:gallery w:val="placeholder"/>
-        </w:category>
-        <w:types>
-          <w:type w:val="bbPlcHdr"/>
-        </w:types>
-        <w:behaviors>
-          <w:behavior w:val="content"/>
-        </w:behaviors>
-        <w:guid w:val="{C9C9FBE5-1E06-4216-B071-2710ECF9879D}"/>
-      </w:docPartPr>
-      <w:docPartBody>
-        <w:p>
-          <w:pPr>
-            <w:pStyle w:val="E25675636C0A4CF6A95618D4398104DC"/>
-          </w:pPr>
-          <w:r>
-            <w:t>[Escriba aquí una descripción breve del documento. Normalmente, una descripción breve es un resumen corto del contenido del documento. Escriba aquí una descripción breve del documento. Normalmente, una descripción breve es un resumen corto del contenido del documento.]</w:t>
-          </w:r>
-        </w:p>
-      </w:docPartBody>
-    </w:docPart>
   </w:docParts>
 </w:glossaryDocument>
 </file>
 
 <file path=word/glossary/fontTable.xml><?xml version="1.0" encoding="utf-8"?>
 <w:fonts xmlns:mc="http://schemas.openxmlformats.org/markup-compatibility/2006" xmlns:r="http://schemas.openxmlformats.org/officeDocument/2006/relationships" xmlns:w="http://schemas.openxmlformats.org/wordprocessingml/2006/main" xmlns:w14="http://schemas.microsoft.com/office/word/2010/wordml" mc:Ignorable="w14">
+  <w:font w:name="Times New Roman">
+    <w:panose1 w:val="02020603050405020304"/>
+    <w:charset w:val="00"/>
+    <w:family w:val="roman"/>
+    <w:pitch w:val="variable"/>
+    <w:sig w:usb0="E0002AFF" w:usb1="C0007841" w:usb2="00000009" w:usb3="00000000" w:csb0="000001FF" w:csb1="00000000"/>
+  </w:font>
   <w:font w:name="Symbol">
     <w:panose1 w:val="05050102010706020507"/>
     <w:charset w:val="02"/>
     <w:family w:val="roman"/>
     <w:pitch w:val="variable"/>
     <w:sig w:usb0="00000000" w:usb1="10000000" w:usb2="00000000" w:usb3="00000000" w:csb0="80000000" w:csb1="00000000"/>
-  </w:font>
-  <w:font w:name="Times New Roman">
-    <w:panose1 w:val="02020603050405020304"/>
-    <w:charset w:val="00"/>
-    <w:family w:val="roman"/>
-    <w:pitch w:val="variable"/>
-    <w:sig w:usb0="E0002AFF" w:usb1="C0007841" w:usb2="00000009" w:usb3="00000000" w:csb0="000001FF" w:csb1="00000000"/>
   </w:font>
   <w:font w:name="Courier New">
     <w:panose1 w:val="02070309020205020404"/>
@@ -8154,7 +11658,9 @@
   <w:rsids>
     <w:rsidRoot w:val="0095182A"/>
     <w:rsid w:val="004B50FC"/>
+    <w:rsid w:val="004D3D9C"/>
     <w:rsid w:val="0095182A"/>
+    <w:rsid w:val="00A92435"/>
   </w:rsids>
   <m:mathPr>
     <m:mathFont m:val="Cambria Math"/>
@@ -8969,7 +12475,7 @@
 </file>
 
 <file path=customXml/itemProps1.xml><?xml version="1.0" encoding="utf-8"?>
-<ds:datastoreItem xmlns:ds="http://schemas.openxmlformats.org/officeDocument/2006/customXml" ds:itemID="{8A80B513-23FC-40F5-BA16-A4CFA4867B1A}">
+<ds:datastoreItem xmlns:ds="http://schemas.openxmlformats.org/officeDocument/2006/customXml" ds:itemID="{B580D919-22AF-47A1-B5CF-ED686CDE4313}">
   <ds:schemaRefs>
     <ds:schemaRef ds:uri="http://schemas.openxmlformats.org/officeDocument/2006/bibliography"/>
   </ds:schemaRefs>

</xml_diff>